<commit_message>
added notes on how to checkout and initialize angular cli project
</commit_message>
<xml_diff>
--- a/notes/Angular-Notes-1.docx
+++ b/notes/Angular-Notes-1.docx
@@ -1,6 +1,6 @@
 
 <file path=word/document.xml><?xml version="1.0" encoding="utf-8"?>
-<w:document xmlns:wpc="http://schemas.microsoft.com/office/word/2010/wordprocessingCanvas" xmlns:mo="http://schemas.microsoft.com/office/mac/office/2008/main" xmlns:mc="http://schemas.openxmlformats.org/markup-compatibility/2006" xmlns:mv="urn:schemas-microsoft-com:mac:vml" xmlns:o="urn:schemas-microsoft-com:office:office" xmlns:r="http://schemas.openxmlformats.org/officeDocument/2006/relationships" xmlns:m="http://schemas.openxmlformats.org/officeDocument/2006/math" xmlns:v="urn:schemas-microsoft-com:vml" xmlns:wp14="http://schemas.microsoft.com/office/word/2010/wordprocessingDrawing" xmlns:wp="http://schemas.openxmlformats.org/drawingml/2006/wordprocessingDrawing" xmlns:w10="urn:schemas-microsoft-com:office:word" xmlns:w="http://schemas.openxmlformats.org/wordprocessingml/2006/main" xmlns:w14="http://schemas.microsoft.com/office/word/2010/wordml" xmlns:w15="http://schemas.microsoft.com/office/word/2012/wordml" xmlns:wpg="http://schemas.microsoft.com/office/word/2010/wordprocessingGroup" xmlns:wpi="http://schemas.microsoft.com/office/word/2010/wordprocessingInk" xmlns:wne="http://schemas.microsoft.com/office/word/2006/wordml" xmlns:wps="http://schemas.microsoft.com/office/word/2010/wordprocessingShape" mc:Ignorable="w14 w15 wp14">
+<w:document xmlns:ve="http://schemas.openxmlformats.org/markup-compatibility/2006" xmlns:o="urn:schemas-microsoft-com:office:office" xmlns:r="http://schemas.openxmlformats.org/officeDocument/2006/relationships" xmlns:m="http://schemas.openxmlformats.org/officeDocument/2006/math" xmlns:v="urn:schemas-microsoft-com:vml" xmlns:wp="http://schemas.openxmlformats.org/drawingml/2006/wordprocessingDrawing" xmlns:w10="urn:schemas-microsoft-com:office:word" xmlns:w="http://schemas.openxmlformats.org/wordprocessingml/2006/main" xmlns:wne="http://schemas.microsoft.com/office/word/2006/wordml">
   <w:body>
     <w:p/>
     <w:p>
@@ -40,8 +40,17 @@
           <w:b/>
           <w:sz w:val="24"/>
         </w:rPr>
-        <w:t>What is Angular ?</w:t>
-      </w:r>
+        <w:t xml:space="preserve">What is </w:t>
+      </w:r>
+      <w:proofErr w:type="gramStart"/>
+      <w:r>
+        <w:rPr>
+          <w:b/>
+          <w:sz w:val="24"/>
+        </w:rPr>
+        <w:t>Angular ?</w:t>
+      </w:r>
+      <w:proofErr w:type="gramEnd"/>
     </w:p>
     <w:p>
       <w:pPr>
@@ -91,8 +100,13 @@
         </w:numPr>
       </w:pPr>
       <w:r>
-        <w:t>Download and install latest version of NodeJS</w:t>
-      </w:r>
+        <w:t xml:space="preserve">Download and install latest version of </w:t>
+      </w:r>
+      <w:proofErr w:type="spellStart"/>
+      <w:r>
+        <w:t>NodeJS</w:t>
+      </w:r>
+      <w:proofErr w:type="spellEnd"/>
     </w:p>
     <w:p>
       <w:pPr>
@@ -105,12 +119,42 @@
       <w:r>
         <w:t xml:space="preserve">Install Angular CLI with command </w:t>
       </w:r>
+      <w:proofErr w:type="spellStart"/>
       <w:r>
         <w:rPr>
           <w:rFonts w:ascii="Courier New" w:hAnsi="Courier New" w:cs="Courier New"/>
         </w:rPr>
-        <w:t>sudo ng install –g @angular/cli</w:t>
-      </w:r>
+        <w:t>sudo</w:t>
+      </w:r>
+      <w:proofErr w:type="spellEnd"/>
+      <w:r>
+        <w:rPr>
+          <w:rFonts w:ascii="Courier New" w:hAnsi="Courier New" w:cs="Courier New"/>
+        </w:rPr>
+        <w:t xml:space="preserve"> </w:t>
+      </w:r>
+      <w:proofErr w:type="spellStart"/>
+      <w:r>
+        <w:rPr>
+          <w:rFonts w:ascii="Courier New" w:hAnsi="Courier New" w:cs="Courier New"/>
+        </w:rPr>
+        <w:t>ng</w:t>
+      </w:r>
+      <w:proofErr w:type="spellEnd"/>
+      <w:r>
+        <w:rPr>
+          <w:rFonts w:ascii="Courier New" w:hAnsi="Courier New" w:cs="Courier New"/>
+        </w:rPr>
+        <w:t xml:space="preserve"> install –g @angular/</w:t>
+      </w:r>
+      <w:proofErr w:type="spellStart"/>
+      <w:r>
+        <w:rPr>
+          <w:rFonts w:ascii="Courier New" w:hAnsi="Courier New" w:cs="Courier New"/>
+        </w:rPr>
+        <w:t>cli</w:t>
+      </w:r>
+      <w:proofErr w:type="spellEnd"/>
     </w:p>
     <w:p/>
     <w:p>
@@ -135,11 +179,21 @@
       <w:r>
         <w:tab/>
       </w:r>
+      <w:proofErr w:type="spellStart"/>
+      <w:proofErr w:type="gramStart"/>
       <w:r>
         <w:rPr>
           <w:rFonts w:ascii="Courier New" w:hAnsi="Courier New" w:cs="Courier New"/>
         </w:rPr>
-        <w:t xml:space="preserve">ng new my-project-name </w:t>
+        <w:t>ng</w:t>
+      </w:r>
+      <w:proofErr w:type="spellEnd"/>
+      <w:proofErr w:type="gramEnd"/>
+      <w:r>
+        <w:rPr>
+          <w:rFonts w:ascii="Courier New" w:hAnsi="Courier New" w:cs="Courier New"/>
+        </w:rPr>
+        <w:t xml:space="preserve"> new my-project-name </w:t>
       </w:r>
     </w:p>
     <w:p/>
@@ -166,11 +220,21 @@
       <w:r>
         <w:t xml:space="preserve"> </w:t>
       </w:r>
+      <w:proofErr w:type="spellStart"/>
+      <w:proofErr w:type="gramStart"/>
       <w:r>
         <w:rPr>
           <w:rFonts w:ascii="Courier New" w:hAnsi="Courier New" w:cs="Courier New"/>
         </w:rPr>
-        <w:t>ng serve</w:t>
+        <w:t>ng</w:t>
+      </w:r>
+      <w:proofErr w:type="spellEnd"/>
+      <w:proofErr w:type="gramEnd"/>
+      <w:r>
+        <w:rPr>
+          <w:rFonts w:ascii="Courier New" w:hAnsi="Courier New" w:cs="Courier New"/>
+        </w:rPr>
+        <w:t xml:space="preserve"> serve</w:t>
       </w:r>
     </w:p>
     <w:p>
@@ -215,7 +279,21 @@
         <w:rPr>
           <w:rFonts w:cstheme="minorHAnsi"/>
         </w:rPr>
-        <w:t>A separate thread will monitor for all the changes. As soon as a file is edited and Saved, it is immediately deployed.</w:t>
+        <w:t xml:space="preserve">A separate thread will monitor for all the changes. As soon as a file is edited and </w:t>
+      </w:r>
+      <w:proofErr w:type="gramStart"/>
+      <w:r>
+        <w:rPr>
+          <w:rFonts w:cstheme="minorHAnsi"/>
+        </w:rPr>
+        <w:t>Saved</w:t>
+      </w:r>
+      <w:proofErr w:type="gramEnd"/>
+      <w:r>
+        <w:rPr>
+          <w:rFonts w:cstheme="minorHAnsi"/>
+        </w:rPr>
+        <w:t>, it is immediately deployed.</w:t>
       </w:r>
     </w:p>
     <w:p>
@@ -284,6 +362,7 @@
         </w:rPr>
         <w:t xml:space="preserve">The project code is located in the </w:t>
       </w:r>
+      <w:proofErr w:type="spellStart"/>
       <w:r>
         <w:rPr>
           <w:rFonts w:cstheme="minorHAnsi"/>
@@ -291,6 +370,7 @@
         </w:rPr>
         <w:t>src</w:t>
       </w:r>
+      <w:proofErr w:type="spellEnd"/>
       <w:r>
         <w:rPr>
           <w:rFonts w:cstheme="minorHAnsi"/>
@@ -309,6 +389,7 @@
           <w:rFonts w:cstheme="minorHAnsi"/>
         </w:rPr>
       </w:pPr>
+      <w:proofErr w:type="gramStart"/>
       <w:r>
         <w:rPr>
           <w:rFonts w:cstheme="minorHAnsi"/>
@@ -316,6 +397,7 @@
         </w:rPr>
         <w:t>index.html</w:t>
       </w:r>
+      <w:proofErr w:type="gramEnd"/>
       <w:r>
         <w:rPr>
           <w:rFonts w:cstheme="minorHAnsi"/>
@@ -463,7 +545,15 @@
         </w:numPr>
       </w:pPr>
       <w:r>
-        <w:t>The specific html of that component is responsible for the html content, and the ts (typescript) file is responsible for variables and configurations of the component.</w:t>
+        <w:t xml:space="preserve">The specific html of that component is responsible for the html content, and the </w:t>
+      </w:r>
+      <w:proofErr w:type="spellStart"/>
+      <w:r>
+        <w:t>ts</w:t>
+      </w:r>
+      <w:proofErr w:type="spellEnd"/>
+      <w:r>
+        <w:t xml:space="preserve"> (typescript) file is responsible for variables and configurations of the component.</w:t>
       </w:r>
     </w:p>
     <w:p>
@@ -475,7 +565,15 @@
         </w:numPr>
       </w:pPr>
       <w:r>
-        <w:t>HTML file is what we see, TypeScript is the source of business logic</w:t>
+        <w:t xml:space="preserve">HTML file is what we see, </w:t>
+      </w:r>
+      <w:proofErr w:type="spellStart"/>
+      <w:r>
+        <w:t>TypeScript</w:t>
+      </w:r>
+      <w:proofErr w:type="spellEnd"/>
+      <w:r>
+        <w:t xml:space="preserve"> is the source of business logic</w:t>
       </w:r>
     </w:p>
     <w:p>
@@ -486,8 +584,13 @@
           <w:numId w:val="2"/>
         </w:numPr>
       </w:pPr>
-      <w:r>
-        <w:t>app.modules.ts is used to import and enable/unlock the features/components that will be used in this component</w:t>
+      <w:proofErr w:type="spellStart"/>
+      <w:r>
+        <w:t>app.modules.ts</w:t>
+      </w:r>
+      <w:proofErr w:type="spellEnd"/>
+      <w:r>
+        <w:t xml:space="preserve"> is used to import and enable/unlock the features/components that will be used in this component</w:t>
       </w:r>
     </w:p>
     <w:p/>
@@ -498,41 +601,104 @@
         </w:pBdr>
       </w:pPr>
     </w:p>
-    <w:p/>
-    <w:p>
-      <w:pPr>
-        <w:rPr>
-          <w:b/>
-          <w:sz w:val="28"/>
-        </w:rPr>
-      </w:pPr>
-      <w:r>
-        <w:rPr>
-          <w:b/>
-          <w:sz w:val="28"/>
-        </w:rPr>
-        <w:t>What is TypeScript</w:t>
-      </w:r>
-    </w:p>
-    <w:p>
-      <w:r>
-        <w:t>Superset to Javascript</w:t>
-      </w:r>
-    </w:p>
-    <w:p>
-      <w:r>
-        <w:t>Offers more features than vanilla Javascript</w:t>
-      </w:r>
-    </w:p>
-    <w:p>
-      <w:r>
-        <w:t>Classes, Interfaces and Types (data-types which will get checked at the time of creating variables and running</w:t>
-      </w:r>
-      <w:r>
-        <w:t xml:space="preserve"> the code</w:t>
-      </w:r>
-      <w:r>
-        <w:t xml:space="preserve"> )</w:t>
+    <w:p>
+      <w:pPr>
+        <w:rPr>
+          <w:b/>
+          <w:sz w:val="24"/>
+        </w:rPr>
+      </w:pPr>
+      <w:r>
+        <w:rPr>
+          <w:b/>
+          <w:sz w:val="24"/>
+        </w:rPr>
+        <w:lastRenderedPageBreak/>
+        <w:t xml:space="preserve">Checkout </w:t>
+      </w:r>
+      <w:proofErr w:type="gramStart"/>
+      <w:r>
+        <w:rPr>
+          <w:b/>
+          <w:sz w:val="24"/>
+        </w:rPr>
+        <w:t>Existing</w:t>
+      </w:r>
+      <w:proofErr w:type="gramEnd"/>
+      <w:r>
+        <w:rPr>
+          <w:b/>
+          <w:sz w:val="24"/>
+        </w:rPr>
+        <w:t xml:space="preserve"> code from Repo and start (initialize) an angular CLI project</w:t>
+      </w:r>
+    </w:p>
+    <w:p>
+      <w:proofErr w:type="spellStart"/>
+      <w:proofErr w:type="gramStart"/>
+      <w:r>
+        <w:t>git</w:t>
+      </w:r>
+      <w:proofErr w:type="spellEnd"/>
+      <w:proofErr w:type="gramEnd"/>
+      <w:r>
+        <w:t xml:space="preserve"> clone  &lt;what-ever-remote-path&gt;</w:t>
+      </w:r>
+    </w:p>
+    <w:p>
+      <w:proofErr w:type="spellStart"/>
+      <w:proofErr w:type="gramStart"/>
+      <w:r>
+        <w:t>cd</w:t>
+      </w:r>
+      <w:proofErr w:type="spellEnd"/>
+      <w:proofErr w:type="gramEnd"/>
+      <w:r>
+        <w:t xml:space="preserve"> my-project</w:t>
+      </w:r>
+    </w:p>
+    <w:p>
+      <w:proofErr w:type="spellStart"/>
+      <w:proofErr w:type="gramStart"/>
+      <w:r>
+        <w:t>npm</w:t>
+      </w:r>
+      <w:proofErr w:type="spellEnd"/>
+      <w:proofErr w:type="gramEnd"/>
+      <w:r>
+        <w:t xml:space="preserve"> install</w:t>
+      </w:r>
+    </w:p>
+    <w:p>
+      <w:proofErr w:type="spellStart"/>
+      <w:proofErr w:type="gramStart"/>
+      <w:r>
+        <w:t>ng</w:t>
+      </w:r>
+      <w:proofErr w:type="spellEnd"/>
+      <w:proofErr w:type="gramEnd"/>
+      <w:r>
+        <w:t xml:space="preserve"> version</w:t>
+      </w:r>
+    </w:p>
+    <w:p>
+      <w:proofErr w:type="spellStart"/>
+      <w:proofErr w:type="gramStart"/>
+      <w:r>
+        <w:t>ng</w:t>
+      </w:r>
+      <w:proofErr w:type="spellEnd"/>
+      <w:proofErr w:type="gramEnd"/>
+      <w:r>
+        <w:t xml:space="preserve"> run   (or </w:t>
+      </w:r>
+      <w:proofErr w:type="spellStart"/>
+      <w:r>
+        <w:t>npm</w:t>
+      </w:r>
+      <w:proofErr w:type="spellEnd"/>
+      <w:r>
+        <w:t xml:space="preserve"> start)</w:t>
       </w:r>
     </w:p>
     <w:p>
@@ -541,9 +707,67 @@
           <w:bottom w:val="single" w:sz="6" w:space="1" w:color="auto"/>
         </w:pBdr>
       </w:pPr>
-      <w:r>
-        <w:t>Typescript doesn’t run in the browser, needs to compiled to Javascript</w:t>
-      </w:r>
+    </w:p>
+    <w:p/>
+    <w:p>
+      <w:pPr>
+        <w:rPr>
+          <w:b/>
+          <w:sz w:val="28"/>
+        </w:rPr>
+      </w:pPr>
+      <w:r>
+        <w:rPr>
+          <w:b/>
+          <w:sz w:val="28"/>
+        </w:rPr>
+        <w:t xml:space="preserve">What is </w:t>
+      </w:r>
+      <w:proofErr w:type="spellStart"/>
+      <w:r>
+        <w:rPr>
+          <w:b/>
+          <w:sz w:val="28"/>
+        </w:rPr>
+        <w:t>TypeScript</w:t>
+      </w:r>
+      <w:proofErr w:type="spellEnd"/>
+    </w:p>
+    <w:p>
+      <w:r>
+        <w:t xml:space="preserve">Superset to </w:t>
+      </w:r>
+      <w:proofErr w:type="spellStart"/>
+      <w:r>
+        <w:t>Javascript</w:t>
+      </w:r>
+      <w:proofErr w:type="spellEnd"/>
+    </w:p>
+    <w:p>
+      <w:r>
+        <w:t xml:space="preserve">Offers more features than vanilla </w:t>
+      </w:r>
+      <w:proofErr w:type="spellStart"/>
+      <w:r>
+        <w:t>Javascript</w:t>
+      </w:r>
+      <w:proofErr w:type="spellEnd"/>
+    </w:p>
+    <w:p>
+      <w:r>
+        <w:t>Classes, Interfaces and Types (data-types which will get checked at the time of creating variables and running</w:t>
+      </w:r>
+      <w:r>
+        <w:t xml:space="preserve"> the </w:t>
+      </w:r>
+      <w:proofErr w:type="gramStart"/>
+      <w:r>
+        <w:t>code</w:t>
+      </w:r>
+      <w:r>
+        <w:t xml:space="preserve"> )</w:t>
+      </w:r>
+      <w:proofErr w:type="gramEnd"/>
     </w:p>
     <w:p>
       <w:pPr>
@@ -551,6 +775,21 @@
           <w:bottom w:val="single" w:sz="6" w:space="1" w:color="auto"/>
         </w:pBdr>
       </w:pPr>
+      <w:r>
+        <w:t xml:space="preserve">Typescript doesn’t run in the browser, needs to compiled to </w:t>
+      </w:r>
+      <w:proofErr w:type="spellStart"/>
+      <w:r>
+        <w:t>Javascript</w:t>
+      </w:r>
+      <w:proofErr w:type="spellEnd"/>
+    </w:p>
+    <w:p>
+      <w:pPr>
+        <w:pBdr>
+          <w:bottom w:val="single" w:sz="6" w:space="1" w:color="auto"/>
+        </w:pBdr>
+      </w:pPr>
     </w:p>
     <w:p/>
     <w:p>
@@ -575,12 +814,23 @@
           <w:sz w:val="24"/>
         </w:rPr>
       </w:pPr>
+      <w:proofErr w:type="spellStart"/>
+      <w:proofErr w:type="gramStart"/>
       <w:r>
         <w:rPr>
           <w:rFonts w:ascii="Courier New" w:hAnsi="Courier New" w:cs="Courier New"/>
           <w:sz w:val="24"/>
         </w:rPr>
-        <w:t>npm install –save bootstrap</w:t>
+        <w:t>npm</w:t>
+      </w:r>
+      <w:proofErr w:type="spellEnd"/>
+      <w:proofErr w:type="gramEnd"/>
+      <w:r>
+        <w:rPr>
+          <w:rFonts w:ascii="Courier New" w:hAnsi="Courier New" w:cs="Courier New"/>
+          <w:sz w:val="24"/>
+        </w:rPr>
+        <w:t xml:space="preserve"> install –save bootstrap</w:t>
       </w:r>
     </w:p>
     <w:p>
@@ -603,8 +853,17 @@
           <w:b/>
           <w:sz w:val="24"/>
         </w:rPr>
-        <w:t>.angular-cli.json</w:t>
-      </w:r>
+        <w:t>.angular-</w:t>
+      </w:r>
+      <w:proofErr w:type="spellStart"/>
+      <w:r>
+        <w:rPr>
+          <w:b/>
+          <w:sz w:val="24"/>
+        </w:rPr>
+        <w:t>cli.json</w:t>
+      </w:r>
+      <w:proofErr w:type="spellEnd"/>
       <w:r>
         <w:rPr>
           <w:sz w:val="24"/>
@@ -618,45 +877,83 @@
         <w:rPr>
           <w:sz w:val="24"/>
         </w:rPr>
-        <w:t xml:space="preserve"> has a styles array under apps. This allows us to define multiple stylesheets that will apply to the whole application.</w:t>
-      </w:r>
-    </w:p>
-    <w:p>
-      <w:pPr>
+        <w:t xml:space="preserve"> has a styles array under apps. This allows us to define multiple </w:t>
+      </w:r>
+      <w:proofErr w:type="spellStart"/>
+      <w:r>
         <w:rPr>
           <w:sz w:val="24"/>
         </w:rPr>
-      </w:pPr>
-      <w:r>
-        <w:rPr>
-          <w:b/>
+        <w:t>stylesheets</w:t>
+      </w:r>
+      <w:proofErr w:type="spellEnd"/>
+      <w:r>
+        <w:rPr>
           <w:sz w:val="24"/>
         </w:rPr>
+        <w:t xml:space="preserve"> that will apply to the whole application.</w:t>
+      </w:r>
+    </w:p>
+    <w:p>
+      <w:pPr>
+        <w:rPr>
+          <w:sz w:val="24"/>
+        </w:rPr>
+      </w:pPr>
+      <w:r>
+        <w:rPr>
+          <w:b/>
+          <w:sz w:val="24"/>
+        </w:rPr>
         <w:t>(</w:t>
       </w:r>
+      <w:proofErr w:type="spellStart"/>
       <w:r>
         <w:rPr>
           <w:b/>
           <w:sz w:val="24"/>
         </w:rPr>
-        <w:t>src/styles.css</w:t>
-      </w:r>
-      <w:r>
-        <w:rPr>
+        <w:t>src</w:t>
+      </w:r>
+      <w:proofErr w:type="spellEnd"/>
+      <w:r>
+        <w:rPr>
+          <w:b/>
           <w:sz w:val="24"/>
         </w:rPr>
+        <w:t>/</w:t>
+      </w:r>
+      <w:proofErr w:type="gramStart"/>
+      <w:r>
+        <w:rPr>
+          <w:b/>
+          <w:sz w:val="24"/>
+        </w:rPr>
+        <w:t>styles.css</w:t>
+      </w:r>
+      <w:r>
+        <w:rPr>
+          <w:sz w:val="24"/>
+        </w:rPr>
         <w:t xml:space="preserve">  </w:t>
       </w:r>
       <w:r>
         <w:rPr>
           <w:sz w:val="24"/>
         </w:rPr>
-        <w:t>is already referenced there</w:t>
-      </w:r>
+        <w:t>is</w:t>
+      </w:r>
+      <w:proofErr w:type="gramEnd"/>
       <w:r>
         <w:rPr>
           <w:sz w:val="24"/>
         </w:rPr>
+        <w:t xml:space="preserve"> already referenced there</w:t>
+      </w:r>
+      <w:r>
+        <w:rPr>
+          <w:sz w:val="24"/>
+        </w:rPr>
         <w:t>.</w:t>
       </w:r>
       <w:r>
@@ -678,22 +975,89 @@
           <w:b/>
           <w:sz w:val="24"/>
         </w:rPr>
-        <w:t>.angular-cli.json</w:t>
-      </w:r>
-      <w:r>
-        <w:rPr>
+        <w:t>.angular-</w:t>
+      </w:r>
+      <w:proofErr w:type="spellStart"/>
+      <w:r>
+        <w:rPr>
+          <w:b/>
           <w:sz w:val="24"/>
         </w:rPr>
+        <w:t>cli.json</w:t>
+      </w:r>
+      <w:proofErr w:type="spellEnd"/>
+      <w:r>
+        <w:rPr>
+          <w:sz w:val="24"/>
+        </w:rPr>
         <w:t>”</w:t>
       </w:r>
       <w:r>
-        <w:t xml:space="preserve"> add reference to the bootstrap css by adding one more entry :  </w:t>
+        <w:t xml:space="preserve"> add reference to the bootstrap </w:t>
+      </w:r>
+      <w:proofErr w:type="spellStart"/>
+      <w:r>
+        <w:t>css</w:t>
+      </w:r>
+      <w:proofErr w:type="spellEnd"/>
+      <w:r>
+        <w:t xml:space="preserve"> by adding one more </w:t>
+      </w:r>
+      <w:proofErr w:type="gramStart"/>
+      <w:r>
+        <w:t>entry :</w:t>
+      </w:r>
+      <w:proofErr w:type="gramEnd"/>
+      <w:r>
+        <w:t xml:space="preserve">  </w:t>
       </w:r>
       <w:r>
         <w:rPr>
           <w:rFonts w:ascii="Courier New" w:hAnsi="Courier New" w:cs="Courier New"/>
         </w:rPr>
-        <w:t>"../node_modules/bootstrap/dist/css/bootstrap.min.css"</w:t>
+        <w:t>"../</w:t>
+      </w:r>
+      <w:proofErr w:type="spellStart"/>
+      <w:r>
+        <w:rPr>
+          <w:rFonts w:ascii="Courier New" w:hAnsi="Courier New" w:cs="Courier New"/>
+        </w:rPr>
+        <w:t>node_modules</w:t>
+      </w:r>
+      <w:proofErr w:type="spellEnd"/>
+      <w:r>
+        <w:rPr>
+          <w:rFonts w:ascii="Courier New" w:hAnsi="Courier New" w:cs="Courier New"/>
+        </w:rPr>
+        <w:t>/bootstrap/dist/</w:t>
+      </w:r>
+      <w:proofErr w:type="spellStart"/>
+      <w:r>
+        <w:rPr>
+          <w:rFonts w:ascii="Courier New" w:hAnsi="Courier New" w:cs="Courier New"/>
+        </w:rPr>
+        <w:t>css</w:t>
+      </w:r>
+      <w:proofErr w:type="spellEnd"/>
+      <w:r>
+        <w:rPr>
+          <w:rFonts w:ascii="Courier New" w:hAnsi="Courier New" w:cs="Courier New"/>
+        </w:rPr>
+        <w:t>/</w:t>
+      </w:r>
+      <w:proofErr w:type="spellStart"/>
+      <w:r>
+        <w:rPr>
+          <w:rFonts w:ascii="Courier New" w:hAnsi="Courier New" w:cs="Courier New"/>
+        </w:rPr>
+        <w:t>bootstrap.min.css</w:t>
+      </w:r>
+      <w:proofErr w:type="spellEnd"/>
+      <w:r>
+        <w:rPr>
+          <w:rFonts w:ascii="Courier New" w:hAnsi="Courier New" w:cs="Courier New"/>
+        </w:rPr>
+        <w:t>"</w:t>
       </w:r>
     </w:p>
     <w:p>
@@ -750,14 +1114,21 @@
       <w:r>
         <w:t>” because inside file “</w:t>
       </w:r>
+      <w:proofErr w:type="spellStart"/>
       <w:r>
         <w:rPr>
           <w:b/>
         </w:rPr>
         <w:t>app.component.ts</w:t>
       </w:r>
-      <w:r>
-        <w:t>”  we have defined a component.</w:t>
+      <w:proofErr w:type="spellEnd"/>
+      <w:proofErr w:type="gramStart"/>
+      <w:r>
+        <w:t>”  we</w:t>
+      </w:r>
+      <w:proofErr w:type="gramEnd"/>
+      <w:r>
+        <w:t xml:space="preserve"> have defined a component.</w:t>
       </w:r>
     </w:p>
     <w:p>
@@ -776,13 +1147,36 @@
     </w:p>
     <w:p>
       <w:r>
+        <w:lastRenderedPageBreak/>
         <w:t xml:space="preserve">And content for it comes from </w:t>
       </w:r>
-      <w:r>
-        <w:rPr>
-          <w:b/>
-        </w:rPr>
-        <w:t>templateUrl: './app.component.html'</w:t>
+      <w:proofErr w:type="spellStart"/>
+      <w:r>
+        <w:rPr>
+          <w:b/>
+        </w:rPr>
+        <w:t>templateUrl</w:t>
+      </w:r>
+      <w:proofErr w:type="spellEnd"/>
+      <w:r>
+        <w:rPr>
+          <w:b/>
+        </w:rPr>
+        <w:t>: '</w:t>
+      </w:r>
+      <w:proofErr w:type="gramStart"/>
+      <w:r>
+        <w:rPr>
+          <w:b/>
+        </w:rPr>
+        <w:t>./</w:t>
+      </w:r>
+      <w:proofErr w:type="gramEnd"/>
+      <w:r>
+        <w:rPr>
+          <w:b/>
+        </w:rPr>
+        <w:t>app.component.html'</w:t>
       </w:r>
     </w:p>
     <w:p>
@@ -805,8 +1199,26 @@
           <w:b/>
           <w:sz w:val="24"/>
         </w:rPr>
-        <w:t>But how does it know about app.component.ts ?</w:t>
-      </w:r>
+        <w:t xml:space="preserve">But how does it know about </w:t>
+      </w:r>
+      <w:proofErr w:type="spellStart"/>
+      <w:proofErr w:type="gramStart"/>
+      <w:r>
+        <w:rPr>
+          <w:b/>
+          <w:sz w:val="24"/>
+        </w:rPr>
+        <w:t>app.component.ts</w:t>
+      </w:r>
+      <w:proofErr w:type="spellEnd"/>
+      <w:r>
+        <w:rPr>
+          <w:b/>
+          <w:sz w:val="24"/>
+        </w:rPr>
+        <w:t xml:space="preserve"> ?</w:t>
+      </w:r>
+      <w:proofErr w:type="gramEnd"/>
     </w:p>
     <w:p>
       <w:pPr>
@@ -817,46 +1229,137 @@
       <w:r>
         <w:t>In “</w:t>
       </w:r>
-      <w:r>
-        <w:rPr>
-          <w:b/>
-        </w:rPr>
-        <w:t>src/main.ts</w:t>
-      </w:r>
+      <w:proofErr w:type="spellStart"/>
+      <w:r>
+        <w:rPr>
+          <w:b/>
+        </w:rPr>
+        <w:t>src</w:t>
+      </w:r>
+      <w:proofErr w:type="spellEnd"/>
+      <w:r>
+        <w:rPr>
+          <w:b/>
+        </w:rPr>
+        <w:t>/</w:t>
+      </w:r>
+      <w:proofErr w:type="spellStart"/>
+      <w:r>
+        <w:rPr>
+          <w:b/>
+        </w:rPr>
+        <w:t>main.ts</w:t>
+      </w:r>
+      <w:proofErr w:type="spellEnd"/>
       <w:r>
         <w:t xml:space="preserve">” this code is executed </w:t>
       </w:r>
+      <w:proofErr w:type="spellStart"/>
+      <w:proofErr w:type="gramStart"/>
       <w:r>
         <w:rPr>
           <w:rFonts w:ascii="Courier New" w:hAnsi="Courier New" w:cs="Courier New"/>
         </w:rPr>
-        <w:t>platformBrowserDynamic().bootstrapModule(AppModule)</w:t>
-      </w:r>
-    </w:p>
-    <w:p>
-      <w:r>
-        <w:t xml:space="preserve">i.e. it initializes the application with </w:t>
-      </w:r>
-      <w:r>
-        <w:rPr>
-          <w:b/>
+        <w:t>platformBrowserDynamic</w:t>
+      </w:r>
+      <w:proofErr w:type="spellEnd"/>
+      <w:r>
+        <w:rPr>
+          <w:rFonts w:ascii="Courier New" w:hAnsi="Courier New" w:cs="Courier New"/>
+        </w:rPr>
+        <w:t>(</w:t>
+      </w:r>
+      <w:proofErr w:type="gramEnd"/>
+      <w:r>
+        <w:rPr>
+          <w:rFonts w:ascii="Courier New" w:hAnsi="Courier New" w:cs="Courier New"/>
+        </w:rPr>
+        <w:t>).</w:t>
+      </w:r>
+      <w:proofErr w:type="spellStart"/>
+      <w:r>
+        <w:rPr>
+          <w:rFonts w:ascii="Courier New" w:hAnsi="Courier New" w:cs="Courier New"/>
+        </w:rPr>
+        <w:t>bootstrapModule</w:t>
+      </w:r>
+      <w:proofErr w:type="spellEnd"/>
+      <w:r>
+        <w:rPr>
+          <w:rFonts w:ascii="Courier New" w:hAnsi="Courier New" w:cs="Courier New"/>
+        </w:rPr>
+        <w:t>(</w:t>
+      </w:r>
+      <w:proofErr w:type="spellStart"/>
+      <w:r>
+        <w:rPr>
+          <w:rFonts w:ascii="Courier New" w:hAnsi="Courier New" w:cs="Courier New"/>
         </w:rPr>
         <w:t>AppModule</w:t>
       </w:r>
+      <w:proofErr w:type="spellEnd"/>
+      <w:r>
+        <w:rPr>
+          <w:rFonts w:ascii="Courier New" w:hAnsi="Courier New" w:cs="Courier New"/>
+        </w:rPr>
+        <w:t>)</w:t>
+      </w:r>
+    </w:p>
+    <w:p>
+      <w:proofErr w:type="gramStart"/>
+      <w:r>
+        <w:t>i.e</w:t>
+      </w:r>
+      <w:proofErr w:type="gramEnd"/>
+      <w:r>
+        <w:t xml:space="preserve">. it initializes the application with </w:t>
+      </w:r>
+      <w:proofErr w:type="spellStart"/>
+      <w:r>
+        <w:rPr>
+          <w:b/>
+        </w:rPr>
+        <w:t>AppModule</w:t>
+      </w:r>
+      <w:proofErr w:type="spellEnd"/>
       <w:r>
         <w:t>.</w:t>
       </w:r>
     </w:p>
     <w:p>
       <w:r>
-        <w:t xml:space="preserve">The AppModule comes from </w:t>
-      </w:r>
-      <w:r>
-        <w:rPr>
-          <w:b/>
-        </w:rPr>
-        <w:t>src/app/appmodule.ts</w:t>
-      </w:r>
+        <w:t xml:space="preserve">The </w:t>
+      </w:r>
+      <w:proofErr w:type="spellStart"/>
+      <w:r>
+        <w:t>AppModule</w:t>
+      </w:r>
+      <w:proofErr w:type="spellEnd"/>
+      <w:r>
+        <w:t xml:space="preserve"> comes from </w:t>
+      </w:r>
+      <w:proofErr w:type="spellStart"/>
+      <w:r>
+        <w:rPr>
+          <w:b/>
+        </w:rPr>
+        <w:t>src</w:t>
+      </w:r>
+      <w:proofErr w:type="spellEnd"/>
+      <w:r>
+        <w:rPr>
+          <w:b/>
+        </w:rPr>
+        <w:t>/app/</w:t>
+      </w:r>
+      <w:proofErr w:type="spellStart"/>
+      <w:r>
+        <w:rPr>
+          <w:b/>
+        </w:rPr>
+        <w:t>appmodule.ts</w:t>
+      </w:r>
+      <w:proofErr w:type="spellEnd"/>
     </w:p>
     <w:p>
       <w:pPr>
@@ -865,24 +1368,27 @@
         </w:pBdr>
       </w:pPr>
       <w:r>
-        <w:lastRenderedPageBreak/>
         <w:t xml:space="preserve">From </w:t>
       </w:r>
+      <w:proofErr w:type="spellStart"/>
       <w:r>
         <w:rPr>
           <w:b/>
         </w:rPr>
         <w:t>appmodule.ts</w:t>
       </w:r>
+      <w:proofErr w:type="spellEnd"/>
       <w:r>
         <w:t xml:space="preserve"> it knows about “</w:t>
       </w:r>
+      <w:proofErr w:type="spellStart"/>
       <w:r>
         <w:rPr>
           <w:b/>
         </w:rPr>
         <w:t>app.component.ts</w:t>
       </w:r>
+      <w:proofErr w:type="spellEnd"/>
       <w:r>
         <w:t xml:space="preserve">”   which in-turn has references to </w:t>
       </w:r>
@@ -898,17 +1404,32 @@
       <w:r>
         <w:t>the component’s html</w:t>
       </w:r>
-      <w:r>
-        <w:t xml:space="preserve">)  and </w:t>
-      </w:r>
+      <w:proofErr w:type="gramStart"/>
+      <w:r>
+        <w:t>)  and</w:t>
+      </w:r>
+      <w:proofErr w:type="gramEnd"/>
+      <w:r>
+        <w:t xml:space="preserve"> </w:t>
+      </w:r>
+      <w:proofErr w:type="spellStart"/>
       <w:r>
         <w:rPr>
           <w:b/>
         </w:rPr>
         <w:t>app.component.css</w:t>
       </w:r>
-      <w:r>
-        <w:t xml:space="preserve"> (css specific for that component)</w:t>
+      <w:proofErr w:type="spellEnd"/>
+      <w:r>
+        <w:t xml:space="preserve"> (</w:t>
+      </w:r>
+      <w:proofErr w:type="spellStart"/>
+      <w:r>
+        <w:t>css</w:t>
+      </w:r>
+      <w:proofErr w:type="spellEnd"/>
+      <w:r>
+        <w:t xml:space="preserve"> specific for that component)</w:t>
       </w:r>
     </w:p>
     <w:p>
@@ -978,7 +1499,39 @@
     </w:p>
     <w:p>
       <w:r>
-        <w:t>Usually Created in in “src/app” each component has it’s own folder.</w:t>
+        <w:t xml:space="preserve">Usually </w:t>
+      </w:r>
+      <w:proofErr w:type="gramStart"/>
+      <w:r>
+        <w:t>Created</w:t>
+      </w:r>
+      <w:proofErr w:type="gramEnd"/>
+      <w:r>
+        <w:t xml:space="preserve"> in </w:t>
+      </w:r>
+      <w:proofErr w:type="spellStart"/>
+      <w:r>
+        <w:t>in</w:t>
+      </w:r>
+      <w:proofErr w:type="spellEnd"/>
+      <w:r>
+        <w:t xml:space="preserve"> “</w:t>
+      </w:r>
+      <w:proofErr w:type="spellStart"/>
+      <w:r>
+        <w:t>src</w:t>
+      </w:r>
+      <w:proofErr w:type="spellEnd"/>
+      <w:r>
+        <w:t xml:space="preserve">/app” each component has </w:t>
+      </w:r>
+      <w:proofErr w:type="spellStart"/>
+      <w:r>
+        <w:t>it’s</w:t>
+      </w:r>
+      <w:proofErr w:type="spellEnd"/>
+      <w:r>
+        <w:t xml:space="preserve"> own folder.</w:t>
       </w:r>
     </w:p>
     <w:p>
@@ -1043,8 +1596,30 @@
         <w:rPr>
           <w:b/>
         </w:rPr>
-        <w:t>&lt;my&gt;.component.ts</w:t>
-      </w:r>
+        <w:t>&lt;</w:t>
+      </w:r>
+      <w:proofErr w:type="gramStart"/>
+      <w:r>
+        <w:rPr>
+          <w:b/>
+        </w:rPr>
+        <w:t>my</w:t>
+      </w:r>
+      <w:proofErr w:type="gramEnd"/>
+      <w:r>
+        <w:rPr>
+          <w:b/>
+        </w:rPr>
+        <w:t>&gt;.</w:t>
+      </w:r>
+      <w:proofErr w:type="spellStart"/>
+      <w:r>
+        <w:rPr>
+          <w:b/>
+        </w:rPr>
+        <w:t>component.ts</w:t>
+      </w:r>
+      <w:proofErr w:type="spellEnd"/>
     </w:p>
     <w:p>
       <w:pPr>
@@ -1076,6 +1651,7 @@
           <w:szCs w:val="18"/>
         </w:rPr>
       </w:pPr>
+      <w:proofErr w:type="gramStart"/>
       <w:r>
         <w:rPr>
           <w:rFonts w:ascii="Courier New" w:eastAsia="Times New Roman" w:hAnsi="Courier New" w:cs="Courier New"/>
@@ -1085,17 +1661,9 @@
           <w:sz w:val="18"/>
           <w:szCs w:val="18"/>
         </w:rPr>
-        <w:t xml:space="preserve">import </w:t>
-      </w:r>
-      <w:r>
-        <w:rPr>
-          <w:rFonts w:ascii="Courier New" w:eastAsia="Times New Roman" w:hAnsi="Courier New" w:cs="Courier New"/>
-          <w:color w:val="A9B7C6"/>
-          <w:sz w:val="18"/>
-          <w:szCs w:val="18"/>
-        </w:rPr>
-        <w:t xml:space="preserve">{Component} </w:t>
-      </w:r>
+        <w:t>import</w:t>
+      </w:r>
+      <w:proofErr w:type="gramEnd"/>
       <w:r>
         <w:rPr>
           <w:rFonts w:ascii="Courier New" w:eastAsia="Times New Roman" w:hAnsi="Courier New" w:cs="Courier New"/>
@@ -1105,6 +1673,26 @@
           <w:sz w:val="18"/>
           <w:szCs w:val="18"/>
         </w:rPr>
+        <w:t xml:space="preserve"> </w:t>
+      </w:r>
+      <w:r>
+        <w:rPr>
+          <w:rFonts w:ascii="Courier New" w:eastAsia="Times New Roman" w:hAnsi="Courier New" w:cs="Courier New"/>
+          <w:color w:val="A9B7C6"/>
+          <w:sz w:val="18"/>
+          <w:szCs w:val="18"/>
+        </w:rPr>
+        <w:t xml:space="preserve">{Component} </w:t>
+      </w:r>
+      <w:r>
+        <w:rPr>
+          <w:rFonts w:ascii="Courier New" w:eastAsia="Times New Roman" w:hAnsi="Courier New" w:cs="Courier New"/>
+          <w:b/>
+          <w:bCs/>
+          <w:color w:val="CC7832"/>
+          <w:sz w:val="18"/>
+          <w:szCs w:val="18"/>
+        </w:rPr>
         <w:t xml:space="preserve">from </w:t>
       </w:r>
       <w:r>
@@ -1217,6 +1805,7 @@
         <w:br/>
         <w:t xml:space="preserve">  </w:t>
       </w:r>
+      <w:proofErr w:type="spellStart"/>
       <w:r>
         <w:rPr>
           <w:rFonts w:ascii="Courier New" w:eastAsia="Times New Roman" w:hAnsi="Courier New" w:cs="Courier New"/>
@@ -1226,6 +1815,7 @@
         </w:rPr>
         <w:t>templateUrl</w:t>
       </w:r>
+      <w:proofErr w:type="spellEnd"/>
       <w:r>
         <w:rPr>
           <w:rFonts w:ascii="Courier New" w:eastAsia="Times New Roman" w:hAnsi="Courier New" w:cs="Courier New"/>
@@ -1282,6 +1872,7 @@
         </w:rPr>
         <w:t xml:space="preserve">export class </w:t>
       </w:r>
+      <w:proofErr w:type="spellStart"/>
       <w:r>
         <w:rPr>
           <w:rFonts w:ascii="Courier New" w:eastAsia="Times New Roman" w:hAnsi="Courier New" w:cs="Courier New"/>
@@ -1289,7 +1880,17 @@
           <w:sz w:val="18"/>
           <w:szCs w:val="18"/>
         </w:rPr>
-        <w:t>ServerComponent {</w:t>
+        <w:t>ServerComponent</w:t>
+      </w:r>
+      <w:proofErr w:type="spellEnd"/>
+      <w:r>
+        <w:rPr>
+          <w:rFonts w:ascii="Courier New" w:eastAsia="Times New Roman" w:hAnsi="Courier New" w:cs="Courier New"/>
+          <w:color w:val="A9B7C6"/>
+          <w:sz w:val="18"/>
+          <w:szCs w:val="18"/>
+        </w:rPr>
+        <w:t xml:space="preserve"> {</w:t>
       </w:r>
       <w:r>
         <w:rPr>
@@ -1321,7 +1922,15 @@
         <w:ind w:left="720"/>
       </w:pPr>
       <w:r>
-        <w:t>@Component is the decorator and it has attributes ‘selector’ and ‘templateUrl’</w:t>
+        <w:t>@Component is the decorator and it has attributes ‘selector’ and ‘</w:t>
+      </w:r>
+      <w:proofErr w:type="spellStart"/>
+      <w:r>
+        <w:t>templateUrl</w:t>
+      </w:r>
+      <w:proofErr w:type="spellEnd"/>
+      <w:r>
+        <w:t>’</w:t>
       </w:r>
     </w:p>
     <w:p>
@@ -1340,7 +1949,21 @@
         <w:rPr>
           <w:b/>
         </w:rPr>
-        <w:t>&lt;my&gt;.component.html</w:t>
+        <w:t>&lt;</w:t>
+      </w:r>
+      <w:proofErr w:type="gramStart"/>
+      <w:r>
+        <w:rPr>
+          <w:b/>
+        </w:rPr>
+        <w:t>my</w:t>
+      </w:r>
+      <w:proofErr w:type="gramEnd"/>
+      <w:r>
+        <w:rPr>
+          <w:b/>
+        </w:rPr>
+        <w:t>&gt;.component.html</w:t>
       </w:r>
     </w:p>
     <w:p>
@@ -1360,15 +1983,26 @@
           <w:sz w:val="18"/>
           <w:szCs w:val="18"/>
         </w:rPr>
+        <w:lastRenderedPageBreak/>
         <w:t>&lt;p&gt;</w:t>
       </w:r>
-      <w:r>
-        <w:rPr>
-          <w:color w:val="A9B7C6"/>
-          <w:sz w:val="18"/>
-          <w:szCs w:val="18"/>
-        </w:rPr>
-        <w:t>This is the Server Component</w:t>
+      <w:proofErr w:type="gramStart"/>
+      <w:r>
+        <w:rPr>
+          <w:color w:val="A9B7C6"/>
+          <w:sz w:val="18"/>
+          <w:szCs w:val="18"/>
+        </w:rPr>
+        <w:t>This</w:t>
+      </w:r>
+      <w:proofErr w:type="gramEnd"/>
+      <w:r>
+        <w:rPr>
+          <w:color w:val="A9B7C6"/>
+          <w:sz w:val="18"/>
+          <w:szCs w:val="18"/>
+        </w:rPr>
+        <w:t xml:space="preserve"> is the Server Component</w:t>
       </w:r>
       <w:r>
         <w:rPr>
@@ -1393,15 +2027,22 @@
       <w:pPr>
         <w:ind w:left="720"/>
       </w:pPr>
-      <w:r>
-        <w:t xml:space="preserve">in the </w:t>
-      </w:r>
+      <w:proofErr w:type="gramStart"/>
+      <w:r>
+        <w:t>in</w:t>
+      </w:r>
+      <w:proofErr w:type="gramEnd"/>
+      <w:r>
+        <w:t xml:space="preserve"> the </w:t>
+      </w:r>
+      <w:proofErr w:type="spellStart"/>
       <w:r>
         <w:rPr>
           <w:b/>
         </w:rPr>
         <w:t>app.modules.ts</w:t>
       </w:r>
+      <w:proofErr w:type="spellEnd"/>
       <w:r>
         <w:t xml:space="preserve"> register the component</w:t>
       </w:r>
@@ -1422,6 +2063,7 @@
           <w:szCs w:val="18"/>
         </w:rPr>
       </w:pPr>
+      <w:proofErr w:type="gramStart"/>
       <w:r>
         <w:rPr>
           <w:b/>
@@ -1430,16 +2072,9 @@
           <w:sz w:val="18"/>
           <w:szCs w:val="18"/>
         </w:rPr>
-        <w:t xml:space="preserve">import </w:t>
-      </w:r>
-      <w:r>
-        <w:rPr>
-          <w:color w:val="A9B7C6"/>
-          <w:sz w:val="18"/>
-          <w:szCs w:val="18"/>
-        </w:rPr>
-        <w:t xml:space="preserve">{ServerComponent} </w:t>
-      </w:r>
+        <w:t>import</w:t>
+      </w:r>
+      <w:proofErr w:type="gramEnd"/>
       <w:r>
         <w:rPr>
           <w:b/>
@@ -1448,6 +2083,42 @@
           <w:sz w:val="18"/>
           <w:szCs w:val="18"/>
         </w:rPr>
+        <w:t xml:space="preserve"> </w:t>
+      </w:r>
+      <w:r>
+        <w:rPr>
+          <w:color w:val="A9B7C6"/>
+          <w:sz w:val="18"/>
+          <w:szCs w:val="18"/>
+        </w:rPr>
+        <w:t>{</w:t>
+      </w:r>
+      <w:proofErr w:type="spellStart"/>
+      <w:r>
+        <w:rPr>
+          <w:color w:val="A9B7C6"/>
+          <w:sz w:val="18"/>
+          <w:szCs w:val="18"/>
+        </w:rPr>
+        <w:t>ServerComponent</w:t>
+      </w:r>
+      <w:proofErr w:type="spellEnd"/>
+      <w:r>
+        <w:rPr>
+          <w:color w:val="A9B7C6"/>
+          <w:sz w:val="18"/>
+          <w:szCs w:val="18"/>
+        </w:rPr>
+        <w:t xml:space="preserve">} </w:t>
+      </w:r>
+      <w:r>
+        <w:rPr>
+          <w:b/>
+          <w:bCs/>
+          <w:color w:val="CC7832"/>
+          <w:sz w:val="18"/>
+          <w:szCs w:val="18"/>
+        </w:rPr>
         <w:t xml:space="preserve">from </w:t>
       </w:r>
       <w:r>
@@ -1456,7 +2127,43 @@
           <w:sz w:val="18"/>
           <w:szCs w:val="18"/>
         </w:rPr>
-        <w:t>"./serverComponent/server.component"</w:t>
+        <w:t>"./</w:t>
+      </w:r>
+      <w:proofErr w:type="spellStart"/>
+      <w:r>
+        <w:rPr>
+          <w:color w:val="6A8759"/>
+          <w:sz w:val="18"/>
+          <w:szCs w:val="18"/>
+        </w:rPr>
+        <w:t>serverComponent</w:t>
+      </w:r>
+      <w:proofErr w:type="spellEnd"/>
+      <w:r>
+        <w:rPr>
+          <w:color w:val="6A8759"/>
+          <w:sz w:val="18"/>
+          <w:szCs w:val="18"/>
+        </w:rPr>
+        <w:t>/</w:t>
+      </w:r>
+      <w:proofErr w:type="spellStart"/>
+      <w:r>
+        <w:rPr>
+          <w:color w:val="6A8759"/>
+          <w:sz w:val="18"/>
+          <w:szCs w:val="18"/>
+        </w:rPr>
+        <w:t>server.component</w:t>
+      </w:r>
+      <w:proofErr w:type="spellEnd"/>
+      <w:r>
+        <w:rPr>
+          <w:color w:val="6A8759"/>
+          <w:sz w:val="18"/>
+          <w:szCs w:val="18"/>
+        </w:rPr>
+        <w:t>"</w:t>
       </w:r>
       <w:r>
         <w:rPr>
@@ -1490,22 +2197,41 @@
           <w:szCs w:val="18"/>
         </w:rPr>
       </w:pPr>
+      <w:proofErr w:type="gramStart"/>
       <w:r>
         <w:rPr>
           <w:color w:val="BBB529"/>
           <w:sz w:val="18"/>
           <w:szCs w:val="18"/>
         </w:rPr>
-        <w:lastRenderedPageBreak/>
-        <w:t>@NgModule</w:t>
-      </w:r>
-      <w:r>
-        <w:rPr>
-          <w:color w:val="A9B7C6"/>
-          <w:sz w:val="18"/>
-          <w:szCs w:val="18"/>
-        </w:rPr>
-        <w:t>({</w:t>
+        <w:t>@</w:t>
+      </w:r>
+      <w:proofErr w:type="spellStart"/>
+      <w:r>
+        <w:rPr>
+          <w:color w:val="BBB529"/>
+          <w:sz w:val="18"/>
+          <w:szCs w:val="18"/>
+        </w:rPr>
+        <w:t>NgModule</w:t>
+      </w:r>
+      <w:proofErr w:type="spellEnd"/>
+      <w:r>
+        <w:rPr>
+          <w:color w:val="A9B7C6"/>
+          <w:sz w:val="18"/>
+          <w:szCs w:val="18"/>
+        </w:rPr>
+        <w:t>(</w:t>
+      </w:r>
+      <w:proofErr w:type="gramEnd"/>
+      <w:r>
+        <w:rPr>
+          <w:color w:val="A9B7C6"/>
+          <w:sz w:val="18"/>
+          <w:szCs w:val="18"/>
+        </w:rPr>
+        <w:t>{</w:t>
       </w:r>
       <w:r>
         <w:rPr>
@@ -1539,8 +2265,18 @@
           <w:szCs w:val="18"/>
         </w:rPr>
         <w:br/>
-        <w:t xml:space="preserve">    AppComponent</w:t>
-      </w:r>
+        <w:t xml:space="preserve">    </w:t>
+      </w:r>
+      <w:proofErr w:type="spellStart"/>
+      <w:r>
+        <w:rPr>
+          <w:color w:val="A9B7C6"/>
+          <w:sz w:val="18"/>
+          <w:szCs w:val="18"/>
+        </w:rPr>
+        <w:t>AppComponent</w:t>
+      </w:r>
+      <w:proofErr w:type="spellEnd"/>
       <w:r>
         <w:rPr>
           <w:color w:val="CC7832"/>
@@ -1558,6 +2294,7 @@
         <w:br/>
         <w:t xml:space="preserve">    </w:t>
       </w:r>
+      <w:proofErr w:type="spellStart"/>
       <w:r>
         <w:rPr>
           <w:color w:val="A9B7C6"/>
@@ -1566,6 +2303,7 @@
         </w:rPr>
         <w:t>ServerComponent</w:t>
       </w:r>
+      <w:proofErr w:type="spellEnd"/>
       <w:r>
         <w:rPr>
           <w:color w:val="A9B7C6"/>
@@ -1615,8 +2353,18 @@
           <w:szCs w:val="18"/>
         </w:rPr>
         <w:br/>
-        <w:t xml:space="preserve">    BrowserModule</w:t>
-      </w:r>
+        <w:t xml:space="preserve">    </w:t>
+      </w:r>
+      <w:proofErr w:type="spellStart"/>
+      <w:r>
+        <w:rPr>
+          <w:color w:val="A9B7C6"/>
+          <w:sz w:val="18"/>
+          <w:szCs w:val="18"/>
+        </w:rPr>
+        <w:t>BrowserModule</w:t>
+      </w:r>
+      <w:proofErr w:type="spellEnd"/>
       <w:r>
         <w:rPr>
           <w:color w:val="CC7832"/>
@@ -1634,6 +2382,7 @@
         <w:br/>
         <w:t xml:space="preserve">    </w:t>
       </w:r>
+      <w:proofErr w:type="spellStart"/>
       <w:r>
         <w:rPr>
           <w:color w:val="A9B7C6"/>
@@ -1642,6 +2391,7 @@
         </w:rPr>
         <w:t>FormsModule</w:t>
       </w:r>
+      <w:proofErr w:type="spellEnd"/>
       <w:r>
         <w:rPr>
           <w:color w:val="A9B7C6"/>
@@ -1715,7 +2465,25 @@
           <w:sz w:val="18"/>
           <w:szCs w:val="18"/>
         </w:rPr>
-        <w:t>: [AppComponent]</w:t>
+        <w:t>: [</w:t>
+      </w:r>
+      <w:proofErr w:type="spellStart"/>
+      <w:r>
+        <w:rPr>
+          <w:color w:val="A9B7C6"/>
+          <w:sz w:val="18"/>
+          <w:szCs w:val="18"/>
+        </w:rPr>
+        <w:t>AppComponent</w:t>
+      </w:r>
+      <w:proofErr w:type="spellEnd"/>
+      <w:r>
+        <w:rPr>
+          <w:color w:val="A9B7C6"/>
+          <w:sz w:val="18"/>
+          <w:szCs w:val="18"/>
+        </w:rPr>
+        <w:t>]</w:t>
       </w:r>
       <w:r>
         <w:rPr>
@@ -1744,13 +2512,23 @@
         </w:rPr>
         <w:t xml:space="preserve">export class </w:t>
       </w:r>
-      <w:r>
-        <w:rPr>
-          <w:color w:val="A9B7C6"/>
-          <w:sz w:val="18"/>
-          <w:szCs w:val="18"/>
-        </w:rPr>
-        <w:t>AppModule { }</w:t>
+      <w:proofErr w:type="spellStart"/>
+      <w:r>
+        <w:rPr>
+          <w:color w:val="A9B7C6"/>
+          <w:sz w:val="18"/>
+          <w:szCs w:val="18"/>
+        </w:rPr>
+        <w:t>AppModule</w:t>
+      </w:r>
+      <w:proofErr w:type="spellEnd"/>
+      <w:r>
+        <w:rPr>
+          <w:color w:val="A9B7C6"/>
+          <w:sz w:val="18"/>
+          <w:szCs w:val="18"/>
+        </w:rPr>
+        <w:t xml:space="preserve"> { }</w:t>
       </w:r>
     </w:p>
     <w:p>
@@ -1820,13 +2598,25 @@
       <w:r>
         <w:tab/>
       </w:r>
+      <w:proofErr w:type="spellStart"/>
+      <w:proofErr w:type="gramStart"/>
       <w:r>
         <w:rPr>
           <w:rFonts w:ascii="Courier New" w:hAnsi="Courier New" w:cs="Courier New"/>
           <w:b/>
           <w:sz w:val="20"/>
         </w:rPr>
-        <w:t>ng generate component &lt;component-name&gt;</w:t>
+        <w:t>ng</w:t>
+      </w:r>
+      <w:proofErr w:type="spellEnd"/>
+      <w:proofErr w:type="gramEnd"/>
+      <w:r>
+        <w:rPr>
+          <w:rFonts w:ascii="Courier New" w:hAnsi="Courier New" w:cs="Courier New"/>
+          <w:b/>
+          <w:sz w:val="20"/>
+        </w:rPr>
+        <w:t xml:space="preserve"> generate component &lt;component-name&gt;</w:t>
       </w:r>
     </w:p>
     <w:p>
@@ -1840,16 +2630,31 @@
           <w:sz w:val="20"/>
         </w:rPr>
       </w:pPr>
-      <w:r>
-        <w:t xml:space="preserve">or          </w:t>
-      </w:r>
+      <w:proofErr w:type="gramStart"/>
+      <w:r>
+        <w:t>or</w:t>
+      </w:r>
+      <w:proofErr w:type="gramEnd"/>
+      <w:r>
+        <w:t xml:space="preserve">          </w:t>
+      </w:r>
+      <w:proofErr w:type="spellStart"/>
       <w:r>
         <w:rPr>
           <w:rFonts w:ascii="Courier New" w:hAnsi="Courier New" w:cs="Courier New"/>
           <w:b/>
           <w:sz w:val="20"/>
         </w:rPr>
-        <w:t>ng g c &lt;component-name&gt;</w:t>
+        <w:t>ng</w:t>
+      </w:r>
+      <w:proofErr w:type="spellEnd"/>
+      <w:r>
+        <w:rPr>
+          <w:rFonts w:ascii="Courier New" w:hAnsi="Courier New" w:cs="Courier New"/>
+          <w:b/>
+          <w:sz w:val="20"/>
+        </w:rPr>
+        <w:t xml:space="preserve"> g c &lt;component-name&gt;</w:t>
       </w:r>
     </w:p>
     <w:p>
@@ -1890,6 +2695,7 @@
           <w:szCs w:val="18"/>
         </w:rPr>
       </w:pPr>
+      <w:proofErr w:type="gramStart"/>
       <w:r>
         <w:rPr>
           <w:color w:val="BBB529"/>
@@ -1904,7 +2710,16 @@
           <w:sz w:val="18"/>
           <w:szCs w:val="18"/>
         </w:rPr>
-        <w:t>({</w:t>
+        <w:t>(</w:t>
+      </w:r>
+      <w:proofErr w:type="gramEnd"/>
+      <w:r>
+        <w:rPr>
+          <w:color w:val="A9B7C6"/>
+          <w:sz w:val="18"/>
+          <w:szCs w:val="18"/>
+        </w:rPr>
+        <w:t>{</w:t>
       </w:r>
       <w:r>
         <w:rPr>
@@ -1956,6 +2771,7 @@
         <w:br/>
         <w:t xml:space="preserve">  </w:t>
       </w:r>
+      <w:proofErr w:type="spellStart"/>
       <w:r>
         <w:rPr>
           <w:color w:val="9876AA"/>
@@ -1964,6 +2780,7 @@
         </w:rPr>
         <w:t>templateUrl</w:t>
       </w:r>
+      <w:proofErr w:type="spellEnd"/>
       <w:r>
         <w:rPr>
           <w:color w:val="A9B7C6"/>
@@ -2014,13 +2831,23 @@
         </w:rPr>
         <w:t xml:space="preserve">export class </w:t>
       </w:r>
-      <w:r>
-        <w:rPr>
-          <w:color w:val="A9B7C6"/>
-          <w:sz w:val="18"/>
-          <w:szCs w:val="18"/>
-        </w:rPr>
-        <w:t>ServerComponent {</w:t>
+      <w:proofErr w:type="spellStart"/>
+      <w:r>
+        <w:rPr>
+          <w:color w:val="A9B7C6"/>
+          <w:sz w:val="18"/>
+          <w:szCs w:val="18"/>
+        </w:rPr>
+        <w:t>ServerComponent</w:t>
+      </w:r>
+      <w:proofErr w:type="spellEnd"/>
+      <w:r>
+        <w:rPr>
+          <w:color w:val="A9B7C6"/>
+          <w:sz w:val="18"/>
+          <w:szCs w:val="18"/>
+        </w:rPr>
+        <w:t xml:space="preserve"> {</w:t>
       </w:r>
       <w:r>
         <w:rPr>
@@ -2034,8 +2861,13 @@
     </w:p>
     <w:p/>
     <w:p>
-      <w:r>
-        <w:t>we can also specify an inline html template</w:t>
+      <w:proofErr w:type="gramStart"/>
+      <w:r>
+        <w:t>we</w:t>
+      </w:r>
+      <w:proofErr w:type="gramEnd"/>
+      <w:r>
+        <w:t xml:space="preserve"> can also specify an inline html template</w:t>
       </w:r>
     </w:p>
     <w:p>
@@ -2048,6 +2880,7 @@
           <w:szCs w:val="18"/>
         </w:rPr>
       </w:pPr>
+      <w:proofErr w:type="gramStart"/>
       <w:r>
         <w:rPr>
           <w:color w:val="BBB529"/>
@@ -2062,7 +2895,16 @@
           <w:sz w:val="18"/>
           <w:szCs w:val="18"/>
         </w:rPr>
-        <w:t>({</w:t>
+        <w:t>(</w:t>
+      </w:r>
+      <w:proofErr w:type="gramEnd"/>
+      <w:r>
+        <w:rPr>
+          <w:color w:val="A9B7C6"/>
+          <w:sz w:val="18"/>
+          <w:szCs w:val="18"/>
+        </w:rPr>
+        <w:t>{</w:t>
       </w:r>
       <w:r>
         <w:rPr>
@@ -2136,7 +2978,43 @@
           <w:sz w:val="18"/>
           <w:szCs w:val="18"/>
         </w:rPr>
-        <w:t>'&lt;app-server&gt;&lt;/app-server&gt; &lt;br/&gt; inline template &lt;br/&gt; &lt;app-server&gt;&lt;/app-server&gt;'</w:t>
+        <w:t>'&lt;app-server&gt;&lt;/app-server&gt; &lt;</w:t>
+      </w:r>
+      <w:proofErr w:type="spellStart"/>
+      <w:r>
+        <w:rPr>
+          <w:color w:val="6A8759"/>
+          <w:sz w:val="18"/>
+          <w:szCs w:val="18"/>
+        </w:rPr>
+        <w:t>br</w:t>
+      </w:r>
+      <w:proofErr w:type="spellEnd"/>
+      <w:r>
+        <w:rPr>
+          <w:color w:val="6A8759"/>
+          <w:sz w:val="18"/>
+          <w:szCs w:val="18"/>
+        </w:rPr>
+        <w:t>/&gt; inline template &lt;</w:t>
+      </w:r>
+      <w:proofErr w:type="spellStart"/>
+      <w:r>
+        <w:rPr>
+          <w:color w:val="6A8759"/>
+          <w:sz w:val="18"/>
+          <w:szCs w:val="18"/>
+        </w:rPr>
+        <w:t>br</w:t>
+      </w:r>
+      <w:proofErr w:type="spellEnd"/>
+      <w:r>
+        <w:rPr>
+          <w:color w:val="6A8759"/>
+          <w:sz w:val="18"/>
+          <w:szCs w:val="18"/>
+        </w:rPr>
+        <w:t>/&gt; &lt;app-server&gt;&lt;/app-server&gt;'</w:t>
       </w:r>
       <w:r>
         <w:rPr>
@@ -2155,6 +3033,7 @@
         <w:br/>
         <w:t xml:space="preserve">  </w:t>
       </w:r>
+      <w:proofErr w:type="spellStart"/>
       <w:r>
         <w:rPr>
           <w:color w:val="9876AA"/>
@@ -2163,6 +3042,7 @@
         </w:rPr>
         <w:t>styleUrls</w:t>
       </w:r>
+      <w:proofErr w:type="spellEnd"/>
       <w:r>
         <w:rPr>
           <w:color w:val="A9B7C6"/>
@@ -2177,7 +3057,25 @@
           <w:sz w:val="18"/>
           <w:szCs w:val="18"/>
         </w:rPr>
-        <w:t>'./servers.component.css'</w:t>
+        <w:t>'./</w:t>
+      </w:r>
+      <w:proofErr w:type="spellStart"/>
+      <w:r>
+        <w:rPr>
+          <w:color w:val="6A8759"/>
+          <w:sz w:val="18"/>
+          <w:szCs w:val="18"/>
+        </w:rPr>
+        <w:t>servers.component.css</w:t>
+      </w:r>
+      <w:proofErr w:type="spellEnd"/>
+      <w:r>
+        <w:rPr>
+          <w:color w:val="6A8759"/>
+          <w:sz w:val="18"/>
+          <w:szCs w:val="18"/>
+        </w:rPr>
+        <w:t>'</w:t>
       </w:r>
       <w:r>
         <w:rPr>
@@ -2214,13 +3112,23 @@
         </w:rPr>
         <w:t xml:space="preserve">export class </w:t>
       </w:r>
-      <w:r>
-        <w:rPr>
-          <w:color w:val="A9B7C6"/>
-          <w:sz w:val="18"/>
-          <w:szCs w:val="18"/>
-        </w:rPr>
-        <w:t xml:space="preserve">ServersComponent </w:t>
+      <w:proofErr w:type="spellStart"/>
+      <w:r>
+        <w:rPr>
+          <w:color w:val="A9B7C6"/>
+          <w:sz w:val="18"/>
+          <w:szCs w:val="18"/>
+        </w:rPr>
+        <w:t>ServersComponent</w:t>
+      </w:r>
+      <w:proofErr w:type="spellEnd"/>
+      <w:r>
+        <w:rPr>
+          <w:color w:val="A9B7C6"/>
+          <w:sz w:val="18"/>
+          <w:szCs w:val="18"/>
+        </w:rPr>
+        <w:t xml:space="preserve"> </w:t>
       </w:r>
       <w:r>
         <w:rPr>
@@ -2232,13 +3140,23 @@
         </w:rPr>
         <w:t xml:space="preserve">implements </w:t>
       </w:r>
-      <w:r>
-        <w:rPr>
-          <w:color w:val="A9B7C6"/>
-          <w:sz w:val="18"/>
-          <w:szCs w:val="18"/>
-        </w:rPr>
-        <w:t>OnInit {</w:t>
+      <w:proofErr w:type="spellStart"/>
+      <w:r>
+        <w:rPr>
+          <w:color w:val="A9B7C6"/>
+          <w:sz w:val="18"/>
+          <w:szCs w:val="18"/>
+        </w:rPr>
+        <w:t>OnInit</w:t>
+      </w:r>
+      <w:proofErr w:type="spellEnd"/>
+      <w:r>
+        <w:rPr>
+          <w:color w:val="A9B7C6"/>
+          <w:sz w:val="18"/>
+          <w:szCs w:val="18"/>
+        </w:rPr>
+        <w:t xml:space="preserve"> {</w:t>
       </w:r>
       <w:r>
         <w:rPr>
@@ -2374,12 +3292,14 @@
       <w:r>
         <w:t xml:space="preserve"> </w:t>
       </w:r>
+      <w:proofErr w:type="spellStart"/>
       <w:r>
         <w:rPr>
           <w:b/>
         </w:rPr>
         <w:t>templateUrl</w:t>
       </w:r>
+      <w:proofErr w:type="spellEnd"/>
       <w:r>
         <w:t xml:space="preserve"> or </w:t>
       </w:r>
@@ -2405,7 +3325,6 @@
           <w:b/>
           <w:sz w:val="24"/>
         </w:rPr>
-        <w:lastRenderedPageBreak/>
         <w:t>Component Styles</w:t>
       </w:r>
     </w:p>
@@ -2419,6 +3338,8 @@
           <w:szCs w:val="18"/>
         </w:rPr>
       </w:pPr>
+      <w:proofErr w:type="spellStart"/>
+      <w:proofErr w:type="gramStart"/>
       <w:r>
         <w:rPr>
           <w:color w:val="9876AA"/>
@@ -2427,6 +3348,8 @@
         </w:rPr>
         <w:t>styleUrls</w:t>
       </w:r>
+      <w:proofErr w:type="spellEnd"/>
+      <w:proofErr w:type="gramEnd"/>
       <w:r>
         <w:rPr>
           <w:color w:val="A9B7C6"/>
@@ -2441,7 +3364,25 @@
           <w:sz w:val="18"/>
           <w:szCs w:val="18"/>
         </w:rPr>
-        <w:t>'./servers.component.css'</w:t>
+        <w:t>'./</w:t>
+      </w:r>
+      <w:proofErr w:type="spellStart"/>
+      <w:r>
+        <w:rPr>
+          <w:color w:val="6A8759"/>
+          <w:sz w:val="18"/>
+          <w:szCs w:val="18"/>
+        </w:rPr>
+        <w:t>servers.component.css</w:t>
+      </w:r>
+      <w:proofErr w:type="spellEnd"/>
+      <w:r>
+        <w:rPr>
+          <w:color w:val="6A8759"/>
+          <w:sz w:val="18"/>
+          <w:szCs w:val="18"/>
+        </w:rPr>
+        <w:t>'</w:t>
       </w:r>
       <w:r>
         <w:rPr>
@@ -2489,6 +3430,7 @@
           <w:szCs w:val="18"/>
         </w:rPr>
       </w:pPr>
+      <w:proofErr w:type="gramStart"/>
       <w:r>
         <w:rPr>
           <w:color w:val="9876AA"/>
@@ -2497,6 +3439,7 @@
         </w:rPr>
         <w:t>styles</w:t>
       </w:r>
+      <w:proofErr w:type="gramEnd"/>
       <w:r>
         <w:rPr>
           <w:color w:val="A9B7C6"/>
@@ -2545,7 +3488,25 @@
           <w:szCs w:val="18"/>
         </w:rPr>
         <w:br/>
-        <w:t xml:space="preserve">    color: dodgerblue;</w:t>
+        <w:t xml:space="preserve">    color: </w:t>
+      </w:r>
+      <w:proofErr w:type="spellStart"/>
+      <w:r>
+        <w:rPr>
+          <w:color w:val="6A8759"/>
+          <w:sz w:val="18"/>
+          <w:szCs w:val="18"/>
+        </w:rPr>
+        <w:t>dodgerblue</w:t>
+      </w:r>
+      <w:proofErr w:type="spellEnd"/>
+      <w:r>
+        <w:rPr>
+          <w:color w:val="6A8759"/>
+          <w:sz w:val="18"/>
+          <w:szCs w:val="18"/>
+        </w:rPr>
+        <w:t>;</w:t>
       </w:r>
       <w:r>
         <w:rPr>
@@ -2576,15 +3537,22 @@
     </w:p>
     <w:p/>
     <w:p>
-      <w:r>
-        <w:t xml:space="preserve">can’t combine </w:t>
-      </w:r>
+      <w:proofErr w:type="gramStart"/>
+      <w:r>
+        <w:t>can’t</w:t>
+      </w:r>
+      <w:proofErr w:type="gramEnd"/>
+      <w:r>
+        <w:t xml:space="preserve"> combine </w:t>
+      </w:r>
+      <w:proofErr w:type="spellStart"/>
       <w:r>
         <w:rPr>
           <w:b/>
         </w:rPr>
         <w:t>styleUrls</w:t>
       </w:r>
+      <w:proofErr w:type="spellEnd"/>
       <w:r>
         <w:t xml:space="preserve"> and </w:t>
       </w:r>
@@ -2640,6 +3608,7 @@
           <w:szCs w:val="18"/>
         </w:rPr>
       </w:pPr>
+      <w:proofErr w:type="gramStart"/>
       <w:r>
         <w:rPr>
           <w:color w:val="9876AA"/>
@@ -2648,6 +3617,7 @@
         </w:rPr>
         <w:t>selector</w:t>
       </w:r>
+      <w:proofErr w:type="gramEnd"/>
       <w:r>
         <w:rPr>
           <w:color w:val="A9B7C6"/>
@@ -2682,8 +3652,13 @@
       </w:r>
     </w:p>
     <w:p>
-      <w:r>
-        <w:t xml:space="preserve">usage : </w:t>
+      <w:proofErr w:type="gramStart"/>
+      <w:r>
+        <w:t>usage :</w:t>
+      </w:r>
+      <w:proofErr w:type="gramEnd"/>
+      <w:r>
+        <w:t xml:space="preserve"> </w:t>
       </w:r>
     </w:p>
     <w:p>
@@ -2734,6 +3709,7 @@
           <w:szCs w:val="18"/>
         </w:rPr>
       </w:pPr>
+      <w:proofErr w:type="gramStart"/>
       <w:r>
         <w:rPr>
           <w:color w:val="9876AA"/>
@@ -2742,6 +3718,7 @@
         </w:rPr>
         <w:t>selector</w:t>
       </w:r>
+      <w:proofErr w:type="gramEnd"/>
       <w:r>
         <w:rPr>
           <w:color w:val="A9B7C6"/>
@@ -2776,9 +3753,11 @@
       </w:r>
     </w:p>
     <w:p>
+      <w:proofErr w:type="gramStart"/>
       <w:r>
         <w:t>usage</w:t>
       </w:r>
+      <w:proofErr w:type="gramEnd"/>
     </w:p>
     <w:p>
       <w:pPr>
@@ -2796,7 +3775,25 @@
           <w:sz w:val="18"/>
           <w:szCs w:val="18"/>
         </w:rPr>
-        <w:t xml:space="preserve">&lt;div </w:t>
+        <w:t>&lt;</w:t>
+      </w:r>
+      <w:proofErr w:type="gramStart"/>
+      <w:r>
+        <w:rPr>
+          <w:color w:val="E8BF6A"/>
+          <w:sz w:val="18"/>
+          <w:szCs w:val="18"/>
+        </w:rPr>
+        <w:t>div</w:t>
+      </w:r>
+      <w:proofErr w:type="gramEnd"/>
+      <w:r>
+        <w:rPr>
+          <w:color w:val="E8BF6A"/>
+          <w:sz w:val="18"/>
+          <w:szCs w:val="18"/>
+        </w:rPr>
+        <w:t xml:space="preserve"> </w:t>
       </w:r>
       <w:r>
         <w:rPr>
@@ -2827,11 +3824,19 @@
           <w:b/>
         </w:rPr>
       </w:pPr>
-      <w:r>
-        <w:rPr>
-          <w:b/>
-        </w:rPr>
-        <w:t>Css-class</w:t>
+      <w:proofErr w:type="spellStart"/>
+      <w:r>
+        <w:rPr>
+          <w:b/>
+        </w:rPr>
+        <w:t>Css</w:t>
+      </w:r>
+      <w:proofErr w:type="spellEnd"/>
+      <w:r>
+        <w:rPr>
+          <w:b/>
+        </w:rPr>
+        <w:t>-class</w:t>
       </w:r>
       <w:r>
         <w:rPr>
@@ -2850,6 +3855,7 @@
           <w:szCs w:val="18"/>
         </w:rPr>
       </w:pPr>
+      <w:proofErr w:type="gramStart"/>
       <w:r>
         <w:rPr>
           <w:color w:val="9876AA"/>
@@ -2858,6 +3864,7 @@
         </w:rPr>
         <w:t>selector</w:t>
       </w:r>
+      <w:proofErr w:type="gramEnd"/>
       <w:r>
         <w:rPr>
           <w:color w:val="A9B7C6"/>
@@ -2888,13 +3895,33 @@
           <w:sz w:val="18"/>
           <w:szCs w:val="18"/>
         </w:rPr>
-        <w:t>// css class-name selector</w:t>
-      </w:r>
-    </w:p>
-    <w:p>
+        <w:t xml:space="preserve">// </w:t>
+      </w:r>
+      <w:proofErr w:type="spellStart"/>
+      <w:r>
+        <w:rPr>
+          <w:color w:val="808080"/>
+          <w:sz w:val="18"/>
+          <w:szCs w:val="18"/>
+        </w:rPr>
+        <w:t>css</w:t>
+      </w:r>
+      <w:proofErr w:type="spellEnd"/>
+      <w:r>
+        <w:rPr>
+          <w:color w:val="808080"/>
+          <w:sz w:val="18"/>
+          <w:szCs w:val="18"/>
+        </w:rPr>
+        <w:t xml:space="preserve"> class-name selector</w:t>
+      </w:r>
+    </w:p>
+    <w:p>
+      <w:proofErr w:type="gramStart"/>
       <w:r>
         <w:t>usage</w:t>
       </w:r>
+      <w:proofErr w:type="gramEnd"/>
     </w:p>
     <w:p>
       <w:pPr>
@@ -2936,15 +3963,61 @@
           <w:sz w:val="18"/>
           <w:szCs w:val="18"/>
         </w:rPr>
-        <w:t>[(ngModel)]=</w:t>
-      </w:r>
+        <w:t>[(</w:t>
+      </w:r>
+      <w:proofErr w:type="spellStart"/>
+      <w:r>
+        <w:rPr>
+          <w:color w:val="BABABA"/>
+          <w:sz w:val="18"/>
+          <w:szCs w:val="18"/>
+        </w:rPr>
+        <w:t>ngModel</w:t>
+      </w:r>
+      <w:proofErr w:type="spellEnd"/>
+      <w:r>
+        <w:rPr>
+          <w:color w:val="BABABA"/>
+          <w:sz w:val="18"/>
+          <w:szCs w:val="18"/>
+        </w:rPr>
+        <w:t>)</w:t>
+      </w:r>
+      <w:proofErr w:type="gramStart"/>
+      <w:r>
+        <w:rPr>
+          <w:color w:val="BABABA"/>
+          <w:sz w:val="18"/>
+          <w:szCs w:val="18"/>
+        </w:rPr>
+        <w:t>]=</w:t>
+      </w:r>
+      <w:proofErr w:type="gramEnd"/>
       <w:r>
         <w:rPr>
           <w:color w:val="A5C261"/>
           <w:sz w:val="18"/>
           <w:szCs w:val="18"/>
         </w:rPr>
-        <w:t>"myName"</w:t>
+        <w:t>"</w:t>
+      </w:r>
+      <w:proofErr w:type="spellStart"/>
+      <w:r>
+        <w:rPr>
+          <w:color w:val="A5C261"/>
+          <w:sz w:val="18"/>
+          <w:szCs w:val="18"/>
+        </w:rPr>
+        <w:t>myName</w:t>
+      </w:r>
+      <w:proofErr w:type="spellEnd"/>
+      <w:r>
+        <w:rPr>
+          <w:color w:val="A5C261"/>
+          <w:sz w:val="18"/>
+          <w:szCs w:val="18"/>
+        </w:rPr>
+        <w:t>"</w:t>
       </w:r>
       <w:r>
         <w:rPr>
@@ -2971,9 +4044,11 @@
       </w:r>
     </w:p>
     <w:p>
+      <w:proofErr w:type="gramStart"/>
       <w:r>
         <w:t>Refers to binding the html to data (properties or function returns) from the TS.</w:t>
       </w:r>
+      <w:proofErr w:type="gramEnd"/>
     </w:p>
     <w:p>
       <w:pPr>
@@ -2987,6 +4062,7 @@
           <w:i w:val="0"/>
           <w:color w:val="auto"/>
         </w:rPr>
+        <w:lastRenderedPageBreak/>
         <w:t xml:space="preserve">On HTML, properties declared in TS can be printed using </w:t>
       </w:r>
       <w:r>
@@ -2995,7 +4071,25 @@
           <w:i w:val="0"/>
           <w:color w:val="auto"/>
         </w:rPr>
-        <w:t>{{ property-name }</w:t>
+        <w:t>{</w:t>
+      </w:r>
+      <w:proofErr w:type="gramStart"/>
+      <w:r>
+        <w:rPr>
+          <w:b/>
+          <w:i w:val="0"/>
+          <w:color w:val="auto"/>
+        </w:rPr>
+        <w:t>{ property</w:t>
+      </w:r>
+      <w:proofErr w:type="gramEnd"/>
+      <w:r>
+        <w:rPr>
+          <w:b/>
+          <w:i w:val="0"/>
+          <w:color w:val="auto"/>
+        </w:rPr>
+        <w:t>-name }</w:t>
       </w:r>
       <w:r>
         <w:rPr>
@@ -3041,6 +4135,7 @@
           <w:lang w:val="en-GB" w:eastAsia="en-GB"/>
         </w:rPr>
       </w:pPr>
+      <w:proofErr w:type="gramStart"/>
       <w:r>
         <w:rPr>
           <w:rFonts w:ascii="Menlo" w:hAnsi="Menlo" w:cs="Menlo"/>
@@ -3051,18 +4146,9 @@
           <w:szCs w:val="18"/>
           <w:lang w:val="en-GB" w:eastAsia="en-GB"/>
         </w:rPr>
-        <w:t xml:space="preserve">export class </w:t>
-      </w:r>
-      <w:r>
-        <w:rPr>
-          <w:rFonts w:ascii="Menlo" w:hAnsi="Menlo" w:cs="Menlo"/>
-          <w:color w:val="A9B7C6"/>
-          <w:sz w:val="18"/>
-          <w:szCs w:val="18"/>
-          <w:lang w:val="en-GB" w:eastAsia="en-GB"/>
-        </w:rPr>
-        <w:t xml:space="preserve">ServersComponent </w:t>
-      </w:r>
+        <w:t>export</w:t>
+      </w:r>
+      <w:proofErr w:type="gramEnd"/>
       <w:r>
         <w:rPr>
           <w:rFonts w:ascii="Menlo" w:hAnsi="Menlo" w:cs="Menlo"/>
@@ -3073,17 +4159,63 @@
           <w:szCs w:val="18"/>
           <w:lang w:val="en-GB" w:eastAsia="en-GB"/>
         </w:rPr>
+        <w:t xml:space="preserve"> class </w:t>
+      </w:r>
+      <w:proofErr w:type="spellStart"/>
+      <w:r>
+        <w:rPr>
+          <w:rFonts w:ascii="Menlo" w:hAnsi="Menlo" w:cs="Menlo"/>
+          <w:color w:val="A9B7C6"/>
+          <w:sz w:val="18"/>
+          <w:szCs w:val="18"/>
+          <w:lang w:val="en-GB" w:eastAsia="en-GB"/>
+        </w:rPr>
+        <w:t>ServersComponent</w:t>
+      </w:r>
+      <w:proofErr w:type="spellEnd"/>
+      <w:r>
+        <w:rPr>
+          <w:rFonts w:ascii="Menlo" w:hAnsi="Menlo" w:cs="Menlo"/>
+          <w:color w:val="A9B7C6"/>
+          <w:sz w:val="18"/>
+          <w:szCs w:val="18"/>
+          <w:lang w:val="en-GB" w:eastAsia="en-GB"/>
+        </w:rPr>
+        <w:t xml:space="preserve"> </w:t>
+      </w:r>
+      <w:r>
+        <w:rPr>
+          <w:rFonts w:ascii="Menlo" w:hAnsi="Menlo" w:cs="Menlo"/>
+          <w:b/>
+          <w:bCs/>
+          <w:color w:val="CC7832"/>
+          <w:sz w:val="18"/>
+          <w:szCs w:val="18"/>
+          <w:lang w:val="en-GB" w:eastAsia="en-GB"/>
+        </w:rPr>
         <w:t xml:space="preserve">implements </w:t>
       </w:r>
-      <w:r>
-        <w:rPr>
-          <w:rFonts w:ascii="Menlo" w:hAnsi="Menlo" w:cs="Menlo"/>
-          <w:color w:val="A9B7C6"/>
-          <w:sz w:val="18"/>
-          <w:szCs w:val="18"/>
-          <w:lang w:val="en-GB" w:eastAsia="en-GB"/>
-        </w:rPr>
-        <w:t>OnInit {</w:t>
+      <w:proofErr w:type="spellStart"/>
+      <w:r>
+        <w:rPr>
+          <w:rFonts w:ascii="Menlo" w:hAnsi="Menlo" w:cs="Menlo"/>
+          <w:color w:val="A9B7C6"/>
+          <w:sz w:val="18"/>
+          <w:szCs w:val="18"/>
+          <w:lang w:val="en-GB" w:eastAsia="en-GB"/>
+        </w:rPr>
+        <w:t>OnInit</w:t>
+      </w:r>
+      <w:proofErr w:type="spellEnd"/>
+      <w:r>
+        <w:rPr>
+          <w:rFonts w:ascii="Menlo" w:hAnsi="Menlo" w:cs="Menlo"/>
+          <w:color w:val="A9B7C6"/>
+          <w:sz w:val="18"/>
+          <w:szCs w:val="18"/>
+          <w:lang w:val="en-GB" w:eastAsia="en-GB"/>
+        </w:rPr>
+        <w:t xml:space="preserve"> {</w:t>
       </w:r>
       <w:r>
         <w:rPr>
@@ -3106,6 +4238,7 @@
         <w:br/>
         <w:t xml:space="preserve">  </w:t>
       </w:r>
+      <w:proofErr w:type="spellStart"/>
       <w:r>
         <w:rPr>
           <w:rFonts w:ascii="Menlo" w:hAnsi="Menlo" w:cs="Menlo"/>
@@ -3114,7 +4247,18 @@
           <w:szCs w:val="18"/>
           <w:lang w:val="en-GB" w:eastAsia="en-GB"/>
         </w:rPr>
-        <w:t xml:space="preserve">allowNewServer </w:t>
+        <w:t>allowNewServer</w:t>
+      </w:r>
+      <w:proofErr w:type="spellEnd"/>
+      <w:r>
+        <w:rPr>
+          <w:rFonts w:ascii="Menlo" w:hAnsi="Menlo" w:cs="Menlo"/>
+          <w:color w:val="9876AA"/>
+          <w:sz w:val="18"/>
+          <w:szCs w:val="18"/>
+          <w:lang w:val="en-GB" w:eastAsia="en-GB"/>
+        </w:rPr>
+        <w:t xml:space="preserve"> </w:t>
       </w:r>
       <w:r>
         <w:rPr>
@@ -3162,11 +4306,19 @@
           <w:lang w:val="en-GB"/>
         </w:rPr>
       </w:pPr>
+      <w:proofErr w:type="gramStart"/>
       <w:r>
         <w:rPr>
           <w:lang w:val="en-GB"/>
         </w:rPr>
-        <w:t xml:space="preserve">can be shown in the HTML using </w:t>
+        <w:t>can</w:t>
+      </w:r>
+      <w:proofErr w:type="gramEnd"/>
+      <w:r>
+        <w:rPr>
+          <w:lang w:val="en-GB"/>
+        </w:rPr>
+        <w:t xml:space="preserve"> be shown in the HTML using </w:t>
       </w:r>
       <w:r>
         <w:rPr>
@@ -3214,111 +4366,170 @@
           <w:szCs w:val="18"/>
           <w:lang w:val="en-GB" w:eastAsia="en-GB"/>
         </w:rPr>
-        <w:t>&lt;p&gt;</w:t>
-      </w:r>
-      <w:r>
-        <w:rPr>
-          <w:rFonts w:ascii="Menlo" w:hAnsi="Menlo" w:cs="Menlo"/>
-          <w:color w:val="A9B7C6"/>
-          <w:sz w:val="18"/>
-          <w:szCs w:val="18"/>
-          <w:lang w:val="en-GB" w:eastAsia="en-GB"/>
+        <w:t>&lt;p</w:t>
+      </w:r>
+      <w:proofErr w:type="gramStart"/>
+      <w:r>
+        <w:rPr>
+          <w:rFonts w:ascii="Menlo" w:hAnsi="Menlo" w:cs="Menlo"/>
+          <w:color w:val="E8BF6A"/>
+          <w:sz w:val="18"/>
+          <w:szCs w:val="18"/>
+          <w:lang w:val="en-GB" w:eastAsia="en-GB"/>
+        </w:rPr>
+        <w:t>&gt;</w:t>
+      </w:r>
+      <w:r>
+        <w:rPr>
+          <w:rFonts w:ascii="Menlo" w:hAnsi="Menlo" w:cs="Menlo"/>
+          <w:color w:val="A9B7C6"/>
+          <w:sz w:val="18"/>
+          <w:szCs w:val="18"/>
+          <w:lang w:val="en-GB" w:eastAsia="en-GB"/>
+        </w:rPr>
+        <w:t>{</w:t>
+      </w:r>
+      <w:proofErr w:type="gramEnd"/>
+      <w:r>
+        <w:rPr>
+          <w:rFonts w:ascii="Menlo" w:hAnsi="Menlo" w:cs="Menlo"/>
+          <w:color w:val="A9B7C6"/>
+          <w:sz w:val="18"/>
+          <w:szCs w:val="18"/>
+          <w:lang w:val="en-GB" w:eastAsia="en-GB"/>
+        </w:rPr>
+        <w:t xml:space="preserve">{ </w:t>
+      </w:r>
+      <w:proofErr w:type="spellStart"/>
+      <w:r>
+        <w:rPr>
+          <w:rFonts w:ascii="Menlo" w:hAnsi="Menlo" w:cs="Menlo"/>
+          <w:color w:val="9876AA"/>
+          <w:sz w:val="18"/>
+          <w:szCs w:val="18"/>
+          <w:lang w:val="en-GB" w:eastAsia="en-GB"/>
+        </w:rPr>
+        <w:t>allowNewServer</w:t>
+      </w:r>
+      <w:proofErr w:type="spellEnd"/>
+      <w:r>
+        <w:rPr>
+          <w:rFonts w:ascii="Menlo" w:hAnsi="Menlo" w:cs="Menlo"/>
+          <w:color w:val="9876AA"/>
+          <w:sz w:val="18"/>
+          <w:szCs w:val="18"/>
+          <w:lang w:val="en-GB" w:eastAsia="en-GB"/>
+        </w:rPr>
+        <w:t xml:space="preserve"> </w:t>
+      </w:r>
+      <w:r>
+        <w:rPr>
+          <w:rFonts w:ascii="Menlo" w:hAnsi="Menlo" w:cs="Menlo"/>
+          <w:color w:val="A9B7C6"/>
+          <w:sz w:val="18"/>
+          <w:szCs w:val="18"/>
+          <w:lang w:val="en-GB" w:eastAsia="en-GB"/>
+        </w:rPr>
+        <w:t>}}</w:t>
+      </w:r>
+      <w:r>
+        <w:rPr>
+          <w:rFonts w:ascii="Menlo" w:hAnsi="Menlo" w:cs="Menlo"/>
+          <w:color w:val="E8BF6A"/>
+          <w:sz w:val="18"/>
+          <w:szCs w:val="18"/>
+          <w:lang w:val="en-GB" w:eastAsia="en-GB"/>
+        </w:rPr>
+        <w:t>&lt;/p&gt;</w:t>
+      </w:r>
+    </w:p>
+    <w:p>
+      <w:pPr>
+        <w:rPr>
+          <w:lang w:val="en-GB"/>
+        </w:rPr>
+      </w:pPr>
+      <w:proofErr w:type="gramStart"/>
+      <w:r>
+        <w:rPr>
+          <w:lang w:val="en-GB"/>
+        </w:rPr>
+        <w:t>or</w:t>
+      </w:r>
+      <w:proofErr w:type="gramEnd"/>
+      <w:r>
+        <w:rPr>
+          <w:lang w:val="en-GB"/>
+        </w:rPr>
+        <w:t xml:space="preserve"> we could also call a function that returns a value that could be converted to string  </w:t>
+      </w:r>
+      <w:r>
+        <w:rPr>
+          <w:b/>
+          <w:lang w:val="en-GB"/>
         </w:rPr>
         <w:t xml:space="preserve">{{ </w:t>
       </w:r>
-      <w:r>
-        <w:rPr>
-          <w:rFonts w:ascii="Menlo" w:hAnsi="Menlo" w:cs="Menlo"/>
-          <w:color w:val="9876AA"/>
-          <w:sz w:val="18"/>
-          <w:szCs w:val="18"/>
-          <w:lang w:val="en-GB" w:eastAsia="en-GB"/>
-        </w:rPr>
-        <w:t xml:space="preserve">allowNewServer </w:t>
-      </w:r>
-      <w:r>
-        <w:rPr>
-          <w:rFonts w:ascii="Menlo" w:hAnsi="Menlo" w:cs="Menlo"/>
-          <w:color w:val="A9B7C6"/>
-          <w:sz w:val="18"/>
-          <w:szCs w:val="18"/>
-          <w:lang w:val="en-GB" w:eastAsia="en-GB"/>
-        </w:rPr>
-        <w:t>}}</w:t>
-      </w:r>
-      <w:r>
-        <w:rPr>
-          <w:rFonts w:ascii="Menlo" w:hAnsi="Menlo" w:cs="Menlo"/>
-          <w:color w:val="E8BF6A"/>
-          <w:sz w:val="18"/>
-          <w:szCs w:val="18"/>
-          <w:lang w:val="en-GB" w:eastAsia="en-GB"/>
-        </w:rPr>
-        <w:t>&lt;/p&gt;</w:t>
-      </w:r>
-    </w:p>
-    <w:p>
-      <w:pPr>
-        <w:rPr>
+      <w:proofErr w:type="spellStart"/>
+      <w:r>
+        <w:rPr>
+          <w:b/>
           <w:lang w:val="en-GB"/>
         </w:rPr>
-      </w:pPr>
-      <w:r>
-        <w:rPr>
+        <w:t>getAllowNewServer</w:t>
+      </w:r>
+      <w:proofErr w:type="spellEnd"/>
+      <w:r>
+        <w:rPr>
+          <w:b/>
           <w:lang w:val="en-GB"/>
         </w:rPr>
-        <w:lastRenderedPageBreak/>
-        <w:t xml:space="preserve">or we could also call a function that returns a value that could be converted to string  </w:t>
-      </w:r>
-      <w:r>
-        <w:rPr>
-          <w:b/>
+        <w:t>() }}</w:t>
+      </w:r>
+    </w:p>
+    <w:p>
+      <w:pPr>
+        <w:rPr>
           <w:lang w:val="en-GB"/>
         </w:rPr>
-        <w:t>{{ getAllowNewServer() }}</w:t>
-      </w:r>
-    </w:p>
-    <w:p>
-      <w:pPr>
-        <w:rPr>
+      </w:pPr>
+    </w:p>
+    <w:p>
+      <w:pPr>
+        <w:rPr>
+          <w:b/>
           <w:lang w:val="en-GB"/>
         </w:rPr>
       </w:pPr>
-    </w:p>
-    <w:p>
-      <w:pPr>
+      <w:r>
         <w:rPr>
           <w:b/>
           <w:lang w:val="en-GB"/>
         </w:rPr>
-      </w:pPr>
+        <w:t>Property-Binding</w:t>
+      </w:r>
       <w:r>
         <w:rPr>
           <w:b/>
           <w:lang w:val="en-GB"/>
         </w:rPr>
-        <w:t>Property-Binding</w:t>
-      </w:r>
-      <w:r>
-        <w:rPr>
-          <w:b/>
+        <w:t xml:space="preserve"> </w:t>
+      </w:r>
+    </w:p>
+    <w:p>
+      <w:pPr>
+        <w:rPr>
           <w:lang w:val="en-GB"/>
         </w:rPr>
-        <w:t xml:space="preserve"> </w:t>
-      </w:r>
-    </w:p>
-    <w:p>
-      <w:pPr>
+      </w:pPr>
+      <w:proofErr w:type="gramStart"/>
+      <w:r>
         <w:rPr>
           <w:lang w:val="en-GB"/>
         </w:rPr>
-      </w:pPr>
-      <w:r>
-        <w:rPr>
-          <w:lang w:val="en-GB"/>
-        </w:rPr>
         <w:t>Binding an HTML element’s property to a field from the TS class.</w:t>
       </w:r>
+      <w:proofErr w:type="gramEnd"/>
     </w:p>
     <w:p>
       <w:pPr>
@@ -3399,8 +4610,32 @@
           <w:szCs w:val="18"/>
           <w:lang w:val="en-GB" w:eastAsia="en-GB"/>
         </w:rPr>
-        <w:t>[innerText]=</w:t>
-      </w:r>
+        <w:t>[</w:t>
+      </w:r>
+      <w:proofErr w:type="spellStart"/>
+      <w:r>
+        <w:rPr>
+          <w:rFonts w:ascii="Menlo" w:hAnsi="Menlo" w:cs="Menlo"/>
+          <w:color w:val="BABABA"/>
+          <w:sz w:val="18"/>
+          <w:szCs w:val="18"/>
+          <w:lang w:val="en-GB" w:eastAsia="en-GB"/>
+        </w:rPr>
+        <w:t>innerText</w:t>
+      </w:r>
+      <w:proofErr w:type="spellEnd"/>
+      <w:proofErr w:type="gramStart"/>
+      <w:r>
+        <w:rPr>
+          <w:rFonts w:ascii="Menlo" w:hAnsi="Menlo" w:cs="Menlo"/>
+          <w:color w:val="BABABA"/>
+          <w:sz w:val="18"/>
+          <w:szCs w:val="18"/>
+          <w:lang w:val="en-GB" w:eastAsia="en-GB"/>
+        </w:rPr>
+        <w:t>]=</w:t>
+      </w:r>
+      <w:proofErr w:type="gramEnd"/>
       <w:r>
         <w:rPr>
           <w:rFonts w:ascii="Menlo" w:hAnsi="Menlo" w:cs="Menlo"/>
@@ -3411,6 +4646,7 @@
         </w:rPr>
         <w:t>"</w:t>
       </w:r>
+      <w:proofErr w:type="spellStart"/>
       <w:r>
         <w:rPr>
           <w:rFonts w:ascii="Menlo" w:hAnsi="Menlo" w:cs="Menlo"/>
@@ -3421,6 +4657,7 @@
         </w:rPr>
         <w:t>allowNewServer</w:t>
       </w:r>
+      <w:proofErr w:type="spellEnd"/>
       <w:r>
         <w:rPr>
           <w:rFonts w:ascii="Menlo" w:hAnsi="Menlo" w:cs="Menlo"/>
@@ -3459,19 +4696,47 @@
         <w:rPr>
           <w:lang w:val="en-GB"/>
         </w:rPr>
-        <w:t>Here the property ‘innerText’ is bound to the allowNewServer   field.</w:t>
-      </w:r>
-    </w:p>
-    <w:p>
-      <w:pPr>
+        <w:t>Here the property ‘</w:t>
+      </w:r>
+      <w:proofErr w:type="spellStart"/>
+      <w:r>
         <w:rPr>
           <w:lang w:val="en-GB"/>
         </w:rPr>
-      </w:pPr>
+        <w:t>innerText</w:t>
+      </w:r>
+      <w:proofErr w:type="spellEnd"/>
       <w:r>
         <w:rPr>
           <w:lang w:val="en-GB"/>
         </w:rPr>
+        <w:t xml:space="preserve">’ is bound to the </w:t>
+      </w:r>
+      <w:proofErr w:type="spellStart"/>
+      <w:r>
+        <w:rPr>
+          <w:lang w:val="en-GB"/>
+        </w:rPr>
+        <w:t>allowNewServer</w:t>
+      </w:r>
+      <w:proofErr w:type="spellEnd"/>
+      <w:r>
+        <w:rPr>
+          <w:lang w:val="en-GB"/>
+        </w:rPr>
+        <w:t xml:space="preserve">   field.</w:t>
+      </w:r>
+    </w:p>
+    <w:p>
+      <w:pPr>
+        <w:rPr>
+          <w:lang w:val="en-GB"/>
+        </w:rPr>
+      </w:pPr>
+      <w:r>
+        <w:rPr>
+          <w:lang w:val="en-GB"/>
+        </w:rPr>
         <w:t xml:space="preserve">We are not allowed to use it as </w:t>
       </w:r>
       <w:r>
@@ -3479,7 +4744,48 @@
           <w:b/>
           <w:lang w:val="en-GB"/>
         </w:rPr>
-        <w:t>[innerText] = {{ allowNewServer }}</w:t>
+        <w:t>[</w:t>
+      </w:r>
+      <w:proofErr w:type="spellStart"/>
+      <w:r>
+        <w:rPr>
+          <w:b/>
+          <w:lang w:val="en-GB"/>
+        </w:rPr>
+        <w:t>innerText</w:t>
+      </w:r>
+      <w:proofErr w:type="spellEnd"/>
+      <w:r>
+        <w:rPr>
+          <w:b/>
+          <w:lang w:val="en-GB"/>
+        </w:rPr>
+        <w:t>] = {</w:t>
+      </w:r>
+      <w:proofErr w:type="gramStart"/>
+      <w:r>
+        <w:rPr>
+          <w:b/>
+          <w:lang w:val="en-GB"/>
+        </w:rPr>
+        <w:t xml:space="preserve">{ </w:t>
+      </w:r>
+      <w:proofErr w:type="spellStart"/>
+      <w:r>
+        <w:rPr>
+          <w:b/>
+          <w:lang w:val="en-GB"/>
+        </w:rPr>
+        <w:t>allowNewServer</w:t>
+      </w:r>
+      <w:proofErr w:type="spellEnd"/>
+      <w:proofErr w:type="gramEnd"/>
+      <w:r>
+        <w:rPr>
+          <w:b/>
+          <w:lang w:val="en-GB"/>
+        </w:rPr>
+        <w:t xml:space="preserve"> }}</w:t>
       </w:r>
     </w:p>
     <w:p>
@@ -3573,6 +4879,8 @@
           <w:lang w:val="en-GB" w:eastAsia="en-GB"/>
         </w:rPr>
       </w:pPr>
+      <w:proofErr w:type="spellStart"/>
+      <w:proofErr w:type="gramStart"/>
       <w:r>
         <w:rPr>
           <w:rFonts w:ascii="Menlo" w:hAnsi="Menlo" w:cs="Menlo"/>
@@ -3581,7 +4889,19 @@
           <w:szCs w:val="18"/>
           <w:lang w:val="en-GB" w:eastAsia="en-GB"/>
         </w:rPr>
-        <w:t xml:space="preserve">serverCreationStatus </w:t>
+        <w:t>serverCreationStatus</w:t>
+      </w:r>
+      <w:proofErr w:type="spellEnd"/>
+      <w:proofErr w:type="gramEnd"/>
+      <w:r>
+        <w:rPr>
+          <w:rFonts w:ascii="Menlo" w:hAnsi="Menlo" w:cs="Menlo"/>
+          <w:color w:val="9876AA"/>
+          <w:sz w:val="18"/>
+          <w:szCs w:val="18"/>
+          <w:lang w:val="en-GB" w:eastAsia="en-GB"/>
+        </w:rPr>
+        <w:t xml:space="preserve"> </w:t>
       </w:r>
       <w:r>
         <w:rPr>
@@ -3633,6 +4953,7 @@
         </w:rPr>
         <w:br/>
       </w:r>
+      <w:proofErr w:type="spellStart"/>
       <w:r>
         <w:rPr>
           <w:rFonts w:ascii="Menlo" w:hAnsi="Menlo" w:cs="Menlo"/>
@@ -3643,6 +4964,7 @@
         </w:rPr>
         <w:t>onCreateServer</w:t>
       </w:r>
+      <w:proofErr w:type="spellEnd"/>
       <w:r>
         <w:rPr>
           <w:rFonts w:ascii="Menlo" w:hAnsi="Menlo" w:cs="Menlo"/>
@@ -3664,6 +4986,7 @@
         <w:br/>
         <w:t xml:space="preserve">  </w:t>
       </w:r>
+      <w:proofErr w:type="spellStart"/>
       <w:r>
         <w:rPr>
           <w:rFonts w:ascii="Menlo" w:hAnsi="Menlo" w:cs="Menlo"/>
@@ -3694,7 +5017,18 @@
           <w:szCs w:val="18"/>
           <w:lang w:val="en-GB" w:eastAsia="en-GB"/>
         </w:rPr>
-        <w:t xml:space="preserve">serverCreationStatus </w:t>
+        <w:t>serverCreationStatus</w:t>
+      </w:r>
+      <w:proofErr w:type="spellEnd"/>
+      <w:r>
+        <w:rPr>
+          <w:rFonts w:ascii="Menlo" w:hAnsi="Menlo" w:cs="Menlo"/>
+          <w:color w:val="9876AA"/>
+          <w:sz w:val="18"/>
+          <w:szCs w:val="18"/>
+          <w:lang w:val="en-GB" w:eastAsia="en-GB"/>
+        </w:rPr>
+        <w:t xml:space="preserve"> </w:t>
       </w:r>
       <w:r>
         <w:rPr>
@@ -3832,7 +5166,62 @@
           <w:szCs w:val="18"/>
           <w:lang w:val="en-GB" w:eastAsia="en-GB"/>
         </w:rPr>
-        <w:t xml:space="preserve">"btn btn-primary"  </w:t>
+        <w:t>"</w:t>
+      </w:r>
+      <w:proofErr w:type="spellStart"/>
+      <w:r>
+        <w:rPr>
+          <w:rFonts w:ascii="Menlo" w:hAnsi="Menlo" w:cs="Menlo"/>
+          <w:color w:val="A5C261"/>
+          <w:sz w:val="18"/>
+          <w:szCs w:val="18"/>
+          <w:lang w:val="en-GB" w:eastAsia="en-GB"/>
+        </w:rPr>
+        <w:t>btn</w:t>
+      </w:r>
+      <w:proofErr w:type="spellEnd"/>
+      <w:r>
+        <w:rPr>
+          <w:rFonts w:ascii="Menlo" w:hAnsi="Menlo" w:cs="Menlo"/>
+          <w:color w:val="A5C261"/>
+          <w:sz w:val="18"/>
+          <w:szCs w:val="18"/>
+          <w:lang w:val="en-GB" w:eastAsia="en-GB"/>
+        </w:rPr>
+        <w:t xml:space="preserve"> </w:t>
+      </w:r>
+      <w:proofErr w:type="spellStart"/>
+      <w:r>
+        <w:rPr>
+          <w:rFonts w:ascii="Menlo" w:hAnsi="Menlo" w:cs="Menlo"/>
+          <w:color w:val="A5C261"/>
+          <w:sz w:val="18"/>
+          <w:szCs w:val="18"/>
+          <w:lang w:val="en-GB" w:eastAsia="en-GB"/>
+        </w:rPr>
+        <w:t>btn</w:t>
+      </w:r>
+      <w:proofErr w:type="spellEnd"/>
+      <w:r>
+        <w:rPr>
+          <w:rFonts w:ascii="Menlo" w:hAnsi="Menlo" w:cs="Menlo"/>
+          <w:color w:val="A5C261"/>
+          <w:sz w:val="18"/>
+          <w:szCs w:val="18"/>
+          <w:lang w:val="en-GB" w:eastAsia="en-GB"/>
+        </w:rPr>
+        <w:t>-primary</w:t>
+      </w:r>
+      <w:proofErr w:type="gramStart"/>
+      <w:r>
+        <w:rPr>
+          <w:rFonts w:ascii="Menlo" w:hAnsi="Menlo" w:cs="Menlo"/>
+          <w:color w:val="A5C261"/>
+          <w:sz w:val="18"/>
+          <w:szCs w:val="18"/>
+          <w:lang w:val="en-GB" w:eastAsia="en-GB"/>
+        </w:rPr>
+        <w:t xml:space="preserve">"  </w:t>
       </w:r>
       <w:r>
         <w:rPr>
@@ -3842,7 +5231,18 @@
           <w:szCs w:val="18"/>
           <w:lang w:val="en-GB" w:eastAsia="en-GB"/>
         </w:rPr>
-        <w:t>(click)=</w:t>
+        <w:t>(</w:t>
+      </w:r>
+      <w:proofErr w:type="gramEnd"/>
+      <w:r>
+        <w:rPr>
+          <w:rFonts w:ascii="Menlo" w:hAnsi="Menlo" w:cs="Menlo"/>
+          <w:color w:val="BABABA"/>
+          <w:sz w:val="18"/>
+          <w:szCs w:val="18"/>
+          <w:lang w:val="en-GB" w:eastAsia="en-GB"/>
+        </w:rPr>
+        <w:t>click)=</w:t>
       </w:r>
       <w:r>
         <w:rPr>
@@ -3854,6 +5254,7 @@
         </w:rPr>
         <w:t>"</w:t>
       </w:r>
+      <w:proofErr w:type="spellStart"/>
       <w:r>
         <w:rPr>
           <w:rFonts w:ascii="Menlo" w:hAnsi="Menlo" w:cs="Menlo"/>
@@ -3864,6 +5265,7 @@
         </w:rPr>
         <w:t>onCreateServer</w:t>
       </w:r>
+      <w:proofErr w:type="spellEnd"/>
       <w:r>
         <w:rPr>
           <w:rFonts w:ascii="Menlo" w:hAnsi="Menlo" w:cs="Menlo"/>
@@ -3952,7 +5354,29 @@
           <w:szCs w:val="18"/>
           <w:lang w:val="en-GB" w:eastAsia="en-GB"/>
         </w:rPr>
-        <w:t>[innerText]=</w:t>
+        <w:t>[</w:t>
+      </w:r>
+      <w:proofErr w:type="spellStart"/>
+      <w:r>
+        <w:rPr>
+          <w:rFonts w:ascii="Menlo" w:hAnsi="Menlo" w:cs="Menlo"/>
+          <w:color w:val="BABABA"/>
+          <w:sz w:val="18"/>
+          <w:szCs w:val="18"/>
+          <w:lang w:val="en-GB" w:eastAsia="en-GB"/>
+        </w:rPr>
+        <w:t>innerText</w:t>
+      </w:r>
+      <w:proofErr w:type="spellEnd"/>
+      <w:r>
+        <w:rPr>
+          <w:rFonts w:ascii="Menlo" w:hAnsi="Menlo" w:cs="Menlo"/>
+          <w:color w:val="BABABA"/>
+          <w:sz w:val="18"/>
+          <w:szCs w:val="18"/>
+          <w:lang w:val="en-GB" w:eastAsia="en-GB"/>
+        </w:rPr>
+        <w:t>]=</w:t>
       </w:r>
       <w:r>
         <w:rPr>
@@ -3964,6 +5388,7 @@
         </w:rPr>
         <w:t>"</w:t>
       </w:r>
+      <w:proofErr w:type="spellStart"/>
       <w:r>
         <w:rPr>
           <w:rFonts w:ascii="Menlo" w:hAnsi="Menlo" w:cs="Menlo"/>
@@ -3974,6 +5399,7 @@
         </w:rPr>
         <w:t>serverCreationStatus</w:t>
       </w:r>
+      <w:proofErr w:type="spellEnd"/>
       <w:r>
         <w:rPr>
           <w:rFonts w:ascii="Menlo" w:hAnsi="Menlo" w:cs="Menlo"/>
@@ -4023,7 +5449,7 @@
 </file>
 
 <file path=word/endnotes.xml><?xml version="1.0" encoding="utf-8"?>
-<w:endnotes xmlns:wpc="http://schemas.microsoft.com/office/word/2010/wordprocessingCanvas" xmlns:mo="http://schemas.microsoft.com/office/mac/office/2008/main" xmlns:mc="http://schemas.openxmlformats.org/markup-compatibility/2006" xmlns:mv="urn:schemas-microsoft-com:mac:vml" xmlns:o="urn:schemas-microsoft-com:office:office" xmlns:r="http://schemas.openxmlformats.org/officeDocument/2006/relationships" xmlns:m="http://schemas.openxmlformats.org/officeDocument/2006/math" xmlns:v="urn:schemas-microsoft-com:vml" xmlns:wp14="http://schemas.microsoft.com/office/word/2010/wordprocessingDrawing" xmlns:wp="http://schemas.openxmlformats.org/drawingml/2006/wordprocessingDrawing" xmlns:w10="urn:schemas-microsoft-com:office:word" xmlns:w="http://schemas.openxmlformats.org/wordprocessingml/2006/main" xmlns:w14="http://schemas.microsoft.com/office/word/2010/wordml" xmlns:w15="http://schemas.microsoft.com/office/word/2012/wordml" xmlns:wpg="http://schemas.microsoft.com/office/word/2010/wordprocessingGroup" xmlns:wpi="http://schemas.microsoft.com/office/word/2010/wordprocessingInk" xmlns:wne="http://schemas.microsoft.com/office/word/2006/wordml" xmlns:wps="http://schemas.microsoft.com/office/word/2010/wordprocessingShape" mc:Ignorable="w14 w15 wp14">
+<w:endnotes xmlns:ve="http://schemas.openxmlformats.org/markup-compatibility/2006" xmlns:o="urn:schemas-microsoft-com:office:office" xmlns:r="http://schemas.openxmlformats.org/officeDocument/2006/relationships" xmlns:m="http://schemas.openxmlformats.org/officeDocument/2006/math" xmlns:v="urn:schemas-microsoft-com:vml" xmlns:wp="http://schemas.openxmlformats.org/drawingml/2006/wordprocessingDrawing" xmlns:w10="urn:schemas-microsoft-com:office:word" xmlns:w="http://schemas.openxmlformats.org/wordprocessingml/2006/main" xmlns:wne="http://schemas.microsoft.com/office/word/2006/wordml">
   <w:endnote w:type="separator" w:id="-1">
     <w:p>
       <w:pPr>
@@ -4048,7 +5474,7 @@
 </file>
 
 <file path=word/footer1.xml><?xml version="1.0" encoding="utf-8"?>
-<w:ftr xmlns:wpc="http://schemas.microsoft.com/office/word/2010/wordprocessingCanvas" xmlns:mo="http://schemas.microsoft.com/office/mac/office/2008/main" xmlns:mc="http://schemas.openxmlformats.org/markup-compatibility/2006" xmlns:mv="urn:schemas-microsoft-com:mac:vml" xmlns:o="urn:schemas-microsoft-com:office:office" xmlns:r="http://schemas.openxmlformats.org/officeDocument/2006/relationships" xmlns:m="http://schemas.openxmlformats.org/officeDocument/2006/math" xmlns:v="urn:schemas-microsoft-com:vml" xmlns:wp14="http://schemas.microsoft.com/office/word/2010/wordprocessingDrawing" xmlns:wp="http://schemas.openxmlformats.org/drawingml/2006/wordprocessingDrawing" xmlns:w10="urn:schemas-microsoft-com:office:word" xmlns:w="http://schemas.openxmlformats.org/wordprocessingml/2006/main" xmlns:w14="http://schemas.microsoft.com/office/word/2010/wordml" xmlns:w15="http://schemas.microsoft.com/office/word/2012/wordml" xmlns:wpg="http://schemas.microsoft.com/office/word/2010/wordprocessingGroup" xmlns:wpi="http://schemas.microsoft.com/office/word/2010/wordprocessingInk" xmlns:wne="http://schemas.microsoft.com/office/word/2006/wordml" xmlns:wps="http://schemas.microsoft.com/office/word/2010/wordprocessingShape" mc:Ignorable="w14 w15 wp14">
+<w:ftr xmlns:ve="http://schemas.openxmlformats.org/markup-compatibility/2006" xmlns:o="urn:schemas-microsoft-com:office:office" xmlns:r="http://schemas.openxmlformats.org/officeDocument/2006/relationships" xmlns:m="http://schemas.openxmlformats.org/officeDocument/2006/math" xmlns:v="urn:schemas-microsoft-com:vml" xmlns:wp="http://schemas.openxmlformats.org/drawingml/2006/wordprocessingDrawing" xmlns:w10="urn:schemas-microsoft-com:office:word" xmlns:w="http://schemas.openxmlformats.org/wordprocessingml/2006/main" xmlns:wne="http://schemas.microsoft.com/office/word/2006/wordml">
   <w:p>
     <w:pPr>
       <w:jc w:val="center"/>
@@ -4061,7 +5487,6 @@
           <w:docPartUnique/>
         </w:docPartObj>
       </w:sdtPr>
-      <w:sdtEndPr/>
       <w:sdtContent>
         <w:r>
           <w:t xml:space="preserve">Page </w:t>
@@ -4079,7 +5504,7 @@
           <w:rPr>
             <w:noProof/>
           </w:rPr>
-          <w:t>6</w:t>
+          <w:t>5</w:t>
         </w:r>
         <w:r>
           <w:rPr>
@@ -4105,7 +5530,7 @@
 </file>
 
 <file path=word/footnotes.xml><?xml version="1.0" encoding="utf-8"?>
-<w:footnotes xmlns:wpc="http://schemas.microsoft.com/office/word/2010/wordprocessingCanvas" xmlns:mo="http://schemas.microsoft.com/office/mac/office/2008/main" xmlns:mc="http://schemas.openxmlformats.org/markup-compatibility/2006" xmlns:mv="urn:schemas-microsoft-com:mac:vml" xmlns:o="urn:schemas-microsoft-com:office:office" xmlns:r="http://schemas.openxmlformats.org/officeDocument/2006/relationships" xmlns:m="http://schemas.openxmlformats.org/officeDocument/2006/math" xmlns:v="urn:schemas-microsoft-com:vml" xmlns:wp14="http://schemas.microsoft.com/office/word/2010/wordprocessingDrawing" xmlns:wp="http://schemas.openxmlformats.org/drawingml/2006/wordprocessingDrawing" xmlns:w10="urn:schemas-microsoft-com:office:word" xmlns:w="http://schemas.openxmlformats.org/wordprocessingml/2006/main" xmlns:w14="http://schemas.microsoft.com/office/word/2010/wordml" xmlns:w15="http://schemas.microsoft.com/office/word/2012/wordml" xmlns:wpg="http://schemas.microsoft.com/office/word/2010/wordprocessingGroup" xmlns:wpi="http://schemas.microsoft.com/office/word/2010/wordprocessingInk" xmlns:wne="http://schemas.microsoft.com/office/word/2006/wordml" xmlns:wps="http://schemas.microsoft.com/office/word/2010/wordprocessingShape" mc:Ignorable="w14 w15 wp14">
+<w:footnotes xmlns:ve="http://schemas.openxmlformats.org/markup-compatibility/2006" xmlns:o="urn:schemas-microsoft-com:office:office" xmlns:r="http://schemas.openxmlformats.org/officeDocument/2006/relationships" xmlns:m="http://schemas.openxmlformats.org/officeDocument/2006/math" xmlns:v="urn:schemas-microsoft-com:vml" xmlns:wp="http://schemas.openxmlformats.org/drawingml/2006/wordprocessingDrawing" xmlns:w10="urn:schemas-microsoft-com:office:word" xmlns:w="http://schemas.openxmlformats.org/wordprocessingml/2006/main" xmlns:wne="http://schemas.microsoft.com/office/word/2006/wordml">
   <w:footnote w:type="separator" w:id="-1">
     <w:p>
       <w:pPr>
@@ -4130,7 +5555,7 @@
 </file>
 
 <file path=word/numbering.xml><?xml version="1.0" encoding="utf-8"?>
-<w:numbering xmlns:wpc="http://schemas.microsoft.com/office/word/2010/wordprocessingCanvas" xmlns:mo="http://schemas.microsoft.com/office/mac/office/2008/main" xmlns:mc="http://schemas.openxmlformats.org/markup-compatibility/2006" xmlns:mv="urn:schemas-microsoft-com:mac:vml" xmlns:o="urn:schemas-microsoft-com:office:office" xmlns:r="http://schemas.openxmlformats.org/officeDocument/2006/relationships" xmlns:m="http://schemas.openxmlformats.org/officeDocument/2006/math" xmlns:v="urn:schemas-microsoft-com:vml" xmlns:wp14="http://schemas.microsoft.com/office/word/2010/wordprocessingDrawing" xmlns:wp="http://schemas.openxmlformats.org/drawingml/2006/wordprocessingDrawing" xmlns:w10="urn:schemas-microsoft-com:office:word" xmlns:w="http://schemas.openxmlformats.org/wordprocessingml/2006/main" xmlns:w14="http://schemas.microsoft.com/office/word/2010/wordml" xmlns:w15="http://schemas.microsoft.com/office/word/2012/wordml" xmlns:wpg="http://schemas.microsoft.com/office/word/2010/wordprocessingGroup" xmlns:wpi="http://schemas.microsoft.com/office/word/2010/wordprocessingInk" xmlns:wne="http://schemas.microsoft.com/office/word/2006/wordml" xmlns:wps="http://schemas.microsoft.com/office/word/2010/wordprocessingShape" mc:Ignorable="w14 w15 wp14">
+<w:numbering xmlns:ve="http://schemas.openxmlformats.org/markup-compatibility/2006" xmlns:o="urn:schemas-microsoft-com:office:office" xmlns:r="http://schemas.openxmlformats.org/officeDocument/2006/relationships" xmlns:m="http://schemas.openxmlformats.org/officeDocument/2006/math" xmlns:v="urn:schemas-microsoft-com:vml" xmlns:wp="http://schemas.openxmlformats.org/drawingml/2006/wordprocessingDrawing" xmlns:w10="urn:schemas-microsoft-com:office:word" xmlns:w="http://schemas.openxmlformats.org/wordprocessingml/2006/main" xmlns:wne="http://schemas.microsoft.com/office/word/2006/wordml">
   <w:abstractNum w:abstractNumId="0">
     <w:nsid w:val="01A3798D"/>
     <w:multiLevelType w:val="hybridMultilevel"/>
@@ -4732,7 +6157,7 @@
 </file>
 
 <file path=word/styles.xml><?xml version="1.0" encoding="utf-8"?>
-<w:styles xmlns:mc="http://schemas.openxmlformats.org/markup-compatibility/2006" xmlns:r="http://schemas.openxmlformats.org/officeDocument/2006/relationships" xmlns:w="http://schemas.openxmlformats.org/wordprocessingml/2006/main" xmlns:w14="http://schemas.microsoft.com/office/word/2010/wordml" xmlns:w15="http://schemas.microsoft.com/office/word/2012/wordml" mc:Ignorable="w14 w15">
+<w:styles xmlns:r="http://schemas.openxmlformats.org/officeDocument/2006/relationships" xmlns:w="http://schemas.openxmlformats.org/wordprocessingml/2006/main">
   <w:docDefaults>
     <w:rPrDefault>
       <w:rPr>
@@ -4748,389 +6173,144 @@
       </w:pPr>
     </w:pPrDefault>
   </w:docDefaults>
-  <w:latentStyles w:defLockedState="0" w:defUIPriority="99" w:defSemiHidden="0" w:defUnhideWhenUsed="0" w:defQFormat="0" w:count="382">
-    <w:lsdException w:name="Normal" w:uiPriority="0" w:qFormat="1"/>
-    <w:lsdException w:name="heading 1" w:uiPriority="9" w:qFormat="1"/>
-    <w:lsdException w:name="heading 2" w:semiHidden="1" w:uiPriority="9" w:unhideWhenUsed="1" w:qFormat="1"/>
-    <w:lsdException w:name="heading 3" w:semiHidden="1" w:uiPriority="9" w:unhideWhenUsed="1" w:qFormat="1"/>
-    <w:lsdException w:name="heading 4" w:semiHidden="1" w:uiPriority="9" w:unhideWhenUsed="1" w:qFormat="1"/>
-    <w:lsdException w:name="heading 5" w:semiHidden="1" w:uiPriority="9" w:unhideWhenUsed="1" w:qFormat="1"/>
-    <w:lsdException w:name="heading 6" w:semiHidden="1" w:uiPriority="9" w:unhideWhenUsed="1" w:qFormat="1"/>
-    <w:lsdException w:name="heading 7" w:semiHidden="1" w:uiPriority="9" w:unhideWhenUsed="1" w:qFormat="1"/>
-    <w:lsdException w:name="heading 8" w:semiHidden="1" w:uiPriority="9" w:unhideWhenUsed="1" w:qFormat="1"/>
-    <w:lsdException w:name="heading 9" w:semiHidden="1" w:uiPriority="9" w:unhideWhenUsed="1" w:qFormat="1"/>
-    <w:lsdException w:name="index 1" w:semiHidden="1" w:unhideWhenUsed="1"/>
-    <w:lsdException w:name="index 2" w:semiHidden="1" w:unhideWhenUsed="1"/>
-    <w:lsdException w:name="index 3" w:semiHidden="1" w:unhideWhenUsed="1"/>
-    <w:lsdException w:name="index 4" w:semiHidden="1" w:unhideWhenUsed="1"/>
-    <w:lsdException w:name="index 5" w:semiHidden="1" w:unhideWhenUsed="1"/>
-    <w:lsdException w:name="index 6" w:semiHidden="1" w:unhideWhenUsed="1"/>
-    <w:lsdException w:name="index 7" w:semiHidden="1" w:unhideWhenUsed="1"/>
-    <w:lsdException w:name="index 8" w:semiHidden="1" w:unhideWhenUsed="1"/>
-    <w:lsdException w:name="index 9" w:semiHidden="1" w:unhideWhenUsed="1"/>
-    <w:lsdException w:name="toc 1" w:semiHidden="1" w:uiPriority="39" w:unhideWhenUsed="1"/>
-    <w:lsdException w:name="toc 2" w:semiHidden="1" w:uiPriority="39" w:unhideWhenUsed="1"/>
-    <w:lsdException w:name="toc 3" w:semiHidden="1" w:uiPriority="39" w:unhideWhenUsed="1"/>
-    <w:lsdException w:name="toc 4" w:semiHidden="1" w:uiPriority="39" w:unhideWhenUsed="1"/>
-    <w:lsdException w:name="toc 5" w:semiHidden="1" w:uiPriority="39" w:unhideWhenUsed="1"/>
-    <w:lsdException w:name="toc 6" w:semiHidden="1" w:uiPriority="39" w:unhideWhenUsed="1"/>
-    <w:lsdException w:name="toc 7" w:semiHidden="1" w:uiPriority="39" w:unhideWhenUsed="1"/>
-    <w:lsdException w:name="toc 8" w:semiHidden="1" w:uiPriority="39" w:unhideWhenUsed="1"/>
-    <w:lsdException w:name="toc 9" w:semiHidden="1" w:uiPriority="39" w:unhideWhenUsed="1"/>
-    <w:lsdException w:name="Normal Indent" w:semiHidden="1" w:unhideWhenUsed="1"/>
-    <w:lsdException w:name="footnote text" w:semiHidden="1" w:unhideWhenUsed="1"/>
-    <w:lsdException w:name="annotation text" w:semiHidden="1" w:unhideWhenUsed="1"/>
-    <w:lsdException w:name="header" w:semiHidden="1" w:unhideWhenUsed="1"/>
-    <w:lsdException w:name="footer" w:semiHidden="1" w:unhideWhenUsed="1"/>
-    <w:lsdException w:name="index heading" w:semiHidden="1" w:unhideWhenUsed="1"/>
-    <w:lsdException w:name="caption" w:semiHidden="1" w:uiPriority="35" w:unhideWhenUsed="1" w:qFormat="1"/>
-    <w:lsdException w:name="table of figures" w:semiHidden="1" w:unhideWhenUsed="1"/>
-    <w:lsdException w:name="envelope address" w:semiHidden="1" w:unhideWhenUsed="1"/>
-    <w:lsdException w:name="envelope return" w:semiHidden="1" w:unhideWhenUsed="1"/>
-    <w:lsdException w:name="footnote reference" w:semiHidden="1" w:unhideWhenUsed="1"/>
-    <w:lsdException w:name="annotation reference" w:semiHidden="1" w:unhideWhenUsed="1"/>
-    <w:lsdException w:name="line number" w:semiHidden="1" w:unhideWhenUsed="1"/>
-    <w:lsdException w:name="page number" w:semiHidden="1" w:unhideWhenUsed="1"/>
-    <w:lsdException w:name="endnote reference" w:semiHidden="1" w:unhideWhenUsed="1"/>
-    <w:lsdException w:name="endnote text" w:semiHidden="1" w:unhideWhenUsed="1"/>
-    <w:lsdException w:name="table of authorities" w:semiHidden="1" w:unhideWhenUsed="1"/>
-    <w:lsdException w:name="macro" w:semiHidden="1" w:unhideWhenUsed="1"/>
-    <w:lsdException w:name="toa heading" w:semiHidden="1" w:unhideWhenUsed="1"/>
-    <w:lsdException w:name="List" w:semiHidden="1" w:unhideWhenUsed="1"/>
-    <w:lsdException w:name="List Bullet" w:semiHidden="1" w:unhideWhenUsed="1"/>
-    <w:lsdException w:name="List Number" w:semiHidden="1" w:unhideWhenUsed="1"/>
-    <w:lsdException w:name="List 2" w:semiHidden="1" w:unhideWhenUsed="1"/>
-    <w:lsdException w:name="List 3" w:semiHidden="1" w:unhideWhenUsed="1"/>
-    <w:lsdException w:name="List 4" w:semiHidden="1" w:unhideWhenUsed="1"/>
-    <w:lsdException w:name="List 5" w:semiHidden="1" w:unhideWhenUsed="1"/>
-    <w:lsdException w:name="List Bullet 2" w:semiHidden="1" w:unhideWhenUsed="1"/>
-    <w:lsdException w:name="List Bullet 3" w:semiHidden="1" w:unhideWhenUsed="1"/>
-    <w:lsdException w:name="List Bullet 4" w:semiHidden="1" w:unhideWhenUsed="1"/>
-    <w:lsdException w:name="List Bullet 5" w:semiHidden="1" w:unhideWhenUsed="1"/>
-    <w:lsdException w:name="List Number 2" w:semiHidden="1" w:unhideWhenUsed="1"/>
-    <w:lsdException w:name="List Number 3" w:semiHidden="1" w:unhideWhenUsed="1"/>
-    <w:lsdException w:name="List Number 4" w:semiHidden="1" w:unhideWhenUsed="1"/>
-    <w:lsdException w:name="List Number 5" w:semiHidden="1" w:unhideWhenUsed="1"/>
-    <w:lsdException w:name="Title" w:uiPriority="10" w:qFormat="1"/>
-    <w:lsdException w:name="Closing" w:semiHidden="1" w:unhideWhenUsed="1"/>
-    <w:lsdException w:name="Signature" w:semiHidden="1" w:unhideWhenUsed="1"/>
-    <w:lsdException w:name="Default Paragraph Font" w:semiHidden="1" w:uiPriority="1" w:unhideWhenUsed="1"/>
-    <w:lsdException w:name="Body Text" w:semiHidden="1" w:unhideWhenUsed="1"/>
-    <w:lsdException w:name="Body Text Indent" w:semiHidden="1" w:unhideWhenUsed="1"/>
-    <w:lsdException w:name="List Continue" w:semiHidden="1" w:unhideWhenUsed="1"/>
-    <w:lsdException w:name="List Continue 2" w:semiHidden="1" w:unhideWhenUsed="1"/>
-    <w:lsdException w:name="List Continue 3" w:semiHidden="1" w:unhideWhenUsed="1"/>
-    <w:lsdException w:name="List Continue 4" w:semiHidden="1" w:unhideWhenUsed="1"/>
-    <w:lsdException w:name="List Continue 5" w:semiHidden="1" w:unhideWhenUsed="1"/>
-    <w:lsdException w:name="Message Header" w:semiHidden="1" w:unhideWhenUsed="1"/>
-    <w:lsdException w:name="Subtitle" w:uiPriority="11" w:qFormat="1"/>
-    <w:lsdException w:name="Salutation" w:semiHidden="1" w:unhideWhenUsed="1"/>
-    <w:lsdException w:name="Date" w:semiHidden="1" w:unhideWhenUsed="1"/>
-    <w:lsdException w:name="Body Text First Indent" w:semiHidden="1" w:unhideWhenUsed="1"/>
-    <w:lsdException w:name="Body Text First Indent 2" w:semiHidden="1" w:unhideWhenUsed="1"/>
-    <w:lsdException w:name="Note Heading" w:semiHidden="1" w:unhideWhenUsed="1"/>
-    <w:lsdException w:name="Body Text 2" w:semiHidden="1" w:unhideWhenUsed="1"/>
-    <w:lsdException w:name="Body Text 3" w:semiHidden="1" w:unhideWhenUsed="1"/>
-    <w:lsdException w:name="Body Text Indent 2" w:semiHidden="1" w:unhideWhenUsed="1"/>
-    <w:lsdException w:name="Body Text Indent 3" w:semiHidden="1" w:unhideWhenUsed="1"/>
-    <w:lsdException w:name="Block Text" w:semiHidden="1" w:unhideWhenUsed="1"/>
-    <w:lsdException w:name="Hyperlink" w:semiHidden="1" w:unhideWhenUsed="1"/>
-    <w:lsdException w:name="FollowedHyperlink" w:semiHidden="1" w:unhideWhenUsed="1"/>
-    <w:lsdException w:name="Strong" w:uiPriority="22" w:qFormat="1"/>
-    <w:lsdException w:name="Emphasis" w:uiPriority="20" w:qFormat="1"/>
-    <w:lsdException w:name="Document Map" w:semiHidden="1" w:unhideWhenUsed="1"/>
-    <w:lsdException w:name="Plain Text" w:semiHidden="1" w:unhideWhenUsed="1"/>
-    <w:lsdException w:name="E-mail Signature" w:semiHidden="1" w:unhideWhenUsed="1"/>
-    <w:lsdException w:name="HTML Top of Form" w:semiHidden="1" w:unhideWhenUsed="1"/>
-    <w:lsdException w:name="HTML Bottom of Form" w:semiHidden="1" w:unhideWhenUsed="1"/>
-    <w:lsdException w:name="Normal (Web)" w:semiHidden="1" w:unhideWhenUsed="1"/>
-    <w:lsdException w:name="HTML Acronym" w:semiHidden="1" w:unhideWhenUsed="1"/>
-    <w:lsdException w:name="HTML Address" w:semiHidden="1" w:unhideWhenUsed="1"/>
-    <w:lsdException w:name="HTML Cite" w:semiHidden="1" w:unhideWhenUsed="1"/>
-    <w:lsdException w:name="HTML Code" w:semiHidden="1" w:unhideWhenUsed="1"/>
-    <w:lsdException w:name="HTML Definition" w:semiHidden="1" w:unhideWhenUsed="1"/>
-    <w:lsdException w:name="HTML Keyboard" w:semiHidden="1" w:unhideWhenUsed="1"/>
-    <w:lsdException w:name="HTML Preformatted" w:semiHidden="1" w:unhideWhenUsed="1"/>
-    <w:lsdException w:name="HTML Sample" w:semiHidden="1" w:unhideWhenUsed="1"/>
-    <w:lsdException w:name="HTML Typewriter" w:semiHidden="1" w:unhideWhenUsed="1"/>
-    <w:lsdException w:name="HTML Variable" w:semiHidden="1" w:unhideWhenUsed="1"/>
-    <w:lsdException w:name="Normal Table" w:semiHidden="1" w:unhideWhenUsed="1"/>
-    <w:lsdException w:name="annotation subject" w:semiHidden="1" w:unhideWhenUsed="1"/>
-    <w:lsdException w:name="No List" w:semiHidden="1" w:unhideWhenUsed="1"/>
-    <w:lsdException w:name="Outline List 1" w:semiHidden="1" w:unhideWhenUsed="1"/>
-    <w:lsdException w:name="Outline List 2" w:semiHidden="1" w:unhideWhenUsed="1"/>
-    <w:lsdException w:name="Outline List 3" w:semiHidden="1" w:unhideWhenUsed="1"/>
-    <w:lsdException w:name="Table Simple 1" w:semiHidden="1" w:unhideWhenUsed="1"/>
-    <w:lsdException w:name="Table Simple 2" w:semiHidden="1" w:unhideWhenUsed="1"/>
-    <w:lsdException w:name="Table Simple 3" w:semiHidden="1" w:unhideWhenUsed="1"/>
-    <w:lsdException w:name="Table Classic 1" w:semiHidden="1" w:unhideWhenUsed="1"/>
-    <w:lsdException w:name="Table Classic 2" w:semiHidden="1" w:unhideWhenUsed="1"/>
-    <w:lsdException w:name="Table Classic 3" w:semiHidden="1" w:unhideWhenUsed="1"/>
-    <w:lsdException w:name="Table Classic 4" w:semiHidden="1" w:unhideWhenUsed="1"/>
-    <w:lsdException w:name="Table Colorful 1" w:semiHidden="1" w:unhideWhenUsed="1"/>
-    <w:lsdException w:name="Table Colorful 2" w:semiHidden="1" w:unhideWhenUsed="1"/>
-    <w:lsdException w:name="Table Colorful 3" w:semiHidden="1" w:unhideWhenUsed="1"/>
-    <w:lsdException w:name="Table Columns 1" w:semiHidden="1" w:unhideWhenUsed="1"/>
-    <w:lsdException w:name="Table Columns 2" w:semiHidden="1" w:unhideWhenUsed="1"/>
-    <w:lsdException w:name="Table Columns 3" w:semiHidden="1" w:unhideWhenUsed="1"/>
-    <w:lsdException w:name="Table Columns 4" w:semiHidden="1" w:unhideWhenUsed="1"/>
-    <w:lsdException w:name="Table Columns 5" w:semiHidden="1" w:unhideWhenUsed="1"/>
-    <w:lsdException w:name="Table Grid 1" w:semiHidden="1" w:unhideWhenUsed="1"/>
-    <w:lsdException w:name="Table Grid 2" w:semiHidden="1" w:unhideWhenUsed="1"/>
-    <w:lsdException w:name="Table Grid 3" w:semiHidden="1" w:unhideWhenUsed="1"/>
-    <w:lsdException w:name="Table Grid 4" w:semiHidden="1" w:unhideWhenUsed="1"/>
-    <w:lsdException w:name="Table Grid 5" w:semiHidden="1" w:unhideWhenUsed="1"/>
-    <w:lsdException w:name="Table Grid 6" w:semiHidden="1" w:unhideWhenUsed="1"/>
-    <w:lsdException w:name="Table Grid 7" w:semiHidden="1" w:unhideWhenUsed="1"/>
-    <w:lsdException w:name="Table Grid 8" w:semiHidden="1" w:unhideWhenUsed="1"/>
-    <w:lsdException w:name="Table List 1" w:semiHidden="1" w:unhideWhenUsed="1"/>
-    <w:lsdException w:name="Table List 2" w:semiHidden="1" w:unhideWhenUsed="1"/>
-    <w:lsdException w:name="Table List 3" w:semiHidden="1" w:unhideWhenUsed="1"/>
-    <w:lsdException w:name="Table List 4" w:semiHidden="1" w:unhideWhenUsed="1"/>
-    <w:lsdException w:name="Table List 5" w:semiHidden="1" w:unhideWhenUsed="1"/>
-    <w:lsdException w:name="Table List 6" w:semiHidden="1" w:unhideWhenUsed="1"/>
-    <w:lsdException w:name="Table List 7" w:semiHidden="1" w:unhideWhenUsed="1"/>
-    <w:lsdException w:name="Table List 8" w:semiHidden="1" w:unhideWhenUsed="1"/>
-    <w:lsdException w:name="Table 3D effects 1" w:semiHidden="1" w:unhideWhenUsed="1"/>
-    <w:lsdException w:name="Table 3D effects 2" w:semiHidden="1" w:unhideWhenUsed="1"/>
-    <w:lsdException w:name="Table 3D effects 3" w:semiHidden="1" w:unhideWhenUsed="1"/>
-    <w:lsdException w:name="Table Contemporary" w:semiHidden="1" w:unhideWhenUsed="1"/>
-    <w:lsdException w:name="Table Elegant" w:semiHidden="1" w:unhideWhenUsed="1"/>
-    <w:lsdException w:name="Table Professional" w:semiHidden="1" w:unhideWhenUsed="1"/>
-    <w:lsdException w:name="Table Subtle 1" w:semiHidden="1" w:unhideWhenUsed="1"/>
-    <w:lsdException w:name="Table Subtle 2" w:semiHidden="1" w:unhideWhenUsed="1"/>
-    <w:lsdException w:name="Table Web 1" w:semiHidden="1" w:unhideWhenUsed="1"/>
-    <w:lsdException w:name="Table Web 2" w:semiHidden="1" w:unhideWhenUsed="1"/>
-    <w:lsdException w:name="Table Web 3" w:semiHidden="1" w:unhideWhenUsed="1"/>
-    <w:lsdException w:name="Balloon Text" w:semiHidden="1" w:unhideWhenUsed="1"/>
-    <w:lsdException w:name="Table Grid" w:uiPriority="39"/>
-    <w:lsdException w:name="Table Theme" w:semiHidden="1" w:unhideWhenUsed="1"/>
-    <w:lsdException w:name="Note Level 1" w:semiHidden="1" w:unhideWhenUsed="1"/>
-    <w:lsdException w:name="Note Level 2" w:semiHidden="1" w:unhideWhenUsed="1"/>
-    <w:lsdException w:name="Note Level 3" w:semiHidden="1" w:unhideWhenUsed="1"/>
-    <w:lsdException w:name="Note Level 4" w:semiHidden="1" w:unhideWhenUsed="1"/>
-    <w:lsdException w:name="Note Level 5" w:semiHidden="1" w:unhideWhenUsed="1"/>
-    <w:lsdException w:name="Note Level 6" w:semiHidden="1" w:unhideWhenUsed="1"/>
-    <w:lsdException w:name="Note Level 7" w:semiHidden="1" w:unhideWhenUsed="1"/>
-    <w:lsdException w:name="Note Level 8" w:semiHidden="1" w:unhideWhenUsed="1"/>
-    <w:lsdException w:name="Note Level 9" w:semiHidden="1" w:unhideWhenUsed="1"/>
-    <w:lsdException w:name="Placeholder Text" w:semiHidden="1"/>
-    <w:lsdException w:name="No Spacing" w:uiPriority="1" w:qFormat="1"/>
-    <w:lsdException w:name="Light Shading" w:uiPriority="60"/>
-    <w:lsdException w:name="Light List" w:uiPriority="61"/>
-    <w:lsdException w:name="Light Grid" w:uiPriority="62"/>
-    <w:lsdException w:name="Medium Shading 1" w:uiPriority="63"/>
-    <w:lsdException w:name="Medium Shading 2" w:uiPriority="64"/>
-    <w:lsdException w:name="Medium List 1" w:uiPriority="65"/>
-    <w:lsdException w:name="Medium List 2" w:uiPriority="66"/>
-    <w:lsdException w:name="Medium Grid 1" w:uiPriority="67"/>
-    <w:lsdException w:name="Medium Grid 2" w:uiPriority="68"/>
-    <w:lsdException w:name="Medium Grid 3" w:uiPriority="69"/>
-    <w:lsdException w:name="Dark List" w:uiPriority="70"/>
-    <w:lsdException w:name="Colorful Shading" w:uiPriority="71"/>
-    <w:lsdException w:name="Colorful List" w:uiPriority="72"/>
-    <w:lsdException w:name="Colorful Grid" w:uiPriority="73"/>
-    <w:lsdException w:name="Light Shading Accent 1" w:uiPriority="60"/>
-    <w:lsdException w:name="Light List Accent 1" w:uiPriority="61"/>
-    <w:lsdException w:name="Light Grid Accent 1" w:uiPriority="62"/>
-    <w:lsdException w:name="Medium Shading 1 Accent 1" w:uiPriority="63"/>
-    <w:lsdException w:name="Medium Shading 2 Accent 1" w:uiPriority="64"/>
-    <w:lsdException w:name="Medium List 1 Accent 1" w:uiPriority="65"/>
-    <w:lsdException w:name="Revision" w:semiHidden="1"/>
-    <w:lsdException w:name="List Paragraph" w:uiPriority="34" w:qFormat="1"/>
-    <w:lsdException w:name="Quote" w:uiPriority="29" w:qFormat="1"/>
-    <w:lsdException w:name="Intense Quote" w:uiPriority="30" w:qFormat="1"/>
-    <w:lsdException w:name="Medium List 2 Accent 1" w:uiPriority="66"/>
-    <w:lsdException w:name="Medium Grid 1 Accent 1" w:uiPriority="67"/>
-    <w:lsdException w:name="Medium Grid 2 Accent 1" w:uiPriority="68"/>
-    <w:lsdException w:name="Medium Grid 3 Accent 1" w:uiPriority="69"/>
-    <w:lsdException w:name="Dark List Accent 1" w:uiPriority="70"/>
-    <w:lsdException w:name="Colorful Shading Accent 1" w:uiPriority="71"/>
-    <w:lsdException w:name="Colorful List Accent 1" w:uiPriority="72"/>
-    <w:lsdException w:name="Colorful Grid Accent 1" w:uiPriority="73"/>
-    <w:lsdException w:name="Light Shading Accent 2" w:uiPriority="60"/>
-    <w:lsdException w:name="Light List Accent 2" w:uiPriority="61"/>
-    <w:lsdException w:name="Light Grid Accent 2" w:uiPriority="62"/>
-    <w:lsdException w:name="Medium Shading 1 Accent 2" w:uiPriority="63"/>
-    <w:lsdException w:name="Medium Shading 2 Accent 2" w:uiPriority="64"/>
-    <w:lsdException w:name="Medium List 1 Accent 2" w:uiPriority="65"/>
-    <w:lsdException w:name="Medium List 2 Accent 2" w:uiPriority="66"/>
-    <w:lsdException w:name="Medium Grid 1 Accent 2" w:uiPriority="67"/>
-    <w:lsdException w:name="Medium Grid 2 Accent 2" w:uiPriority="68"/>
-    <w:lsdException w:name="Medium Grid 3 Accent 2" w:uiPriority="69"/>
-    <w:lsdException w:name="Dark List Accent 2" w:uiPriority="70"/>
-    <w:lsdException w:name="Colorful Shading Accent 2" w:uiPriority="71"/>
-    <w:lsdException w:name="Colorful List Accent 2" w:uiPriority="72"/>
-    <w:lsdException w:name="Colorful Grid Accent 2" w:uiPriority="73"/>
-    <w:lsdException w:name="Light Shading Accent 3" w:uiPriority="60"/>
-    <w:lsdException w:name="Light List Accent 3" w:uiPriority="61"/>
-    <w:lsdException w:name="Light Grid Accent 3" w:uiPriority="62"/>
-    <w:lsdException w:name="Medium Shading 1 Accent 3" w:uiPriority="63"/>
-    <w:lsdException w:name="Medium Shading 2 Accent 3" w:uiPriority="64"/>
-    <w:lsdException w:name="Medium List 1 Accent 3" w:uiPriority="65"/>
-    <w:lsdException w:name="Medium List 2 Accent 3" w:uiPriority="66"/>
-    <w:lsdException w:name="Medium Grid 1 Accent 3" w:uiPriority="67"/>
-    <w:lsdException w:name="Medium Grid 2 Accent 3" w:uiPriority="68"/>
-    <w:lsdException w:name="Medium Grid 3 Accent 3" w:uiPriority="69"/>
-    <w:lsdException w:name="Dark List Accent 3" w:uiPriority="70"/>
-    <w:lsdException w:name="Colorful Shading Accent 3" w:uiPriority="71"/>
-    <w:lsdException w:name="Colorful List Accent 3" w:uiPriority="72"/>
-    <w:lsdException w:name="Colorful Grid Accent 3" w:uiPriority="73"/>
-    <w:lsdException w:name="Light Shading Accent 4" w:uiPriority="60"/>
-    <w:lsdException w:name="Light List Accent 4" w:uiPriority="61"/>
-    <w:lsdException w:name="Light Grid Accent 4" w:uiPriority="62"/>
-    <w:lsdException w:name="Medium Shading 1 Accent 4" w:uiPriority="63"/>
-    <w:lsdException w:name="Medium Shading 2 Accent 4" w:uiPriority="64"/>
-    <w:lsdException w:name="Medium List 1 Accent 4" w:uiPriority="65"/>
-    <w:lsdException w:name="Medium List 2 Accent 4" w:uiPriority="66"/>
-    <w:lsdException w:name="Medium Grid 1 Accent 4" w:uiPriority="67"/>
-    <w:lsdException w:name="Medium Grid 2 Accent 4" w:uiPriority="68"/>
-    <w:lsdException w:name="Medium Grid 3 Accent 4" w:uiPriority="69"/>
-    <w:lsdException w:name="Dark List Accent 4" w:uiPriority="70"/>
-    <w:lsdException w:name="Colorful Shading Accent 4" w:uiPriority="71"/>
-    <w:lsdException w:name="Colorful List Accent 4" w:uiPriority="72"/>
-    <w:lsdException w:name="Colorful Grid Accent 4" w:uiPriority="73"/>
-    <w:lsdException w:name="Light Shading Accent 5" w:uiPriority="60"/>
-    <w:lsdException w:name="Light List Accent 5" w:uiPriority="61"/>
-    <w:lsdException w:name="Light Grid Accent 5" w:uiPriority="62"/>
-    <w:lsdException w:name="Medium Shading 1 Accent 5" w:uiPriority="63"/>
-    <w:lsdException w:name="Medium Shading 2 Accent 5" w:uiPriority="64"/>
-    <w:lsdException w:name="Medium List 1 Accent 5" w:uiPriority="65"/>
-    <w:lsdException w:name="Medium List 2 Accent 5" w:uiPriority="66"/>
-    <w:lsdException w:name="Medium Grid 1 Accent 5" w:uiPriority="67"/>
-    <w:lsdException w:name="Medium Grid 2 Accent 5" w:uiPriority="68"/>
-    <w:lsdException w:name="Medium Grid 3 Accent 5" w:uiPriority="69"/>
-    <w:lsdException w:name="Dark List Accent 5" w:uiPriority="70"/>
-    <w:lsdException w:name="Colorful Shading Accent 5" w:uiPriority="71"/>
-    <w:lsdException w:name="Colorful List Accent 5" w:uiPriority="72"/>
-    <w:lsdException w:name="Colorful Grid Accent 5" w:uiPriority="73"/>
-    <w:lsdException w:name="Light Shading Accent 6" w:uiPriority="60"/>
-    <w:lsdException w:name="Light List Accent 6" w:uiPriority="61"/>
-    <w:lsdException w:name="Light Grid Accent 6" w:uiPriority="62"/>
-    <w:lsdException w:name="Medium Shading 1 Accent 6" w:uiPriority="63"/>
-    <w:lsdException w:name="Medium Shading 2 Accent 6" w:uiPriority="64"/>
-    <w:lsdException w:name="Medium List 1 Accent 6" w:uiPriority="65"/>
-    <w:lsdException w:name="Medium List 2 Accent 6" w:uiPriority="66"/>
-    <w:lsdException w:name="Medium Grid 1 Accent 6" w:uiPriority="67"/>
-    <w:lsdException w:name="Medium Grid 2 Accent 6" w:uiPriority="68"/>
-    <w:lsdException w:name="Medium Grid 3 Accent 6" w:uiPriority="69"/>
-    <w:lsdException w:name="Dark List Accent 6" w:uiPriority="70"/>
-    <w:lsdException w:name="Colorful Shading Accent 6" w:uiPriority="71"/>
-    <w:lsdException w:name="Colorful List Accent 6" w:uiPriority="72"/>
-    <w:lsdException w:name="Colorful Grid Accent 6" w:uiPriority="73"/>
-    <w:lsdException w:name="Subtle Emphasis" w:uiPriority="19" w:qFormat="1"/>
-    <w:lsdException w:name="Intense Emphasis" w:uiPriority="21" w:qFormat="1"/>
-    <w:lsdException w:name="Subtle Reference" w:uiPriority="31" w:qFormat="1"/>
-    <w:lsdException w:name="Intense Reference" w:uiPriority="32" w:qFormat="1"/>
-    <w:lsdException w:name="Book Title" w:uiPriority="33" w:qFormat="1"/>
-    <w:lsdException w:name="Bibliography" w:semiHidden="1" w:uiPriority="37" w:unhideWhenUsed="1"/>
-    <w:lsdException w:name="TOC Heading" w:semiHidden="1" w:uiPriority="39" w:unhideWhenUsed="1" w:qFormat="1"/>
-    <w:lsdException w:name="Plain Table 1" w:uiPriority="41"/>
-    <w:lsdException w:name="Plain Table 2" w:uiPriority="42"/>
-    <w:lsdException w:name="Plain Table 3" w:uiPriority="43"/>
-    <w:lsdException w:name="Plain Table 4" w:uiPriority="44"/>
-    <w:lsdException w:name="Plain Table 5" w:uiPriority="45"/>
-    <w:lsdException w:name="Grid Table Light" w:uiPriority="40"/>
-    <w:lsdException w:name="Grid Table 1 Light" w:uiPriority="46"/>
-    <w:lsdException w:name="Grid Table 2" w:uiPriority="47"/>
-    <w:lsdException w:name="Grid Table 3" w:uiPriority="48"/>
-    <w:lsdException w:name="Grid Table 4" w:uiPriority="49"/>
-    <w:lsdException w:name="Grid Table 5 Dark" w:uiPriority="50"/>
-    <w:lsdException w:name="Grid Table 6 Colorful" w:uiPriority="51"/>
-    <w:lsdException w:name="Grid Table 7 Colorful" w:uiPriority="52"/>
-    <w:lsdException w:name="Grid Table 1 Light Accent 1" w:uiPriority="46"/>
-    <w:lsdException w:name="Grid Table 2 Accent 1" w:uiPriority="47"/>
-    <w:lsdException w:name="Grid Table 3 Accent 1" w:uiPriority="48"/>
-    <w:lsdException w:name="Grid Table 4 Accent 1" w:uiPriority="49"/>
-    <w:lsdException w:name="Grid Table 5 Dark Accent 1" w:uiPriority="50"/>
-    <w:lsdException w:name="Grid Table 6 Colorful Accent 1" w:uiPriority="51"/>
-    <w:lsdException w:name="Grid Table 7 Colorful Accent 1" w:uiPriority="52"/>
-    <w:lsdException w:name="Grid Table 1 Light Accent 2" w:uiPriority="46"/>
-    <w:lsdException w:name="Grid Table 2 Accent 2" w:uiPriority="47"/>
-    <w:lsdException w:name="Grid Table 3 Accent 2" w:uiPriority="48"/>
-    <w:lsdException w:name="Grid Table 4 Accent 2" w:uiPriority="49"/>
-    <w:lsdException w:name="Grid Table 5 Dark Accent 2" w:uiPriority="50"/>
-    <w:lsdException w:name="Grid Table 6 Colorful Accent 2" w:uiPriority="51"/>
-    <w:lsdException w:name="Grid Table 7 Colorful Accent 2" w:uiPriority="52"/>
-    <w:lsdException w:name="Grid Table 1 Light Accent 3" w:uiPriority="46"/>
-    <w:lsdException w:name="Grid Table 2 Accent 3" w:uiPriority="47"/>
-    <w:lsdException w:name="Grid Table 3 Accent 3" w:uiPriority="48"/>
-    <w:lsdException w:name="Grid Table 4 Accent 3" w:uiPriority="49"/>
-    <w:lsdException w:name="Grid Table 5 Dark Accent 3" w:uiPriority="50"/>
-    <w:lsdException w:name="Grid Table 6 Colorful Accent 3" w:uiPriority="51"/>
-    <w:lsdException w:name="Grid Table 7 Colorful Accent 3" w:uiPriority="52"/>
-    <w:lsdException w:name="Grid Table 1 Light Accent 4" w:uiPriority="46"/>
-    <w:lsdException w:name="Grid Table 2 Accent 4" w:uiPriority="47"/>
-    <w:lsdException w:name="Grid Table 3 Accent 4" w:uiPriority="48"/>
-    <w:lsdException w:name="Grid Table 4 Accent 4" w:uiPriority="49"/>
-    <w:lsdException w:name="Grid Table 5 Dark Accent 4" w:uiPriority="50"/>
-    <w:lsdException w:name="Grid Table 6 Colorful Accent 4" w:uiPriority="51"/>
-    <w:lsdException w:name="Grid Table 7 Colorful Accent 4" w:uiPriority="52"/>
-    <w:lsdException w:name="Grid Table 1 Light Accent 5" w:uiPriority="46"/>
-    <w:lsdException w:name="Grid Table 2 Accent 5" w:uiPriority="47"/>
-    <w:lsdException w:name="Grid Table 3 Accent 5" w:uiPriority="48"/>
-    <w:lsdException w:name="Grid Table 4 Accent 5" w:uiPriority="49"/>
-    <w:lsdException w:name="Grid Table 5 Dark Accent 5" w:uiPriority="50"/>
-    <w:lsdException w:name="Grid Table 6 Colorful Accent 5" w:uiPriority="51"/>
-    <w:lsdException w:name="Grid Table 7 Colorful Accent 5" w:uiPriority="52"/>
-    <w:lsdException w:name="Grid Table 1 Light Accent 6" w:uiPriority="46"/>
-    <w:lsdException w:name="Grid Table 2 Accent 6" w:uiPriority="47"/>
-    <w:lsdException w:name="Grid Table 3 Accent 6" w:uiPriority="48"/>
-    <w:lsdException w:name="Grid Table 4 Accent 6" w:uiPriority="49"/>
-    <w:lsdException w:name="Grid Table 5 Dark Accent 6" w:uiPriority="50"/>
-    <w:lsdException w:name="Grid Table 6 Colorful Accent 6" w:uiPriority="51"/>
-    <w:lsdException w:name="Grid Table 7 Colorful Accent 6" w:uiPriority="52"/>
-    <w:lsdException w:name="List Table 1 Light" w:uiPriority="46"/>
-    <w:lsdException w:name="List Table 2" w:uiPriority="47"/>
-    <w:lsdException w:name="List Table 3" w:uiPriority="48"/>
-    <w:lsdException w:name="List Table 4" w:uiPriority="49"/>
-    <w:lsdException w:name="List Table 5 Dark" w:uiPriority="50"/>
-    <w:lsdException w:name="List Table 6 Colorful" w:uiPriority="51"/>
-    <w:lsdException w:name="List Table 7 Colorful" w:uiPriority="52"/>
-    <w:lsdException w:name="List Table 1 Light Accent 1" w:uiPriority="46"/>
-    <w:lsdException w:name="List Table 2 Accent 1" w:uiPriority="47"/>
-    <w:lsdException w:name="List Table 3 Accent 1" w:uiPriority="48"/>
-    <w:lsdException w:name="List Table 4 Accent 1" w:uiPriority="49"/>
-    <w:lsdException w:name="List Table 5 Dark Accent 1" w:uiPriority="50"/>
-    <w:lsdException w:name="List Table 6 Colorful Accent 1" w:uiPriority="51"/>
-    <w:lsdException w:name="List Table 7 Colorful Accent 1" w:uiPriority="52"/>
-    <w:lsdException w:name="List Table 1 Light Accent 2" w:uiPriority="46"/>
-    <w:lsdException w:name="List Table 2 Accent 2" w:uiPriority="47"/>
-    <w:lsdException w:name="List Table 3 Accent 2" w:uiPriority="48"/>
-    <w:lsdException w:name="List Table 4 Accent 2" w:uiPriority="49"/>
-    <w:lsdException w:name="List Table 5 Dark Accent 2" w:uiPriority="50"/>
-    <w:lsdException w:name="List Table 6 Colorful Accent 2" w:uiPriority="51"/>
-    <w:lsdException w:name="List Table 7 Colorful Accent 2" w:uiPriority="52"/>
-    <w:lsdException w:name="List Table 1 Light Accent 3" w:uiPriority="46"/>
-    <w:lsdException w:name="List Table 2 Accent 3" w:uiPriority="47"/>
-    <w:lsdException w:name="List Table 3 Accent 3" w:uiPriority="48"/>
-    <w:lsdException w:name="List Table 4 Accent 3" w:uiPriority="49"/>
-    <w:lsdException w:name="List Table 5 Dark Accent 3" w:uiPriority="50"/>
-    <w:lsdException w:name="List Table 6 Colorful Accent 3" w:uiPriority="51"/>
-    <w:lsdException w:name="List Table 7 Colorful Accent 3" w:uiPriority="52"/>
-    <w:lsdException w:name="List Table 1 Light Accent 4" w:uiPriority="46"/>
-    <w:lsdException w:name="List Table 2 Accent 4" w:uiPriority="47"/>
-    <w:lsdException w:name="List Table 3 Accent 4" w:uiPriority="48"/>
-    <w:lsdException w:name="List Table 4 Accent 4" w:uiPriority="49"/>
-    <w:lsdException w:name="List Table 5 Dark Accent 4" w:uiPriority="50"/>
-    <w:lsdException w:name="List Table 6 Colorful Accent 4" w:uiPriority="51"/>
-    <w:lsdException w:name="List Table 7 Colorful Accent 4" w:uiPriority="52"/>
-    <w:lsdException w:name="List Table 1 Light Accent 5" w:uiPriority="46"/>
-    <w:lsdException w:name="List Table 2 Accent 5" w:uiPriority="47"/>
-    <w:lsdException w:name="List Table 3 Accent 5" w:uiPriority="48"/>
-    <w:lsdException w:name="List Table 4 Accent 5" w:uiPriority="49"/>
-    <w:lsdException w:name="List Table 5 Dark Accent 5" w:uiPriority="50"/>
-    <w:lsdException w:name="List Table 6 Colorful Accent 5" w:uiPriority="51"/>
-    <w:lsdException w:name="List Table 7 Colorful Accent 5" w:uiPriority="52"/>
-    <w:lsdException w:name="List Table 1 Light Accent 6" w:uiPriority="46"/>
-    <w:lsdException w:name="List Table 2 Accent 6" w:uiPriority="47"/>
-    <w:lsdException w:name="List Table 3 Accent 6" w:uiPriority="48"/>
-    <w:lsdException w:name="List Table 4 Accent 6" w:uiPriority="49"/>
-    <w:lsdException w:name="List Table 5 Dark Accent 6" w:uiPriority="50"/>
-    <w:lsdException w:name="List Table 6 Colorful Accent 6" w:uiPriority="51"/>
-    <w:lsdException w:name="List Table 7 Colorful Accent 6" w:uiPriority="52"/>
-    <w:lsdException w:name="Mention" w:semiHidden="1" w:unhideWhenUsed="1"/>
-    <w:lsdException w:name="Smart Hyperlink" w:semiHidden="1" w:unhideWhenUsed="1"/>
+  <w:latentStyles w:defLockedState="0" w:defUIPriority="99" w:defSemiHidden="1" w:defUnhideWhenUsed="1" w:defQFormat="0" w:count="267">
+    <w:lsdException w:name="Normal" w:semiHidden="0" w:uiPriority="0" w:unhideWhenUsed="0" w:qFormat="1"/>
+    <w:lsdException w:name="heading 1" w:semiHidden="0" w:uiPriority="9" w:unhideWhenUsed="0" w:qFormat="1"/>
+    <w:lsdException w:name="heading 2" w:uiPriority="9" w:qFormat="1"/>
+    <w:lsdException w:name="heading 3" w:uiPriority="9" w:qFormat="1"/>
+    <w:lsdException w:name="heading 4" w:uiPriority="9" w:qFormat="1"/>
+    <w:lsdException w:name="heading 5" w:uiPriority="9" w:qFormat="1"/>
+    <w:lsdException w:name="heading 6" w:uiPriority="9" w:qFormat="1"/>
+    <w:lsdException w:name="heading 7" w:uiPriority="9" w:qFormat="1"/>
+    <w:lsdException w:name="heading 8" w:uiPriority="9" w:qFormat="1"/>
+    <w:lsdException w:name="heading 9" w:uiPriority="9" w:qFormat="1"/>
+    <w:lsdException w:name="toc 1" w:uiPriority="39"/>
+    <w:lsdException w:name="toc 2" w:uiPriority="39"/>
+    <w:lsdException w:name="toc 3" w:uiPriority="39"/>
+    <w:lsdException w:name="toc 4" w:uiPriority="39"/>
+    <w:lsdException w:name="toc 5" w:uiPriority="39"/>
+    <w:lsdException w:name="toc 6" w:uiPriority="39"/>
+    <w:lsdException w:name="toc 7" w:uiPriority="39"/>
+    <w:lsdException w:name="toc 8" w:uiPriority="39"/>
+    <w:lsdException w:name="toc 9" w:uiPriority="39"/>
+    <w:lsdException w:name="caption" w:uiPriority="35" w:qFormat="1"/>
+    <w:lsdException w:name="Title" w:semiHidden="0" w:uiPriority="10" w:unhideWhenUsed="0" w:qFormat="1"/>
+    <w:lsdException w:name="Default Paragraph Font" w:uiPriority="1"/>
+    <w:lsdException w:name="Subtitle" w:semiHidden="0" w:uiPriority="11" w:unhideWhenUsed="0" w:qFormat="1"/>
+    <w:lsdException w:name="Strong" w:semiHidden="0" w:uiPriority="22" w:unhideWhenUsed="0" w:qFormat="1"/>
+    <w:lsdException w:name="Emphasis" w:semiHidden="0" w:uiPriority="20" w:unhideWhenUsed="0" w:qFormat="1"/>
+    <w:lsdException w:name="Table Grid" w:semiHidden="0" w:uiPriority="39" w:unhideWhenUsed="0"/>
+    <w:lsdException w:name="Placeholder Text" w:unhideWhenUsed="0"/>
+    <w:lsdException w:name="No Spacing" w:semiHidden="0" w:uiPriority="1" w:unhideWhenUsed="0" w:qFormat="1"/>
+    <w:lsdException w:name="Light Shading" w:semiHidden="0" w:uiPriority="60" w:unhideWhenUsed="0"/>
+    <w:lsdException w:name="Light List" w:semiHidden="0" w:uiPriority="61" w:unhideWhenUsed="0"/>
+    <w:lsdException w:name="Light Grid" w:semiHidden="0" w:uiPriority="62" w:unhideWhenUsed="0"/>
+    <w:lsdException w:name="Medium Shading 1" w:semiHidden="0" w:uiPriority="63" w:unhideWhenUsed="0"/>
+    <w:lsdException w:name="Medium Shading 2" w:semiHidden="0" w:uiPriority="64" w:unhideWhenUsed="0"/>
+    <w:lsdException w:name="Medium List 1" w:semiHidden="0" w:uiPriority="65" w:unhideWhenUsed="0"/>
+    <w:lsdException w:name="Medium List 2" w:semiHidden="0" w:uiPriority="66" w:unhideWhenUsed="0"/>
+    <w:lsdException w:name="Medium Grid 1" w:semiHidden="0" w:uiPriority="67" w:unhideWhenUsed="0"/>
+    <w:lsdException w:name="Medium Grid 2" w:semiHidden="0" w:uiPriority="68" w:unhideWhenUsed="0"/>
+    <w:lsdException w:name="Medium Grid 3" w:semiHidden="0" w:uiPriority="69" w:unhideWhenUsed="0"/>
+    <w:lsdException w:name="Dark List" w:semiHidden="0" w:uiPriority="70" w:unhideWhenUsed="0"/>
+    <w:lsdException w:name="Colorful Shading" w:semiHidden="0" w:uiPriority="71" w:unhideWhenUsed="0"/>
+    <w:lsdException w:name="Colorful List" w:semiHidden="0" w:uiPriority="72" w:unhideWhenUsed="0"/>
+    <w:lsdException w:name="Colorful Grid" w:semiHidden="0" w:uiPriority="73" w:unhideWhenUsed="0"/>
+    <w:lsdException w:name="Light Shading Accent 1" w:semiHidden="0" w:uiPriority="60" w:unhideWhenUsed="0"/>
+    <w:lsdException w:name="Light List Accent 1" w:semiHidden="0" w:uiPriority="61" w:unhideWhenUsed="0"/>
+    <w:lsdException w:name="Light Grid Accent 1" w:semiHidden="0" w:uiPriority="62" w:unhideWhenUsed="0"/>
+    <w:lsdException w:name="Medium Shading 1 Accent 1" w:semiHidden="0" w:uiPriority="63" w:unhideWhenUsed="0"/>
+    <w:lsdException w:name="Medium Shading 2 Accent 1" w:semiHidden="0" w:uiPriority="64" w:unhideWhenUsed="0"/>
+    <w:lsdException w:name="Medium List 1 Accent 1" w:semiHidden="0" w:uiPriority="65" w:unhideWhenUsed="0"/>
+    <w:lsdException w:name="Revision" w:unhideWhenUsed="0"/>
+    <w:lsdException w:name="List Paragraph" w:semiHidden="0" w:uiPriority="34" w:unhideWhenUsed="0" w:qFormat="1"/>
+    <w:lsdException w:name="Quote" w:semiHidden="0" w:uiPriority="29" w:unhideWhenUsed="0" w:qFormat="1"/>
+    <w:lsdException w:name="Intense Quote" w:semiHidden="0" w:uiPriority="30" w:unhideWhenUsed="0" w:qFormat="1"/>
+    <w:lsdException w:name="Medium List 2 Accent 1" w:semiHidden="0" w:uiPriority="66" w:unhideWhenUsed="0"/>
+    <w:lsdException w:name="Medium Grid 1 Accent 1" w:semiHidden="0" w:uiPriority="67" w:unhideWhenUsed="0"/>
+    <w:lsdException w:name="Medium Grid 2 Accent 1" w:semiHidden="0" w:uiPriority="68" w:unhideWhenUsed="0"/>
+    <w:lsdException w:name="Medium Grid 3 Accent 1" w:semiHidden="0" w:uiPriority="69" w:unhideWhenUsed="0"/>
+    <w:lsdException w:name="Dark List Accent 1" w:semiHidden="0" w:uiPriority="70" w:unhideWhenUsed="0"/>
+    <w:lsdException w:name="Colorful Shading Accent 1" w:semiHidden="0" w:uiPriority="71" w:unhideWhenUsed="0"/>
+    <w:lsdException w:name="Colorful List Accent 1" w:semiHidden="0" w:uiPriority="72" w:unhideWhenUsed="0"/>
+    <w:lsdException w:name="Colorful Grid Accent 1" w:semiHidden="0" w:uiPriority="73" w:unhideWhenUsed="0"/>
+    <w:lsdException w:name="Light Shading Accent 2" w:semiHidden="0" w:uiPriority="60" w:unhideWhenUsed="0"/>
+    <w:lsdException w:name="Light List Accent 2" w:semiHidden="0" w:uiPriority="61" w:unhideWhenUsed="0"/>
+    <w:lsdException w:name="Light Grid Accent 2" w:semiHidden="0" w:uiPriority="62" w:unhideWhenUsed="0"/>
+    <w:lsdException w:name="Medium Shading 1 Accent 2" w:semiHidden="0" w:uiPriority="63" w:unhideWhenUsed="0"/>
+    <w:lsdException w:name="Medium Shading 2 Accent 2" w:semiHidden="0" w:uiPriority="64" w:unhideWhenUsed="0"/>
+    <w:lsdException w:name="Medium List 1 Accent 2" w:semiHidden="0" w:uiPriority="65" w:unhideWhenUsed="0"/>
+    <w:lsdException w:name="Medium List 2 Accent 2" w:semiHidden="0" w:uiPriority="66" w:unhideWhenUsed="0"/>
+    <w:lsdException w:name="Medium Grid 1 Accent 2" w:semiHidden="0" w:uiPriority="67" w:unhideWhenUsed="0"/>
+    <w:lsdException w:name="Medium Grid 2 Accent 2" w:semiHidden="0" w:uiPriority="68" w:unhideWhenUsed="0"/>
+    <w:lsdException w:name="Medium Grid 3 Accent 2" w:semiHidden="0" w:uiPriority="69" w:unhideWhenUsed="0"/>
+    <w:lsdException w:name="Dark List Accent 2" w:semiHidden="0" w:uiPriority="70" w:unhideWhenUsed="0"/>
+    <w:lsdException w:name="Colorful Shading Accent 2" w:semiHidden="0" w:uiPriority="71" w:unhideWhenUsed="0"/>
+    <w:lsdException w:name="Colorful List Accent 2" w:semiHidden="0" w:uiPriority="72" w:unhideWhenUsed="0"/>
+    <w:lsdException w:name="Colorful Grid Accent 2" w:semiHidden="0" w:uiPriority="73" w:unhideWhenUsed="0"/>
+    <w:lsdException w:name="Light Shading Accent 3" w:semiHidden="0" w:uiPriority="60" w:unhideWhenUsed="0"/>
+    <w:lsdException w:name="Light List Accent 3" w:semiHidden="0" w:uiPriority="61" w:unhideWhenUsed="0"/>
+    <w:lsdException w:name="Light Grid Accent 3" w:semiHidden="0" w:uiPriority="62" w:unhideWhenUsed="0"/>
+    <w:lsdException w:name="Medium Shading 1 Accent 3" w:semiHidden="0" w:uiPriority="63" w:unhideWhenUsed="0"/>
+    <w:lsdException w:name="Medium Shading 2 Accent 3" w:semiHidden="0" w:uiPriority="64" w:unhideWhenUsed="0"/>
+    <w:lsdException w:name="Medium List 1 Accent 3" w:semiHidden="0" w:uiPriority="65" w:unhideWhenUsed="0"/>
+    <w:lsdException w:name="Medium List 2 Accent 3" w:semiHidden="0" w:uiPriority="66" w:unhideWhenUsed="0"/>
+    <w:lsdException w:name="Medium Grid 1 Accent 3" w:semiHidden="0" w:uiPriority="67" w:unhideWhenUsed="0"/>
+    <w:lsdException w:name="Medium Grid 2 Accent 3" w:semiHidden="0" w:uiPriority="68" w:unhideWhenUsed="0"/>
+    <w:lsdException w:name="Medium Grid 3 Accent 3" w:semiHidden="0" w:uiPriority="69" w:unhideWhenUsed="0"/>
+    <w:lsdException w:name="Dark List Accent 3" w:semiHidden="0" w:uiPriority="70" w:unhideWhenUsed="0"/>
+    <w:lsdException w:name="Colorful Shading Accent 3" w:semiHidden="0" w:uiPriority="71" w:unhideWhenUsed="0"/>
+    <w:lsdException w:name="Colorful List Accent 3" w:semiHidden="0" w:uiPriority="72" w:unhideWhenUsed="0"/>
+    <w:lsdException w:name="Colorful Grid Accent 3" w:semiHidden="0" w:uiPriority="73" w:unhideWhenUsed="0"/>
+    <w:lsdException w:name="Light Shading Accent 4" w:semiHidden="0" w:uiPriority="60" w:unhideWhenUsed="0"/>
+    <w:lsdException w:name="Light List Accent 4" w:semiHidden="0" w:uiPriority="61" w:unhideWhenUsed="0"/>
+    <w:lsdException w:name="Light Grid Accent 4" w:semiHidden="0" w:uiPriority="62" w:unhideWhenUsed="0"/>
+    <w:lsdException w:name="Medium Shading 1 Accent 4" w:semiHidden="0" w:uiPriority="63" w:unhideWhenUsed="0"/>
+    <w:lsdException w:name="Medium Shading 2 Accent 4" w:semiHidden="0" w:uiPriority="64" w:unhideWhenUsed="0"/>
+    <w:lsdException w:name="Medium List 1 Accent 4" w:semiHidden="0" w:uiPriority="65" w:unhideWhenUsed="0"/>
+    <w:lsdException w:name="Medium List 2 Accent 4" w:semiHidden="0" w:uiPriority="66" w:unhideWhenUsed="0"/>
+    <w:lsdException w:name="Medium Grid 1 Accent 4" w:semiHidden="0" w:uiPriority="67" w:unhideWhenUsed="0"/>
+    <w:lsdException w:name="Medium Grid 2 Accent 4" w:semiHidden="0" w:uiPriority="68" w:unhideWhenUsed="0"/>
+    <w:lsdException w:name="Medium Grid 3 Accent 4" w:semiHidden="0" w:uiPriority="69" w:unhideWhenUsed="0"/>
+    <w:lsdException w:name="Dark List Accent 4" w:semiHidden="0" w:uiPriority="70" w:unhideWhenUsed="0"/>
+    <w:lsdException w:name="Colorful Shading Accent 4" w:semiHidden="0" w:uiPriority="71" w:unhideWhenUsed="0"/>
+    <w:lsdException w:name="Colorful List Accent 4" w:semiHidden="0" w:uiPriority="72" w:unhideWhenUsed="0"/>
+    <w:lsdException w:name="Colorful Grid Accent 4" w:semiHidden="0" w:uiPriority="73" w:unhideWhenUsed="0"/>
+    <w:lsdException w:name="Light Shading Accent 5" w:semiHidden="0" w:uiPriority="60" w:unhideWhenUsed="0"/>
+    <w:lsdException w:name="Light List Accent 5" w:semiHidden="0" w:uiPriority="61" w:unhideWhenUsed="0"/>
+    <w:lsdException w:name="Light Grid Accent 5" w:semiHidden="0" w:uiPriority="62" w:unhideWhenUsed="0"/>
+    <w:lsdException w:name="Medium Shading 1 Accent 5" w:semiHidden="0" w:uiPriority="63" w:unhideWhenUsed="0"/>
+    <w:lsdException w:name="Medium Shading 2 Accent 5" w:semiHidden="0" w:uiPriority="64" w:unhideWhenUsed="0"/>
+    <w:lsdException w:name="Medium List 1 Accent 5" w:semiHidden="0" w:uiPriority="65" w:unhideWhenUsed="0"/>
+    <w:lsdException w:name="Medium List 2 Accent 5" w:semiHidden="0" w:uiPriority="66" w:unhideWhenUsed="0"/>
+    <w:lsdException w:name="Medium Grid 1 Accent 5" w:semiHidden="0" w:uiPriority="67" w:unhideWhenUsed="0"/>
+    <w:lsdException w:name="Medium Grid 2 Accent 5" w:semiHidden="0" w:uiPriority="68" w:unhideWhenUsed="0"/>
+    <w:lsdException w:name="Medium Grid 3 Accent 5" w:semiHidden="0" w:uiPriority="69" w:unhideWhenUsed="0"/>
+    <w:lsdException w:name="Dark List Accent 5" w:semiHidden="0" w:uiPriority="70" w:unhideWhenUsed="0"/>
+    <w:lsdException w:name="Colorful Shading Accent 5" w:semiHidden="0" w:uiPriority="71" w:unhideWhenUsed="0"/>
+    <w:lsdException w:name="Colorful List Accent 5" w:semiHidden="0" w:uiPriority="72" w:unhideWhenUsed="0"/>
+    <w:lsdException w:name="Colorful Grid Accent 5" w:semiHidden="0" w:uiPriority="73" w:unhideWhenUsed="0"/>
+    <w:lsdException w:name="Light Shading Accent 6" w:semiHidden="0" w:uiPriority="60" w:unhideWhenUsed="0"/>
+    <w:lsdException w:name="Light List Accent 6" w:semiHidden="0" w:uiPriority="61" w:unhideWhenUsed="0"/>
+    <w:lsdException w:name="Light Grid Accent 6" w:semiHidden="0" w:uiPriority="62" w:unhideWhenUsed="0"/>
+    <w:lsdException w:name="Medium Shading 1 Accent 6" w:semiHidden="0" w:uiPriority="63" w:unhideWhenUsed="0"/>
+    <w:lsdException w:name="Medium Shading 2 Accent 6" w:semiHidden="0" w:uiPriority="64" w:unhideWhenUsed="0"/>
+    <w:lsdException w:name="Medium List 1 Accent 6" w:semiHidden="0" w:uiPriority="65" w:unhideWhenUsed="0"/>
+    <w:lsdException w:name="Medium List 2 Accent 6" w:semiHidden="0" w:uiPriority="66" w:unhideWhenUsed="0"/>
+    <w:lsdException w:name="Medium Grid 1 Accent 6" w:semiHidden="0" w:uiPriority="67" w:unhideWhenUsed="0"/>
+    <w:lsdException w:name="Medium Grid 2 Accent 6" w:semiHidden="0" w:uiPriority="68" w:unhideWhenUsed="0"/>
+    <w:lsdException w:name="Medium Grid 3 Accent 6" w:semiHidden="0" w:uiPriority="69" w:unhideWhenUsed="0"/>
+    <w:lsdException w:name="Dark List Accent 6" w:semiHidden="0" w:uiPriority="70" w:unhideWhenUsed="0"/>
+    <w:lsdException w:name="Colorful Shading Accent 6" w:semiHidden="0" w:uiPriority="71" w:unhideWhenUsed="0"/>
+    <w:lsdException w:name="Colorful List Accent 6" w:semiHidden="0" w:uiPriority="72" w:unhideWhenUsed="0"/>
+    <w:lsdException w:name="Colorful Grid Accent 6" w:semiHidden="0" w:uiPriority="73" w:unhideWhenUsed="0"/>
+    <w:lsdException w:name="Subtle Emphasis" w:semiHidden="0" w:uiPriority="19" w:unhideWhenUsed="0" w:qFormat="1"/>
+    <w:lsdException w:name="Intense Emphasis" w:semiHidden="0" w:uiPriority="21" w:unhideWhenUsed="0" w:qFormat="1"/>
+    <w:lsdException w:name="Subtle Reference" w:semiHidden="0" w:uiPriority="31" w:unhideWhenUsed="0" w:qFormat="1"/>
+    <w:lsdException w:name="Intense Reference" w:semiHidden="0" w:uiPriority="32" w:unhideWhenUsed="0" w:qFormat="1"/>
+    <w:lsdException w:name="Book Title" w:semiHidden="0" w:uiPriority="33" w:unhideWhenUsed="0" w:qFormat="1"/>
+    <w:lsdException w:name="Bibliography" w:uiPriority="37"/>
+    <w:lsdException w:name="TOC Heading" w:uiPriority="39" w:qFormat="1"/>
   </w:latentStyles>
   <w:style w:type="paragraph" w:default="1" w:styleId="Normal">
     <w:name w:val="Normal"/>
@@ -5235,6 +6415,7 @@
     <w:uiPriority w:val="99"/>
     <w:semiHidden/>
     <w:unhideWhenUsed/>
+    <w:qFormat/>
     <w:tblPr>
       <w:tblInd w:w="0" w:type="dxa"/>
       <w:tblCellMar>
@@ -5679,7 +6860,7 @@
   <a:extraClrSchemeLst/>
   <a:extLst>
     <a:ext uri="{05A4C25C-085E-4340-85A3-A5531E510DB2}">
-      <thm15:themeFamily xmlns:thm15="http://schemas.microsoft.com/office/thememl/2012/main" name="Office Theme" id="{62F939B6-93AF-4DB8-9C6B-D6C7DFDC589F}" vid="{4A3C46E8-61CC-4603-A589-7422A47A8E4A}"/>
+      <thm15:themeFamily xmlns:thm15="http://schemas.microsoft.com/office/thememl/2012/main" xmlns="" name="Office Theme" id="{62F939B6-93AF-4DB8-9C6B-D6C7DFDC589F}" vid="{4A3C46E8-61CC-4603-A589-7422A47A8E4A}"/>
     </a:ext>
   </a:extLst>
 </a:theme>

</xml_diff>

<commit_message>
tried out databinding, propertybinding and ngModel
</commit_message>
<xml_diff>
--- a/notes/Angular-Notes-1.docx
+++ b/notes/Angular-Notes-1.docx
@@ -5437,6 +5437,974 @@
       <w:bookmarkStart w:id="3" w:name="_GoBack"/>
       <w:bookmarkEnd w:id="3"/>
     </w:p>
+    <w:p>
+      <w:pPr>
+        <w:rPr>
+          <w:lang w:val="en-GB"/>
+        </w:rPr>
+      </w:pPr>
+    </w:p>
+    <w:p>
+      <w:pPr>
+        <w:rPr>
+          <w:lang w:val="en-GB"/>
+        </w:rPr>
+      </w:pPr>
+    </w:p>
+    <w:p>
+      <w:pPr>
+        <w:rPr>
+          <w:lang w:val="en-GB"/>
+        </w:rPr>
+      </w:pPr>
+    </w:p>
+    <w:p>
+      <w:pPr>
+        <w:rPr>
+          <w:b/>
+          <w:lang w:val="en-GB"/>
+        </w:rPr>
+      </w:pPr>
+      <w:r>
+        <w:rPr>
+          <w:b/>
+          <w:lang w:val="en-GB"/>
+        </w:rPr>
+        <w:t xml:space="preserve">Binding value of </w:t>
+      </w:r>
+      <w:r>
+        <w:rPr>
+          <w:b/>
+          <w:lang w:val="en-GB"/>
+        </w:rPr>
+        <w:t xml:space="preserve">Input Element </w:t>
+      </w:r>
+      <w:r>
+        <w:rPr>
+          <w:b/>
+          <w:lang w:val="en-GB"/>
+        </w:rPr>
+        <w:t>(Two Way Binding)</w:t>
+      </w:r>
+    </w:p>
+    <w:p>
+      <w:pPr>
+        <w:rPr>
+          <w:b/>
+          <w:i/>
+          <w:lang w:val="en-GB"/>
+        </w:rPr>
+      </w:pPr>
+      <w:r>
+        <w:rPr>
+          <w:b/>
+          <w:i/>
+          <w:lang w:val="en-GB"/>
+        </w:rPr>
+        <w:t>Simple Approach</w:t>
+      </w:r>
+    </w:p>
+    <w:p>
+      <w:pPr>
+        <w:pStyle w:val="HTMLPreformatted"/>
+        <w:shd w:val="clear" w:color="auto" w:fill="2B2B2B"/>
+        <w:rPr>
+          <w:color w:val="A9B7C6"/>
+          <w:sz w:val="18"/>
+          <w:szCs w:val="18"/>
+        </w:rPr>
+      </w:pPr>
+      <w:r>
+        <w:rPr>
+          <w:color w:val="E8BF6A"/>
+          <w:sz w:val="18"/>
+          <w:szCs w:val="18"/>
+        </w:rPr>
+        <w:t>&lt;</w:t>
+      </w:r>
+      <w:proofErr w:type="gramStart"/>
+      <w:r>
+        <w:rPr>
+          <w:color w:val="E8BF6A"/>
+          <w:sz w:val="18"/>
+          <w:szCs w:val="18"/>
+        </w:rPr>
+        <w:t>label&gt;</w:t>
+      </w:r>
+      <w:proofErr w:type="gramEnd"/>
+      <w:r>
+        <w:rPr>
+          <w:color w:val="A9B7C6"/>
+          <w:sz w:val="18"/>
+          <w:szCs w:val="18"/>
+        </w:rPr>
+        <w:t>Server Name</w:t>
+      </w:r>
+      <w:r>
+        <w:rPr>
+          <w:color w:val="E8BF6A"/>
+          <w:sz w:val="18"/>
+          <w:szCs w:val="18"/>
+        </w:rPr>
+        <w:t>&lt;/label&gt;</w:t>
+      </w:r>
+      <w:r>
+        <w:rPr>
+          <w:color w:val="E8BF6A"/>
+          <w:sz w:val="18"/>
+          <w:szCs w:val="18"/>
+        </w:rPr>
+        <w:br/>
+        <w:t>&lt;input</w:t>
+      </w:r>
+      <w:r>
+        <w:rPr>
+          <w:color w:val="E8BF6A"/>
+          <w:sz w:val="18"/>
+          <w:szCs w:val="18"/>
+        </w:rPr>
+        <w:br/>
+        <w:t xml:space="preserve">  </w:t>
+      </w:r>
+      <w:r>
+        <w:rPr>
+          <w:color w:val="BABABA"/>
+          <w:sz w:val="18"/>
+          <w:szCs w:val="18"/>
+        </w:rPr>
+        <w:t>type=</w:t>
+      </w:r>
+      <w:r>
+        <w:rPr>
+          <w:color w:val="A5C261"/>
+          <w:sz w:val="18"/>
+          <w:szCs w:val="18"/>
+        </w:rPr>
+        <w:t>"text"</w:t>
+      </w:r>
+      <w:r>
+        <w:rPr>
+          <w:color w:val="A5C261"/>
+          <w:sz w:val="18"/>
+          <w:szCs w:val="18"/>
+        </w:rPr>
+        <w:br/>
+        <w:t xml:space="preserve">  </w:t>
+      </w:r>
+      <w:r>
+        <w:rPr>
+          <w:color w:val="BABABA"/>
+          <w:sz w:val="18"/>
+          <w:szCs w:val="18"/>
+        </w:rPr>
+        <w:t>class=</w:t>
+      </w:r>
+      <w:r>
+        <w:rPr>
+          <w:color w:val="A5C261"/>
+          <w:sz w:val="18"/>
+          <w:szCs w:val="18"/>
+        </w:rPr>
+        <w:t>"form-control"</w:t>
+      </w:r>
+      <w:r>
+        <w:rPr>
+          <w:color w:val="A5C261"/>
+          <w:sz w:val="18"/>
+          <w:szCs w:val="18"/>
+        </w:rPr>
+        <w:br/>
+        <w:t xml:space="preserve">  </w:t>
+      </w:r>
+      <w:r>
+        <w:rPr>
+          <w:color w:val="BABABA"/>
+          <w:sz w:val="18"/>
+          <w:szCs w:val="18"/>
+        </w:rPr>
+        <w:t>(input)=</w:t>
+      </w:r>
+      <w:r>
+        <w:rPr>
+          <w:color w:val="A5C261"/>
+          <w:sz w:val="18"/>
+          <w:szCs w:val="18"/>
+        </w:rPr>
+        <w:t>"</w:t>
+      </w:r>
+      <w:proofErr w:type="spellStart"/>
+      <w:r>
+        <w:rPr>
+          <w:color w:val="FFC66D"/>
+          <w:sz w:val="18"/>
+          <w:szCs w:val="18"/>
+        </w:rPr>
+        <w:t>onUpdateServerName</w:t>
+      </w:r>
+      <w:proofErr w:type="spellEnd"/>
+      <w:r>
+        <w:rPr>
+          <w:color w:val="A5C261"/>
+          <w:sz w:val="18"/>
+          <w:szCs w:val="18"/>
+        </w:rPr>
+        <w:t xml:space="preserve">($event)" </w:t>
+      </w:r>
+      <w:r>
+        <w:rPr>
+          <w:color w:val="E8BF6A"/>
+          <w:sz w:val="18"/>
+          <w:szCs w:val="18"/>
+        </w:rPr>
+        <w:t>&gt;</w:t>
+      </w:r>
+      <w:r>
+        <w:rPr>
+          <w:color w:val="E8BF6A"/>
+          <w:sz w:val="18"/>
+          <w:szCs w:val="18"/>
+        </w:rPr>
+        <w:br/>
+      </w:r>
+    </w:p>
+    <w:p>
+      <w:proofErr w:type="gramStart"/>
+      <w:r>
+        <w:t>On “input” event.</w:t>
+      </w:r>
+      <w:proofErr w:type="gramEnd"/>
+    </w:p>
+    <w:p>
+      <w:r>
+        <w:t>In TS</w:t>
+      </w:r>
+    </w:p>
+    <w:p>
+      <w:pPr>
+        <w:pStyle w:val="HTMLPreformatted"/>
+        <w:shd w:val="clear" w:color="auto" w:fill="2B2B2B"/>
+        <w:rPr>
+          <w:color w:val="A9B7C6"/>
+          <w:sz w:val="18"/>
+          <w:szCs w:val="18"/>
+        </w:rPr>
+      </w:pPr>
+      <w:proofErr w:type="spellStart"/>
+      <w:r>
+        <w:rPr>
+          <w:color w:val="FFC66D"/>
+          <w:sz w:val="18"/>
+          <w:szCs w:val="18"/>
+        </w:rPr>
+        <w:t>onUpdateServerName</w:t>
+      </w:r>
+      <w:proofErr w:type="spellEnd"/>
+      <w:r>
+        <w:rPr>
+          <w:color w:val="A9B7C6"/>
+          <w:sz w:val="18"/>
+          <w:szCs w:val="18"/>
+        </w:rPr>
+        <w:t xml:space="preserve">(event: </w:t>
+      </w:r>
+      <w:r>
+        <w:rPr>
+          <w:b/>
+          <w:bCs/>
+          <w:color w:val="CC7832"/>
+          <w:sz w:val="18"/>
+          <w:szCs w:val="18"/>
+        </w:rPr>
+        <w:t>any</w:t>
+      </w:r>
+      <w:r>
+        <w:rPr>
+          <w:color w:val="A9B7C6"/>
+          <w:sz w:val="18"/>
+          <w:szCs w:val="18"/>
+        </w:rPr>
+        <w:t>){</w:t>
+      </w:r>
+      <w:r>
+        <w:rPr>
+          <w:color w:val="A9B7C6"/>
+          <w:sz w:val="18"/>
+          <w:szCs w:val="18"/>
+        </w:rPr>
+        <w:br/>
+      </w:r>
+      <w:r>
+        <w:rPr>
+          <w:color w:val="808080"/>
+          <w:sz w:val="18"/>
+          <w:szCs w:val="18"/>
+        </w:rPr>
+        <w:t xml:space="preserve">  // </w:t>
+      </w:r>
+      <w:proofErr w:type="spellStart"/>
+      <w:r>
+        <w:rPr>
+          <w:color w:val="808080"/>
+          <w:sz w:val="18"/>
+          <w:szCs w:val="18"/>
+        </w:rPr>
+        <w:t>this.serverName</w:t>
+      </w:r>
+      <w:proofErr w:type="spellEnd"/>
+      <w:r>
+        <w:rPr>
+          <w:color w:val="808080"/>
+          <w:sz w:val="18"/>
+          <w:szCs w:val="18"/>
+        </w:rPr>
+        <w:t xml:space="preserve"> = </w:t>
+      </w:r>
+      <w:proofErr w:type="spellStart"/>
+      <w:r>
+        <w:rPr>
+          <w:color w:val="808080"/>
+          <w:sz w:val="18"/>
+          <w:szCs w:val="18"/>
+        </w:rPr>
+        <w:t>event.target.value</w:t>
+      </w:r>
+      <w:proofErr w:type="spellEnd"/>
+      <w:r>
+        <w:rPr>
+          <w:color w:val="808080"/>
+          <w:sz w:val="18"/>
+          <w:szCs w:val="18"/>
+        </w:rPr>
+        <w:t>;</w:t>
+      </w:r>
+      <w:r>
+        <w:rPr>
+          <w:color w:val="808080"/>
+          <w:sz w:val="18"/>
+          <w:szCs w:val="18"/>
+        </w:rPr>
+        <w:br/>
+      </w:r>
+      <w:r>
+        <w:rPr>
+          <w:color w:val="808080"/>
+          <w:sz w:val="18"/>
+          <w:szCs w:val="18"/>
+        </w:rPr>
+        <w:br/>
+        <w:t xml:space="preserve">  // explicitly informing TS about target element type</w:t>
+      </w:r>
+      <w:r>
+        <w:rPr>
+          <w:color w:val="808080"/>
+          <w:sz w:val="18"/>
+          <w:szCs w:val="18"/>
+        </w:rPr>
+        <w:br/>
+        <w:t xml:space="preserve">  </w:t>
+      </w:r>
+      <w:proofErr w:type="spellStart"/>
+      <w:r>
+        <w:rPr>
+          <w:b/>
+          <w:bCs/>
+          <w:color w:val="CC7832"/>
+          <w:sz w:val="18"/>
+          <w:szCs w:val="18"/>
+        </w:rPr>
+        <w:t>this</w:t>
+      </w:r>
+      <w:r>
+        <w:rPr>
+          <w:color w:val="A9B7C6"/>
+          <w:sz w:val="18"/>
+          <w:szCs w:val="18"/>
+        </w:rPr>
+        <w:t>.</w:t>
+      </w:r>
+      <w:r>
+        <w:rPr>
+          <w:color w:val="9876AA"/>
+          <w:sz w:val="18"/>
+          <w:szCs w:val="18"/>
+        </w:rPr>
+        <w:t>serverName</w:t>
+      </w:r>
+      <w:proofErr w:type="spellEnd"/>
+      <w:r>
+        <w:rPr>
+          <w:color w:val="9876AA"/>
+          <w:sz w:val="18"/>
+          <w:szCs w:val="18"/>
+        </w:rPr>
+        <w:t xml:space="preserve"> </w:t>
+      </w:r>
+      <w:r>
+        <w:rPr>
+          <w:color w:val="A9B7C6"/>
+          <w:sz w:val="18"/>
+          <w:szCs w:val="18"/>
+        </w:rPr>
+        <w:t>= (&lt;</w:t>
+      </w:r>
+      <w:proofErr w:type="spellStart"/>
+      <w:r>
+        <w:rPr>
+          <w:color w:val="A9B7C6"/>
+          <w:sz w:val="18"/>
+          <w:szCs w:val="18"/>
+        </w:rPr>
+        <w:t>HTMLInputElement</w:t>
+      </w:r>
+      <w:proofErr w:type="spellEnd"/>
+      <w:r>
+        <w:rPr>
+          <w:color w:val="A9B7C6"/>
+          <w:sz w:val="18"/>
+          <w:szCs w:val="18"/>
+        </w:rPr>
+        <w:t>&gt;</w:t>
+      </w:r>
+      <w:proofErr w:type="spellStart"/>
+      <w:r>
+        <w:rPr>
+          <w:color w:val="A9B7C6"/>
+          <w:sz w:val="18"/>
+          <w:szCs w:val="18"/>
+        </w:rPr>
+        <w:t>event.</w:t>
+      </w:r>
+      <w:r>
+        <w:rPr>
+          <w:color w:val="9876AA"/>
+          <w:sz w:val="18"/>
+          <w:szCs w:val="18"/>
+        </w:rPr>
+        <w:t>target</w:t>
+      </w:r>
+      <w:proofErr w:type="spellEnd"/>
+      <w:r>
+        <w:rPr>
+          <w:color w:val="A9B7C6"/>
+          <w:sz w:val="18"/>
+          <w:szCs w:val="18"/>
+        </w:rPr>
+        <w:t>).</w:t>
+      </w:r>
+      <w:r>
+        <w:rPr>
+          <w:color w:val="9876AA"/>
+          <w:sz w:val="18"/>
+          <w:szCs w:val="18"/>
+        </w:rPr>
+        <w:t>value</w:t>
+      </w:r>
+      <w:r>
+        <w:rPr>
+          <w:color w:val="CC7832"/>
+          <w:sz w:val="18"/>
+          <w:szCs w:val="18"/>
+        </w:rPr>
+        <w:t>;</w:t>
+      </w:r>
+      <w:r>
+        <w:rPr>
+          <w:color w:val="CC7832"/>
+          <w:sz w:val="18"/>
+          <w:szCs w:val="18"/>
+        </w:rPr>
+        <w:br/>
+        <w:t xml:space="preserve">  </w:t>
+      </w:r>
+      <w:r>
+        <w:rPr>
+          <w:color w:val="CC7832"/>
+          <w:sz w:val="18"/>
+          <w:szCs w:val="18"/>
+        </w:rPr>
+        <w:br/>
+        <w:t xml:space="preserve">  </w:t>
+      </w:r>
+      <w:r>
+        <w:rPr>
+          <w:color w:val="A9B7C6"/>
+          <w:sz w:val="18"/>
+          <w:szCs w:val="18"/>
+        </w:rPr>
+        <w:t>console.</w:t>
+      </w:r>
+      <w:r>
+        <w:rPr>
+          <w:color w:val="FFC66D"/>
+          <w:sz w:val="18"/>
+          <w:szCs w:val="18"/>
+        </w:rPr>
+        <w:t>log</w:t>
+      </w:r>
+      <w:r>
+        <w:rPr>
+          <w:color w:val="A9B7C6"/>
+          <w:sz w:val="18"/>
+          <w:szCs w:val="18"/>
+        </w:rPr>
+        <w:t>(</w:t>
+      </w:r>
+      <w:r>
+        <w:rPr>
+          <w:color w:val="6A8759"/>
+          <w:sz w:val="18"/>
+          <w:szCs w:val="18"/>
+        </w:rPr>
+        <w:t>"</w:t>
+      </w:r>
+      <w:proofErr w:type="spellStart"/>
+      <w:r>
+        <w:rPr>
+          <w:color w:val="6A8759"/>
+          <w:sz w:val="18"/>
+          <w:szCs w:val="18"/>
+        </w:rPr>
+        <w:t>serverName</w:t>
+      </w:r>
+      <w:proofErr w:type="spellEnd"/>
+      <w:r>
+        <w:rPr>
+          <w:color w:val="6A8759"/>
+          <w:sz w:val="18"/>
+          <w:szCs w:val="18"/>
+        </w:rPr>
+        <w:t xml:space="preserve"> : " </w:t>
+      </w:r>
+      <w:r>
+        <w:rPr>
+          <w:color w:val="A9B7C6"/>
+          <w:sz w:val="18"/>
+          <w:szCs w:val="18"/>
+        </w:rPr>
+        <w:t xml:space="preserve">+ </w:t>
+      </w:r>
+      <w:proofErr w:type="spellStart"/>
+      <w:r>
+        <w:rPr>
+          <w:b/>
+          <w:bCs/>
+          <w:color w:val="CC7832"/>
+          <w:sz w:val="18"/>
+          <w:szCs w:val="18"/>
+        </w:rPr>
+        <w:t>this</w:t>
+      </w:r>
+      <w:r>
+        <w:rPr>
+          <w:color w:val="A9B7C6"/>
+          <w:sz w:val="18"/>
+          <w:szCs w:val="18"/>
+        </w:rPr>
+        <w:t>.</w:t>
+      </w:r>
+      <w:r>
+        <w:rPr>
+          <w:color w:val="9876AA"/>
+          <w:sz w:val="18"/>
+          <w:szCs w:val="18"/>
+        </w:rPr>
+        <w:t>serverName</w:t>
+      </w:r>
+      <w:proofErr w:type="spellEnd"/>
+      <w:r>
+        <w:rPr>
+          <w:color w:val="A9B7C6"/>
+          <w:sz w:val="18"/>
+          <w:szCs w:val="18"/>
+        </w:rPr>
+        <w:t>)</w:t>
+      </w:r>
+      <w:r>
+        <w:rPr>
+          <w:color w:val="CC7832"/>
+          <w:sz w:val="18"/>
+          <w:szCs w:val="18"/>
+        </w:rPr>
+        <w:t>;</w:t>
+      </w:r>
+      <w:r>
+        <w:rPr>
+          <w:color w:val="CC7832"/>
+          <w:sz w:val="18"/>
+          <w:szCs w:val="18"/>
+        </w:rPr>
+        <w:br/>
+        <w:t xml:space="preserve">  </w:t>
+      </w:r>
+      <w:r>
+        <w:rPr>
+          <w:color w:val="808080"/>
+          <w:sz w:val="18"/>
+          <w:szCs w:val="18"/>
+        </w:rPr>
+        <w:t>// console.log(event);</w:t>
+      </w:r>
+      <w:r>
+        <w:rPr>
+          <w:color w:val="808080"/>
+          <w:sz w:val="18"/>
+          <w:szCs w:val="18"/>
+        </w:rPr>
+        <w:br/>
+      </w:r>
+      <w:r>
+        <w:rPr>
+          <w:color w:val="A9B7C6"/>
+          <w:sz w:val="18"/>
+          <w:szCs w:val="18"/>
+        </w:rPr>
+        <w:t>}</w:t>
+      </w:r>
+    </w:p>
+    <w:p/>
+    <w:p>
+      <w:pPr>
+        <w:rPr>
+          <w:b/>
+          <w:i/>
+        </w:rPr>
+      </w:pPr>
+      <w:r>
+        <w:rPr>
+          <w:b/>
+          <w:i/>
+        </w:rPr>
+        <w:t xml:space="preserve">Using </w:t>
+      </w:r>
+      <w:r>
+        <w:rPr>
+          <w:b/>
+          <w:i/>
+        </w:rPr>
+        <w:t>[(</w:t>
+      </w:r>
+      <w:proofErr w:type="spellStart"/>
+      <w:r>
+        <w:rPr>
+          <w:b/>
+          <w:i/>
+        </w:rPr>
+        <w:t>ngModel</w:t>
+      </w:r>
+      <w:proofErr w:type="spellEnd"/>
+      <w:r>
+        <w:rPr>
+          <w:b/>
+          <w:i/>
+        </w:rPr>
+        <w:t>)]</w:t>
+      </w:r>
+    </w:p>
+    <w:p>
+      <w:pPr>
+        <w:pStyle w:val="HTMLPreformatted"/>
+        <w:shd w:val="clear" w:color="auto" w:fill="2B2B2B"/>
+        <w:rPr>
+          <w:color w:val="A9B7C6"/>
+          <w:sz w:val="18"/>
+          <w:szCs w:val="18"/>
+        </w:rPr>
+      </w:pPr>
+      <w:r>
+        <w:rPr>
+          <w:color w:val="E8BF6A"/>
+          <w:sz w:val="18"/>
+          <w:szCs w:val="18"/>
+        </w:rPr>
+        <w:t>&lt;input</w:t>
+      </w:r>
+      <w:r>
+        <w:rPr>
+          <w:color w:val="E8BF6A"/>
+          <w:sz w:val="18"/>
+          <w:szCs w:val="18"/>
+        </w:rPr>
+        <w:br/>
+        <w:t xml:space="preserve">  </w:t>
+      </w:r>
+      <w:r>
+        <w:rPr>
+          <w:color w:val="BABABA"/>
+          <w:sz w:val="18"/>
+          <w:szCs w:val="18"/>
+        </w:rPr>
+        <w:t>type=</w:t>
+      </w:r>
+      <w:r>
+        <w:rPr>
+          <w:color w:val="A5C261"/>
+          <w:sz w:val="18"/>
+          <w:szCs w:val="18"/>
+        </w:rPr>
+        <w:t>"text"</w:t>
+      </w:r>
+      <w:r>
+        <w:rPr>
+          <w:color w:val="A5C261"/>
+          <w:sz w:val="18"/>
+          <w:szCs w:val="18"/>
+        </w:rPr>
+        <w:br/>
+        <w:t xml:space="preserve">  </w:t>
+      </w:r>
+      <w:r>
+        <w:rPr>
+          <w:color w:val="BABABA"/>
+          <w:sz w:val="18"/>
+          <w:szCs w:val="18"/>
+        </w:rPr>
+        <w:t>class=</w:t>
+      </w:r>
+      <w:r>
+        <w:rPr>
+          <w:color w:val="A5C261"/>
+          <w:sz w:val="18"/>
+          <w:szCs w:val="18"/>
+        </w:rPr>
+        <w:t>"form-control"</w:t>
+      </w:r>
+      <w:r>
+        <w:rPr>
+          <w:color w:val="A5C261"/>
+          <w:sz w:val="18"/>
+          <w:szCs w:val="18"/>
+        </w:rPr>
+        <w:br/>
+        <w:t xml:space="preserve">  </w:t>
+      </w:r>
+      <w:r>
+        <w:rPr>
+          <w:color w:val="BABABA"/>
+          <w:sz w:val="18"/>
+          <w:szCs w:val="18"/>
+        </w:rPr>
+        <w:t>[(</w:t>
+      </w:r>
+      <w:proofErr w:type="spellStart"/>
+      <w:r>
+        <w:rPr>
+          <w:color w:val="BABABA"/>
+          <w:sz w:val="18"/>
+          <w:szCs w:val="18"/>
+        </w:rPr>
+        <w:t>ngModel</w:t>
+      </w:r>
+      <w:proofErr w:type="spellEnd"/>
+      <w:r>
+        <w:rPr>
+          <w:color w:val="BABABA"/>
+          <w:sz w:val="18"/>
+          <w:szCs w:val="18"/>
+        </w:rPr>
+        <w:t>)</w:t>
+      </w:r>
+      <w:proofErr w:type="gramStart"/>
+      <w:r>
+        <w:rPr>
+          <w:color w:val="BABABA"/>
+          <w:sz w:val="18"/>
+          <w:szCs w:val="18"/>
+        </w:rPr>
+        <w:t>]=</w:t>
+      </w:r>
+      <w:proofErr w:type="gramEnd"/>
+      <w:r>
+        <w:rPr>
+          <w:color w:val="A5C261"/>
+          <w:sz w:val="18"/>
+          <w:szCs w:val="18"/>
+        </w:rPr>
+        <w:t>"</w:t>
+      </w:r>
+      <w:proofErr w:type="spellStart"/>
+      <w:r>
+        <w:rPr>
+          <w:color w:val="9876AA"/>
+          <w:sz w:val="18"/>
+          <w:szCs w:val="18"/>
+        </w:rPr>
+        <w:t>serverName</w:t>
+      </w:r>
+      <w:proofErr w:type="spellEnd"/>
+      <w:r>
+        <w:rPr>
+          <w:color w:val="A5C261"/>
+          <w:sz w:val="18"/>
+          <w:szCs w:val="18"/>
+        </w:rPr>
+        <w:t>"</w:t>
+      </w:r>
+      <w:r>
+        <w:rPr>
+          <w:color w:val="A5C261"/>
+          <w:sz w:val="18"/>
+          <w:szCs w:val="18"/>
+        </w:rPr>
+        <w:br/>
+      </w:r>
+      <w:r>
+        <w:rPr>
+          <w:color w:val="E8BF6A"/>
+          <w:sz w:val="18"/>
+          <w:szCs w:val="18"/>
+        </w:rPr>
+        <w:t>&gt;</w:t>
+      </w:r>
+    </w:p>
+    <w:p/>
+    <w:p>
+      <w:r>
+        <w:t>The directive [(</w:t>
+      </w:r>
+      <w:proofErr w:type="spellStart"/>
+      <w:r>
+        <w:t>ngModel</w:t>
+      </w:r>
+      <w:proofErr w:type="spellEnd"/>
+      <w:r>
+        <w:t>)] binds the input element’s value to the property “</w:t>
+      </w:r>
+      <w:proofErr w:type="spellStart"/>
+      <w:r>
+        <w:t>serverName</w:t>
+      </w:r>
+      <w:proofErr w:type="spellEnd"/>
+      <w:r>
+        <w:t>”.</w:t>
+      </w:r>
+    </w:p>
+    <w:p>
+      <w:r>
+        <w:t>So the entered go to the property and also the property’s value if changed through code, the new value shows up in the textbox.</w:t>
+      </w:r>
+    </w:p>
+    <w:p>
+      <w:r>
+        <w:t xml:space="preserve">*** need to import </w:t>
+      </w:r>
+      <w:proofErr w:type="spellStart"/>
+      <w:r>
+        <w:rPr>
+          <w:b/>
+        </w:rPr>
+        <w:t>FormsModule</w:t>
+      </w:r>
+      <w:proofErr w:type="spellEnd"/>
+      <w:r>
+        <w:t xml:space="preserve"> in </w:t>
+      </w:r>
+      <w:proofErr w:type="spellStart"/>
+      <w:r>
+        <w:rPr>
+          <w:b/>
+        </w:rPr>
+        <w:t>app.modules.ts</w:t>
+      </w:r>
+      <w:proofErr w:type="spellEnd"/>
+      <w:r>
+        <w:t xml:space="preserve"> for </w:t>
+      </w:r>
+      <w:proofErr w:type="spellStart"/>
+      <w:r>
+        <w:t>ngModel</w:t>
+      </w:r>
+      <w:proofErr w:type="spellEnd"/>
+      <w:r>
+        <w:t xml:space="preserve"> to be available</w:t>
+      </w:r>
+    </w:p>
+    <w:p>
+      <w:pPr>
+        <w:pStyle w:val="HTMLPreformatted"/>
+        <w:shd w:val="clear" w:color="auto" w:fill="2B2B2B"/>
+        <w:rPr>
+          <w:color w:val="A9B7C6"/>
+          <w:sz w:val="18"/>
+          <w:szCs w:val="18"/>
+        </w:rPr>
+      </w:pPr>
+      <w:proofErr w:type="gramStart"/>
+      <w:r>
+        <w:rPr>
+          <w:b/>
+          <w:bCs/>
+          <w:color w:val="CC7832"/>
+          <w:sz w:val="18"/>
+          <w:szCs w:val="18"/>
+        </w:rPr>
+        <w:t>import</w:t>
+      </w:r>
+      <w:proofErr w:type="gramEnd"/>
+      <w:r>
+        <w:rPr>
+          <w:b/>
+          <w:bCs/>
+          <w:color w:val="CC7832"/>
+          <w:sz w:val="18"/>
+          <w:szCs w:val="18"/>
+        </w:rPr>
+        <w:t xml:space="preserve"> </w:t>
+      </w:r>
+      <w:r>
+        <w:rPr>
+          <w:color w:val="A9B7C6"/>
+          <w:sz w:val="18"/>
+          <w:szCs w:val="18"/>
+        </w:rPr>
+        <w:t>{</w:t>
+      </w:r>
+      <w:proofErr w:type="spellStart"/>
+      <w:r>
+        <w:rPr>
+          <w:color w:val="A9B7C6"/>
+          <w:sz w:val="18"/>
+          <w:szCs w:val="18"/>
+        </w:rPr>
+        <w:t>FormsModule</w:t>
+      </w:r>
+      <w:proofErr w:type="spellEnd"/>
+      <w:r>
+        <w:rPr>
+          <w:color w:val="A9B7C6"/>
+          <w:sz w:val="18"/>
+          <w:szCs w:val="18"/>
+        </w:rPr>
+        <w:t xml:space="preserve">} </w:t>
+      </w:r>
+      <w:r>
+        <w:rPr>
+          <w:b/>
+          <w:bCs/>
+          <w:color w:val="CC7832"/>
+          <w:sz w:val="18"/>
+          <w:szCs w:val="18"/>
+        </w:rPr>
+        <w:t xml:space="preserve">from </w:t>
+      </w:r>
+      <w:r>
+        <w:rPr>
+          <w:color w:val="6A8759"/>
+          <w:sz w:val="18"/>
+          <w:szCs w:val="18"/>
+        </w:rPr>
+        <w:t>"@angular/forms"</w:t>
+      </w:r>
+      <w:r>
+        <w:rPr>
+          <w:color w:val="CC7832"/>
+          <w:sz w:val="18"/>
+          <w:szCs w:val="18"/>
+        </w:rPr>
+        <w:t>;</w:t>
+      </w:r>
+    </w:p>
+    <w:p/>
+    <w:p/>
     <w:sectPr>
       <w:footerReference w:type="default" r:id="rId8"/>
       <w:pgSz w:w="12240" w:h="15840"/>
@@ -5504,7 +6472,7 @@
           <w:rPr>
             <w:noProof/>
           </w:rPr>
-          <w:t>5</w:t>
+          <w:t>7</w:t>
         </w:r>
         <w:r>
           <w:rPr>
@@ -5520,7 +6488,7 @@
             <w:rPr>
               <w:noProof/>
             </w:rPr>
-            <w:t>6</w:t>
+            <w:t>7</w:t>
           </w:r>
         </w:fldSimple>
       </w:sdtContent>
@@ -6860,7 +7828,7 @@
   <a:extraClrSchemeLst/>
   <a:extLst>
     <a:ext uri="{05A4C25C-085E-4340-85A3-A5531E510DB2}">
-      <thm15:themeFamily xmlns:thm15="http://schemas.microsoft.com/office/thememl/2012/main" xmlns="" name="Office Theme" id="{62F939B6-93AF-4DB8-9C6B-D6C7DFDC589F}" vid="{4A3C46E8-61CC-4603-A589-7422A47A8E4A}"/>
+      <thm15:themeFamily xmlns="" xmlns:thm15="http://schemas.microsoft.com/office/thememl/2012/main" name="Office Theme" id="{62F939B6-93AF-4DB8-9C6B-D6C7DFDC589F}" vid="{4A3C46E8-61CC-4603-A589-7422A47A8E4A}"/>
     </a:ext>
   </a:extLst>
 </a:theme>

</xml_diff>

<commit_message>
try *ng-if and else
</commit_message>
<xml_diff>
--- a/notes/Angular-Notes-1.docx
+++ b/notes/Angular-Notes-1.docx
@@ -6402,6 +6402,398 @@
         </w:rPr>
         <w:t>;</w:t>
       </w:r>
+    </w:p>
+    <w:p>
+      <w:pPr>
+        <w:pBdr>
+          <w:bottom w:val="single" w:sz="6" w:space="1" w:color="auto"/>
+        </w:pBdr>
+      </w:pPr>
+    </w:p>
+    <w:p>
+      <w:pPr>
+        <w:rPr>
+          <w:b/>
+          <w:sz w:val="24"/>
+        </w:rPr>
+      </w:pPr>
+      <w:proofErr w:type="spellStart"/>
+      <w:proofErr w:type="gramStart"/>
+      <w:r>
+        <w:rPr>
+          <w:b/>
+          <w:sz w:val="24"/>
+        </w:rPr>
+        <w:t>ng</w:t>
+      </w:r>
+      <w:proofErr w:type="spellEnd"/>
+      <w:r>
+        <w:rPr>
+          <w:b/>
+          <w:sz w:val="24"/>
+        </w:rPr>
+        <w:t>-</w:t>
+      </w:r>
+      <w:proofErr w:type="gramEnd"/>
+      <w:r>
+        <w:rPr>
+          <w:b/>
+          <w:sz w:val="24"/>
+        </w:rPr>
+        <w:t>if  &amp; else</w:t>
+      </w:r>
+    </w:p>
+    <w:p>
+      <w:r>
+        <w:t xml:space="preserve">Directive </w:t>
+      </w:r>
+      <w:r>
+        <w:rPr>
+          <w:b/>
+        </w:rPr>
+        <w:t>*</w:t>
+      </w:r>
+      <w:proofErr w:type="spellStart"/>
+      <w:r>
+        <w:rPr>
+          <w:b/>
+        </w:rPr>
+        <w:t>ng</w:t>
+      </w:r>
+      <w:proofErr w:type="spellEnd"/>
+      <w:r>
+        <w:rPr>
+          <w:b/>
+        </w:rPr>
+        <w:t>-if</w:t>
+      </w:r>
+      <w:r>
+        <w:t xml:space="preserve"> can be used to show hide a block on match of the condition specified in </w:t>
+      </w:r>
+      <w:proofErr w:type="spellStart"/>
+      <w:r>
+        <w:t>ng</w:t>
+      </w:r>
+      <w:proofErr w:type="spellEnd"/>
+      <w:r>
+        <w:t>-if</w:t>
+      </w:r>
+    </w:p>
+    <w:p>
+      <w:r>
+        <w:t xml:space="preserve">Also this shows or removes block of html, hence it is called </w:t>
+      </w:r>
+      <w:r>
+        <w:rPr>
+          <w:b/>
+        </w:rPr>
+        <w:t>Structural Directive</w:t>
+      </w:r>
+      <w:r>
+        <w:t xml:space="preserve">, So it is prefixed with an </w:t>
+      </w:r>
+      <w:proofErr w:type="gramStart"/>
+      <w:r>
+        <w:t>asterisk  (</w:t>
+      </w:r>
+      <w:proofErr w:type="gramEnd"/>
+      <w:r>
+        <w:t>*)</w:t>
+      </w:r>
+    </w:p>
+    <w:p>
+      <w:pPr>
+        <w:pStyle w:val="HTMLPreformatted"/>
+        <w:shd w:val="clear" w:color="auto" w:fill="2B2B2B"/>
+        <w:spacing w:after="240"/>
+        <w:rPr>
+          <w:color w:val="E8BF6A"/>
+          <w:sz w:val="18"/>
+          <w:szCs w:val="18"/>
+        </w:rPr>
+      </w:pPr>
+      <w:r>
+        <w:rPr>
+          <w:color w:val="A9B7C6"/>
+          <w:sz w:val="18"/>
+          <w:szCs w:val="18"/>
+        </w:rPr>
+        <w:br/>
+      </w:r>
+      <w:r>
+        <w:rPr>
+          <w:color w:val="E8BF6A"/>
+          <w:sz w:val="18"/>
+          <w:szCs w:val="18"/>
+        </w:rPr>
+        <w:t xml:space="preserve">&lt;p </w:t>
+      </w:r>
+      <w:r>
+        <w:rPr>
+          <w:color w:val="BABABA"/>
+          <w:sz w:val="18"/>
+          <w:szCs w:val="18"/>
+        </w:rPr>
+        <w:t>[</w:t>
+      </w:r>
+      <w:proofErr w:type="spellStart"/>
+      <w:r>
+        <w:rPr>
+          <w:color w:val="BABABA"/>
+          <w:sz w:val="18"/>
+          <w:szCs w:val="18"/>
+        </w:rPr>
+        <w:t>innerText</w:t>
+      </w:r>
+      <w:proofErr w:type="spellEnd"/>
+      <w:proofErr w:type="gramStart"/>
+      <w:r>
+        <w:rPr>
+          <w:color w:val="BABABA"/>
+          <w:sz w:val="18"/>
+          <w:szCs w:val="18"/>
+        </w:rPr>
+        <w:t>]=</w:t>
+      </w:r>
+      <w:proofErr w:type="gramEnd"/>
+      <w:r>
+        <w:rPr>
+          <w:color w:val="A5C261"/>
+          <w:sz w:val="18"/>
+          <w:szCs w:val="18"/>
+        </w:rPr>
+        <w:t>"</w:t>
+      </w:r>
+      <w:proofErr w:type="spellStart"/>
+      <w:r>
+        <w:rPr>
+          <w:color w:val="9876AA"/>
+          <w:sz w:val="18"/>
+          <w:szCs w:val="18"/>
+        </w:rPr>
+        <w:t>serverCreationStatus</w:t>
+      </w:r>
+      <w:proofErr w:type="spellEnd"/>
+      <w:r>
+        <w:rPr>
+          <w:color w:val="A5C261"/>
+          <w:sz w:val="18"/>
+          <w:szCs w:val="18"/>
+        </w:rPr>
+        <w:t>"</w:t>
+      </w:r>
+      <w:r>
+        <w:rPr>
+          <w:color w:val="A5C261"/>
+          <w:sz w:val="18"/>
+          <w:szCs w:val="18"/>
+        </w:rPr>
+        <w:br/>
+        <w:t xml:space="preserve">   </w:t>
+      </w:r>
+      <w:r>
+        <w:rPr>
+          <w:color w:val="BABABA"/>
+          <w:sz w:val="18"/>
+          <w:szCs w:val="18"/>
+        </w:rPr>
+        <w:t>*</w:t>
+      </w:r>
+      <w:proofErr w:type="spellStart"/>
+      <w:r>
+        <w:rPr>
+          <w:color w:val="BABABA"/>
+          <w:sz w:val="18"/>
+          <w:szCs w:val="18"/>
+        </w:rPr>
+        <w:t>ngIf</w:t>
+      </w:r>
+      <w:proofErr w:type="spellEnd"/>
+      <w:r>
+        <w:rPr>
+          <w:color w:val="BABABA"/>
+          <w:sz w:val="18"/>
+          <w:szCs w:val="18"/>
+        </w:rPr>
+        <w:t>=</w:t>
+      </w:r>
+      <w:r>
+        <w:rPr>
+          <w:color w:val="A5C261"/>
+          <w:sz w:val="18"/>
+          <w:szCs w:val="18"/>
+        </w:rPr>
+        <w:t>"</w:t>
+      </w:r>
+      <w:proofErr w:type="spellStart"/>
+      <w:r>
+        <w:rPr>
+          <w:color w:val="9876AA"/>
+          <w:sz w:val="18"/>
+          <w:szCs w:val="18"/>
+        </w:rPr>
+        <w:t>serverCreated</w:t>
+      </w:r>
+      <w:proofErr w:type="spellEnd"/>
+      <w:r>
+        <w:rPr>
+          <w:color w:val="A5C261"/>
+          <w:sz w:val="18"/>
+          <w:szCs w:val="18"/>
+        </w:rPr>
+        <w:t xml:space="preserve"> === true; else </w:t>
+      </w:r>
+      <w:proofErr w:type="spellStart"/>
+      <w:r>
+        <w:rPr>
+          <w:color w:val="A5C261"/>
+          <w:sz w:val="18"/>
+          <w:szCs w:val="18"/>
+        </w:rPr>
+        <w:t>noServer</w:t>
+      </w:r>
+      <w:proofErr w:type="spellEnd"/>
+      <w:r>
+        <w:rPr>
+          <w:color w:val="A5C261"/>
+          <w:sz w:val="18"/>
+          <w:szCs w:val="18"/>
+        </w:rPr>
+        <w:t>"</w:t>
+      </w:r>
+      <w:r>
+        <w:rPr>
+          <w:color w:val="E8BF6A"/>
+          <w:sz w:val="18"/>
+          <w:szCs w:val="18"/>
+        </w:rPr>
+        <w:t>&gt;&lt;/p&gt;</w:t>
+      </w:r>
+      <w:r>
+        <w:rPr>
+          <w:color w:val="E8BF6A"/>
+          <w:sz w:val="18"/>
+          <w:szCs w:val="18"/>
+        </w:rPr>
+        <w:br/>
+      </w:r>
+      <w:r>
+        <w:rPr>
+          <w:color w:val="E8BF6A"/>
+          <w:sz w:val="18"/>
+          <w:szCs w:val="18"/>
+        </w:rPr>
+        <w:br/>
+        <w:t>&lt;</w:t>
+      </w:r>
+      <w:proofErr w:type="spellStart"/>
+      <w:r>
+        <w:rPr>
+          <w:color w:val="E8BF6A"/>
+          <w:sz w:val="18"/>
+          <w:szCs w:val="18"/>
+        </w:rPr>
+        <w:t>ng</w:t>
+      </w:r>
+      <w:proofErr w:type="spellEnd"/>
+      <w:r>
+        <w:rPr>
+          <w:color w:val="E8BF6A"/>
+          <w:sz w:val="18"/>
+          <w:szCs w:val="18"/>
+        </w:rPr>
+        <w:t xml:space="preserve">-template </w:t>
+      </w:r>
+      <w:r>
+        <w:rPr>
+          <w:color w:val="BABABA"/>
+          <w:sz w:val="18"/>
+          <w:szCs w:val="18"/>
+        </w:rPr>
+        <w:t>#</w:t>
+      </w:r>
+      <w:proofErr w:type="spellStart"/>
+      <w:r>
+        <w:rPr>
+          <w:color w:val="BABABA"/>
+          <w:sz w:val="18"/>
+          <w:szCs w:val="18"/>
+        </w:rPr>
+        <w:t>noServer</w:t>
+      </w:r>
+      <w:proofErr w:type="spellEnd"/>
+      <w:r>
+        <w:rPr>
+          <w:color w:val="E8BF6A"/>
+          <w:sz w:val="18"/>
+          <w:szCs w:val="18"/>
+        </w:rPr>
+        <w:t>&gt;</w:t>
+      </w:r>
+      <w:r>
+        <w:rPr>
+          <w:color w:val="E8BF6A"/>
+          <w:sz w:val="18"/>
+          <w:szCs w:val="18"/>
+        </w:rPr>
+        <w:br/>
+        <w:t xml:space="preserve">  &lt;p &gt;</w:t>
+      </w:r>
+      <w:r>
+        <w:rPr>
+          <w:color w:val="A9B7C6"/>
+          <w:sz w:val="18"/>
+          <w:szCs w:val="18"/>
+        </w:rPr>
+        <w:t>No server was created !</w:t>
+      </w:r>
+      <w:r>
+        <w:rPr>
+          <w:color w:val="E8BF6A"/>
+          <w:sz w:val="18"/>
+          <w:szCs w:val="18"/>
+        </w:rPr>
+        <w:t>&lt;/p&gt;</w:t>
+      </w:r>
+      <w:r>
+        <w:rPr>
+          <w:color w:val="E8BF6A"/>
+          <w:sz w:val="18"/>
+          <w:szCs w:val="18"/>
+        </w:rPr>
+        <w:br/>
+        <w:t>&lt;/</w:t>
+      </w:r>
+      <w:proofErr w:type="spellStart"/>
+      <w:r>
+        <w:rPr>
+          <w:color w:val="E8BF6A"/>
+          <w:sz w:val="18"/>
+          <w:szCs w:val="18"/>
+        </w:rPr>
+        <w:t>ng</w:t>
+      </w:r>
+      <w:proofErr w:type="spellEnd"/>
+      <w:r>
+        <w:rPr>
+          <w:color w:val="E8BF6A"/>
+          <w:sz w:val="18"/>
+          <w:szCs w:val="18"/>
+        </w:rPr>
+        <w:t>-template&gt;</w:t>
+      </w:r>
+    </w:p>
+    <w:p>
+      <w:pPr>
+        <w:pStyle w:val="HTMLPreformatted"/>
+        <w:shd w:val="clear" w:color="auto" w:fill="2B2B2B"/>
+        <w:spacing w:after="240"/>
+        <w:rPr>
+          <w:color w:val="A9B7C6"/>
+          <w:sz w:val="18"/>
+          <w:szCs w:val="18"/>
+        </w:rPr>
+      </w:pPr>
     </w:p>
     <w:p/>
     <w:p/>
@@ -6472,7 +6864,7 @@
           <w:rPr>
             <w:noProof/>
           </w:rPr>
-          <w:t>7</w:t>
+          <w:t>8</w:t>
         </w:r>
         <w:r>
           <w:rPr>
@@ -6488,7 +6880,7 @@
             <w:rPr>
               <w:noProof/>
             </w:rPr>
-            <w:t>7</w:t>
+            <w:t>8</w:t>
           </w:r>
         </w:fldSimple>
       </w:sdtContent>
@@ -7828,7 +8220,7 @@
   <a:extraClrSchemeLst/>
   <a:extLst>
     <a:ext uri="{05A4C25C-085E-4340-85A3-A5531E510DB2}">
-      <thm15:themeFamily xmlns="" xmlns:thm15="http://schemas.microsoft.com/office/thememl/2012/main" name="Office Theme" id="{62F939B6-93AF-4DB8-9C6B-D6C7DFDC589F}" vid="{4A3C46E8-61CC-4603-A589-7422A47A8E4A}"/>
+      <thm15:themeFamily xmlns:thm15="http://schemas.microsoft.com/office/thememl/2012/main" xmlns="" name="Office Theme" id="{62F939B6-93AF-4DB8-9C6B-D6C7DFDC589F}" vid="{4A3C46E8-61CC-4603-A589-7422A47A8E4A}"/>
     </a:ext>
   </a:extLst>
 </a:theme>

</xml_diff>